<commit_message>
get references for pathway analysis
</commit_message>
<xml_diff>
--- a/thesis.docx
+++ b/thesis.docx
@@ -9,17 +9,77 @@
     </w:p>
     <w:p>
       <w:r>
-        <w:t>The Microsporidia</w:t>
+        <w:t xml:space="preserve">The </w:t>
+      </w:r>
+      <w:r>
+        <w:t>microsporidia</w:t>
       </w:r>
     </w:p>
     <w:p>
       <w:r>
-        <w:t>Microsporidia is a group of obligate intracellular parasites that infect a broad range of species from vertebrates to invertebrates. They are now classified as sister group of fungi. Microsporidia species have genome sizes from 2,3MB to 19,5MB. Most of these parasites have a very small number of genes, from 2000 to 4000 genes, which are thought to be very essential that cannot be lost or they are specific genes of Microsporidia. The understanding of the evolution of Microsporidia is still unclear and there are many question about the reducing process in their genomes, such as when they lost their genes, if the losing process happened once or many times, if those genes lost forever or just temporarily...</w:t>
+        <w:t>Microsporidia</w:t>
+      </w:r>
+      <w:r>
+        <w:t xml:space="preserve"> is a group of obligate intracellular parasites that infect a broad range of species from vertebrates to invertebrates. They are now classified as sister group of fungi. </w:t>
+      </w:r>
+      <w:r>
+        <w:t>Microsporidia</w:t>
+      </w:r>
+      <w:r>
+        <w:t xml:space="preserve"> species have genome sizes from 2,3MB to 19,5MB</w:t>
+      </w:r>
+      <w:r>
+        <w:t xml:space="preserve"> </w:t>
+      </w:r>
+      <w:r>
+        <w:fldChar w:fldCharType="begin" w:fldLock="1"/>
+      </w:r>
+      <w:r>
+        <w:instrText>ADDIN CSL_CITATION { "citationItems" : [ { "id" : "ITEM-1", "itemData" : { "DOI" : "10.1371/journal.ppat.1002979", "ISSN" : "1553-7374", "PMID" : "23133373", "abstract" : "The dynamics of reductive genome evolution for eukaryotes living inside other eukaryotic cells are poorly understood compared to well-studied model systems involving obligate intracellular bacteria. Here we present 8.5 Mb of sequence from the genome of the microsporidian Trachipleistophora hominis, isolated from an HIV/AIDS patient, which is an outgroup to the smaller compacted-genome species that primarily inform ideas of evolutionary mode for these enormously successful obligate intracellular parasites. Our data provide detailed information on the gene content, genome architecture and intergenic regions of a larger microsporidian genome, while comparative analyses allowed us to infer genomic features and metabolism of the common ancestor of the species investigated. Gene length reduction and massive loss of metabolic capacity in the common ancestor was accompanied by the evolution of novel microsporidian-specific protein families, whose conservation among microsporidians, against a background of reductive evolution, suggests they may have important functions in their parasitic lifestyle. The ancestor had already lost many metabolic pathways but retained glycolysis and the pentose phosphate pathway to provide cytosolic ATP and reduced coenzymes, and it had a minimal mitochondrion (mitosome) making Fe-S clusters but not ATP. It possessed bacterial-like nucleotide transport proteins as a key innovation for stealing host-generated ATP, the machinery for RNAi, key elements of the early secretory pathway, canonical eukaryotic as well as microsporidian-specific regulatory elements, a diversity of repetitive and transposable elements, and relatively low average gene density. Microsporidian genome evolution thus appears to have proceeded in at least two major steps: an ancestral remodelling of the proteome upon transition to intracellular parasitism that involved reduction but also selective expansion, followed by a secondary compaction of genome architecture in some, but not all, lineages.", "author" : [ { "dropping-particle" : "", "family" : "Heinz", "given" : "Eva", "non-dropping-particle" : "", "parse-names" : false, "suffix" : "" }, { "dropping-particle" : "", "family" : "Williams", "given" : "Tom a", "non-dropping-particle" : "", "parse-names" : false, "suffix" : "" }, { "dropping-particle" : "", "family" : "Nakjang", "given" : "Sirintra", "non-dropping-particle" : "", "parse-names" : false, "suffix" : "" }, { "dropping-particle" : "", "family" : "No\u00ebl", "given" : "Christophe J", "non-dropping-particle" : "", "parse-names" : false, "suffix" : "" }, { "dropping-particle" : "", "family" : "Swan", "given" : "Daniel C", "non-dropping-particle" : "", "parse-names" : false, "suffix" : "" }, { "dropping-particle" : "V", "family" : "Goldberg", "given" : "Alina", "non-dropping-particle" : "", "parse-names" : false, "suffix" : "" }, { "dropping-particle" : "", "family" : "Harris", "given" : "Simon R", "non-dropping-particle" : "", "parse-names" : false, "suffix" : "" }, { "dropping-particle" : "", "family" : "Weinmaier", "given" : "Thomas", "non-dropping-particle" : "", "parse-names" : false, "suffix" : "" }, { "dropping-particle" : "", "family" : "Markert", "given" : "Stephanie", "non-dropping-particle" : "", "parse-names" : false, "suffix" : "" }, { "dropping-particle" : "", "family" : "Becher", "given" : "D\u00f6rte", "non-dropping-particle" : "", "parse-names" : false, "suffix" : "" }, { "dropping-particle" : "", "family" : "Bernhardt", "given" : "J\u00f6rg", "non-dropping-particle" : "", "parse-names" : false, "suffix" : "" }, { "dropping-particle" : "", "family" : "Dagan", "given" : "Tal", "non-dropping-particle" : "", "parse-names" : false, "suffix" : "" }, { "dropping-particle" : "", "family" : "Hacker", "given" : "Christian", "non-dropping-particle" : "", "parse-names" : false, "suffix" : "" }, { "dropping-particle" : "", "family" : "Lucocq", "given" : "John M", "non-dropping-particle" : "", "parse-names" : false, "suffix" : "" }, { "dropping-particle" : "", "family" : "Schweder", "given" : "Thomas", "non-dropping-particle" : "", "parse-names" : false, "suffix" : "" }, { "dropping-particle" : "", "family" : "Rattei", "given" : "Thomas", "non-dropping-particle" : "", "parse-names" : false, "suffix" : "" }, { "dropping-particle" : "", "family" : "Hall", "given" : "Neil", "non-dropping-particle" : "", "parse-names" : false, "suffix" : "" }, { "dropping-particle" : "", "family" : "Hirt", "given" : "Robert P", "non-dropping-particle" : "", "parse-names" : false, "suffix" : "" }, { "dropping-particle" : "", "family" : "Embley", "given" : "T Martin", "non-dropping-particle" : "", "parse-names" : false, "suffix" : "" } ], "container-title" : "PLoS pathogens", "id" : "ITEM-1", "issue" : "10", "issued" : { "date-parts" : [ [ "2012", "1" ] ] }, "page" : "e1002979", "title" : "The genome of the obligate intracellular parasite Trachipleistophora hominis: new insights into microsporidian genome dynamics and reductive evolution.", "type" : "article-journal", "volume" : "8" }, "uris" : [ "http://www.mendeley.com/documents/?uuid=ac8ed17e-0ef4-4cb1-baa9-3a2774f37b19" ] } ], "mendeley" : { "formattedCitation" : "(Heinz et al. 2012)", "plainTextFormattedCitation" : "(Heinz et al. 2012)", "previouslyFormattedCitation" : "(Heinz et al. 2012)" }, "properties" : {  }, "schema" : "https://github.com/citation-style-language/schema/raw/master/csl-citation.json" }</w:instrText>
+      </w:r>
+      <w:r>
+        <w:fldChar w:fldCharType="separate"/>
+      </w:r>
+      <w:r>
+        <w:rPr>
+          <w:noProof/>
+        </w:rPr>
+        <w:t>(Heinz et al. 2012)</w:t>
+      </w:r>
+      <w:r>
+        <w:fldChar w:fldCharType="end"/>
+      </w:r>
+      <w:r>
+        <w:t xml:space="preserve">. Most of these parasites have a very small number of genes, from 2000 to 4000 genes, which are thought to be very essential that cannot be lost or they are specific genes of </w:t>
+      </w:r>
+      <w:r>
+        <w:t>microsporidia</w:t>
+      </w:r>
+      <w:r>
+        <w:t xml:space="preserve">. The understanding of the evolution of </w:t>
+      </w:r>
+      <w:r>
+        <w:t>microsporidia</w:t>
+      </w:r>
+      <w:r>
+        <w:t xml:space="preserve"> is still unclear and there are many question about the reducing process in their genomes, such as when they lost their genes, if the losing process happened once or many times, if those genes lost forever or just temporarily...</w:t>
       </w:r>
     </w:p>
     <w:p>
       <w:r>
-        <w:t>In order to find the answer for those questions, the proteins sets of the Microsporidia last common ancestor (LCA) will be inferred using hierarchical orthology inference approach. The distribution of these proteins will be then analyzed to find their origins and to get an overview how common they are in the living organisms. Moreover, we try to investigate the functionality of these Microsporidia LCA proteins and identify their roles to understand how they can work together with their hosts' metabolic pathways.</w:t>
+        <w:t xml:space="preserve">In order to find the answer for those questions, the proteins sets of the </w:t>
+      </w:r>
+      <w:r>
+        <w:t>microsporidia</w:t>
+      </w:r>
+      <w:r>
+        <w:t xml:space="preserve"> last common ancestor (LCA) will be inferred using hierarchical orthology inference approach. The distribution of these proteins will be then analyzed to find their origins and to get an overview how common they are in the living organisms. Moreover, we try to investigate the functionality of these </w:t>
+      </w:r>
+      <w:r>
+        <w:t>microsporidia</w:t>
+      </w:r>
+      <w:r>
+        <w:t xml:space="preserve"> LCA proteins and identify their roles to understand how they can work together with their hosts' metabolic pathways.</w:t>
       </w:r>
     </w:p>
     <w:p>
@@ -50,7 +110,13 @@
     <w:p>
       <w:r>
         <w:lastRenderedPageBreak/>
-        <w:t>The estimation of the Microsporidia last common ancestor protein set</w:t>
+        <w:t xml:space="preserve">The estimation of the </w:t>
+      </w:r>
+      <w:r>
+        <w:t>microsporidia</w:t>
+      </w:r>
+      <w:r>
+        <w:t xml:space="preserve"> last common ancestor protein set</w:t>
       </w:r>
     </w:p>
     <w:p>
@@ -66,7 +132,13 @@
     </w:p>
     <w:p>
       <w:r>
-        <w:t>Starting from 11 extant Microsporidia species (</w:t>
+        <w:t xml:space="preserve">Starting from 11 extant </w:t>
+      </w:r>
+      <w:r>
+        <w:t>microsporidia</w:t>
+      </w:r>
+      <w:r>
+        <w:t xml:space="preserve"> species (</w:t>
       </w:r>
       <w:r>
         <w:fldChar w:fldCharType="begin"/>
@@ -129,7 +201,13 @@
         <w:t xml:space="preserve"> to</w:t>
       </w:r>
       <w:r>
-        <w:t xml:space="preserve"> search for homologous proteins in those 11 Microsporidia species. </w:t>
+        <w:t xml:space="preserve"> search for homologous proteins in those 11 </w:t>
+      </w:r>
+      <w:r>
+        <w:t>microsporidia</w:t>
+      </w:r>
+      <w:r>
+        <w:t xml:space="preserve"> species. </w:t>
       </w:r>
       <w:r>
         <w:t xml:space="preserve">OrthoMCL performed all-against-all BLASTP comparisons for all input data set and clustered homologous groups using Markov Cluster algorithm MCL </w:t>
@@ -247,7 +325,13 @@
         <w:t xml:space="preserve">We identified a core gene set, where we found orthologs in all taxa and each taxon has exactly one orthologous protein. </w:t>
       </w:r>
       <w:r>
-        <w:t xml:space="preserve">Using the core gene set, we reconstructed a maximum likelihood species tree for those 35 taxa. Firstly, we created a super-alignment by concatenating the alignments of all core genes. To exclude the alignment columns that are uninformative, we removed columns that have at least 50% gaps. We used </w:t>
+        <w:t xml:space="preserve">Using the core gene set, we reconstructed a maximum likelihood species tree for those 35 taxa. Firstly, we </w:t>
+      </w:r>
+      <w:r>
+        <w:t xml:space="preserve">used ClustalW to align all orthologous groups of the core gene set. Then we </w:t>
+      </w:r>
+      <w:r>
+        <w:t xml:space="preserve">created a super-alignment by concatenating the alignments of all core genes. To exclude the alignment columns that are uninformative, we removed columns that have at least 50% gaps. We used </w:t>
       </w:r>
       <w:r>
         <w:t xml:space="preserve">ProtTest </w:t>
@@ -330,10 +414,34 @@
         <w:fldChar w:fldCharType="end"/>
       </w:r>
       <w:r>
-        <w:t>, we filtered the orthologous group to obtain the final protein set representing the Microsporidia last common ancestor.</w:t>
-      </w:r>
-      <w:r>
-        <w:t xml:space="preserve"> Those final orthologous groups have to have either (1) at least one ortholog from N.parisii (the earliest branch of the Microsporidia clade), or (2) at least two orthologs from Microsporidia species different than N.parisii and one or more orthologs from non-Microsporidia taxa.</w:t>
+        <w:t xml:space="preserve">, we filtered the orthologous group to obtain the final protein set representing the </w:t>
+      </w:r>
+      <w:r>
+        <w:t>microsporidia</w:t>
+      </w:r>
+      <w:r>
+        <w:t xml:space="preserve"> last common ancestor.</w:t>
+      </w:r>
+      <w:r>
+        <w:t xml:space="preserve"> Those final orthologous groups have to have either (1) at least one ortholog from N.parisii (the earliest branch of the </w:t>
+      </w:r>
+      <w:r>
+        <w:t>microsporidia</w:t>
+      </w:r>
+      <w:r>
+        <w:t xml:space="preserve"> clade), or (2) at least two orthologs from </w:t>
+      </w:r>
+      <w:r>
+        <w:t>microsporidia</w:t>
+      </w:r>
+      <w:r>
+        <w:t xml:space="preserve"> species different than N.parisii and one or more orthologs from non-</w:t>
+      </w:r>
+      <w:r>
+        <w:t>microsporidia</w:t>
+      </w:r>
+      <w:r>
+        <w:t xml:space="preserve"> taxa.</w:t>
       </w:r>
     </w:p>
     <w:p>
@@ -346,10 +454,28 @@
         <w:t xml:space="preserve">OrthoMCL gave </w:t>
       </w:r>
       <w:r>
-        <w:t>2904 initial homologous groups for 11 Microsporidia protein sets.</w:t>
-      </w:r>
-      <w:r>
-        <w:t xml:space="preserve"> Out of 2904 extended groups, we found 80 groups, where all 11 Microsporidia and 24 non-Microsporidia taxa are present and each taxon has one representative ortholog. Those 80 groups serve as out core get set for the species tree reconstruction.</w:t>
+        <w:t xml:space="preserve">2904 initial homologous groups for 11 </w:t>
+      </w:r>
+      <w:r>
+        <w:t>microsporidia</w:t>
+      </w:r>
+      <w:r>
+        <w:t xml:space="preserve"> protein sets.</w:t>
+      </w:r>
+      <w:r>
+        <w:t xml:space="preserve"> Out of 2904 extended groups, we found 80 groups, where all 11 </w:t>
+      </w:r>
+      <w:r>
+        <w:t>microsporidia</w:t>
+      </w:r>
+      <w:r>
+        <w:t xml:space="preserve"> and 24 non-</w:t>
+      </w:r>
+      <w:r>
+        <w:t>microsporidia</w:t>
+      </w:r>
+      <w:r>
+        <w:t xml:space="preserve"> taxa are present and each taxon has one representative ortholog. Those 80 groups serve as out core get set for the species tree reconstruction.</w:t>
       </w:r>
       <w:r>
         <w:t xml:space="preserve"> The super-alignment after de-gapping has a length from 36.616 amino acids. The best model obtained from ProtTest was LG substitution model </w:t>
@@ -379,22 +505,37 @@
         <w:t xml:space="preserve">The input model parameter for RAxML was PROTGAMMAILGF. The reconstructed species tree with bootstrap support values is shown </w:t>
       </w:r>
       <w:r>
-        <w:t xml:space="preserve">in the </w:t>
+        <w:t>in the</w:t>
+      </w:r>
+      <w:r>
+        <w:t xml:space="preserve"> </w:t>
       </w:r>
       <w:r>
         <w:fldChar w:fldCharType="begin"/>
       </w:r>
       <w:r>
-        <w:instrText xml:space="preserve"> REF _Ref381283848 \h </w:instrText>
+        <w:instrText xml:space="preserve"> REF _Ref381357941 \h </w:instrText>
       </w:r>
       <w:r>
         <w:fldChar w:fldCharType="separate"/>
       </w:r>
       <w:r>
+        <w:t xml:space="preserve">Figure </w:t>
+      </w:r>
+      <w:r>
         <w:rPr>
-          <w:b/>
+          <w:noProof/>
         </w:rPr>
-        <w:t>Error! Reference source not found.</w:t>
+        <w:t>A</w:t>
+      </w:r>
+      <w:r>
+        <w:noBreakHyphen/>
+      </w:r>
+      <w:r>
+        <w:rPr>
+          <w:noProof/>
+        </w:rPr>
+        <w:t>1</w:t>
       </w:r>
       <w:r>
         <w:fldChar w:fldCharType="end"/>
@@ -507,15 +648,30 @@
       </w:r>
       <w:bookmarkEnd w:id="0"/>
       <w:r>
-        <w:t>: Maximum likelihood tree over 35 species. The 11 Microsporidia taxa are highlighted in red. Other non-Microsporidia taxa include 13 Fungi (green), 2 Metazoa and M.brevicollis, C.owczarzaki (yellow) and 7 out-group species (purple). Node labels denote the bootstrap support and only values &lt;100 are shown. The tree topology is congruent with the known species tree.</w:t>
-      </w:r>
-      <w:r>
-        <w:t xml:space="preserve"> </w:t>
+        <w:t xml:space="preserve">: Maximum likelihood tree over 35 species. The 11 </w:t>
+      </w:r>
+      <w:r>
+        <w:t>microsporidia</w:t>
+      </w:r>
+      <w:r>
+        <w:t xml:space="preserve"> taxa are highlighted in red. Other non-</w:t>
+      </w:r>
+      <w:r>
+        <w:t>microsporidia</w:t>
+      </w:r>
+      <w:r>
+        <w:t xml:space="preserve"> taxa include 13 Fungi (green), 2 Metazoa and M.brevicollis, C.owczarzaki (yellow) and 7 out-group species (purple). Node labels denote the bootstrap support and only values &lt;100 are shown. </w:t>
       </w:r>
     </w:p>
     <w:p>
       <w:r>
-        <w:t>Filtered the HaMStR result that did not match the parsimony criteria, we got at the end 1605 final orthologous groups. They present the set of Microsporidia last common ancestor proteins.</w:t>
+        <w:t xml:space="preserve">Filtered the HaMStR result that did not match the parsimony criteria, we got at the end 1605 final orthologous groups. They present the set of </w:t>
+      </w:r>
+      <w:r>
+        <w:t>microsporidia</w:t>
+      </w:r>
+      <w:r>
+        <w:t xml:space="preserve"> last common ancestor proteins.</w:t>
       </w:r>
     </w:p>
     <w:p>
@@ -564,7 +720,25 @@
         <w:t>s</w:t>
       </w:r>
       <w:r>
-        <w:t xml:space="preserve"> of non-orthologous and orthologous proteins in 11 Microsporidia species. The Encephalitozoon group is the best example for the compact genome of Microsporidia. Where almost 98% of their proteome are orthologous proteins that are shared in other Microsporidia species. Only 2% of genes are lineage specific proteins.</w:t>
+        <w:t xml:space="preserve"> of non-orthologous and orthologous proteins in 11 </w:t>
+      </w:r>
+      <w:r>
+        <w:t>microsporidia</w:t>
+      </w:r>
+      <w:r>
+        <w:t xml:space="preserve"> species. The Encephalitozoon group is the best example for the compact genome of </w:t>
+      </w:r>
+      <w:r>
+        <w:t>microsporidia</w:t>
+      </w:r>
+      <w:r>
+        <w:t xml:space="preserve">. Where almost 98% of their proteome are orthologous proteins that are shared in other </w:t>
+      </w:r>
+      <w:r>
+        <w:t>microsporidia</w:t>
+      </w:r>
+      <w:r>
+        <w:t xml:space="preserve"> species. Only 2% of genes are lineage specific proteins.</w:t>
       </w:r>
     </w:p>
     <w:p>
@@ -681,7 +855,13 @@
         <w:t>s</w:t>
       </w:r>
       <w:r>
-        <w:t xml:space="preserve"> of non-orthologous (orange) and orthologous (green) proteins in different Microsporidia species.</w:t>
+        <w:t xml:space="preserve"> of non-orthologous (orange) and orthologous (green) proteins in different </w:t>
+      </w:r>
+      <w:r>
+        <w:t>microsporidia</w:t>
+      </w:r>
+      <w:r>
+        <w:t xml:space="preserve"> species.</w:t>
       </w:r>
       <w:r>
         <w:t xml:space="preserve"> </w:t>
@@ -807,7 +987,13 @@
       </w:r>
       <w:bookmarkEnd w:id="2"/>
       <w:r>
-        <w:t>: Length distribution of orthologous proteins (orange) and orphan proteins (green) in different Microsporidia taxa.</w:t>
+        <w:t xml:space="preserve">: Length distribution of orthologous proteins (orange) and orphan proteins (green) in different </w:t>
+      </w:r>
+      <w:r>
+        <w:t>microsporidia</w:t>
+      </w:r>
+      <w:r>
+        <w:t xml:space="preserve"> taxa.</w:t>
       </w:r>
     </w:p>
     <w:p/>
@@ -843,7 +1029,28 @@
         <w:fldChar w:fldCharType="end"/>
       </w:r>
       <w:r>
-        <w:t xml:space="preserve"> shows the length distribution of orthologous and orphan proteins in 11 Microsporidia taxa. We use Wilcoxon-Mann-Whitney U-Test to compare the two length categories. We found that the lengths of orphan proteins are significantly different </w:t>
+        <w:t xml:space="preserve"> shows the length distribution of orthologous and orphan proteins in 11 </w:t>
+      </w:r>
+      <w:r>
+        <w:t>microsporidia</w:t>
+      </w:r>
+      <w:r>
+        <w:t xml:space="preserve"> taxa. We use Wilcoxon-Mann-Whitney U-Test </w:t>
+      </w:r>
+      <w:r>
+        <w:t>(</w:t>
+      </w:r>
+      <w:r>
+        <w:rPr>
+          <w:highlight w:val="yellow"/>
+        </w:rPr>
+        <w:t>is it the same as paired Mann-Whitney?</w:t>
+      </w:r>
+      <w:r>
+        <w:t xml:space="preserve">) </w:t>
+      </w:r>
+      <w:r>
+        <w:t xml:space="preserve">to compare the two length categories. We found that the lengths of orphan proteins are significantly different </w:t>
       </w:r>
       <w:r>
         <w:t xml:space="preserve">(smaller) </w:t>
@@ -1002,7 +1209,13 @@
     </w:p>
     <w:p>
       <w:r>
-        <w:t xml:space="preserve">A large fraction of orphan Microsporidia proteins do not have any PFAM annotation as been shown in </w:t>
+        <w:t xml:space="preserve">A large fraction of orphan </w:t>
+      </w:r>
+      <w:r>
+        <w:t>microsporidia</w:t>
+      </w:r>
+      <w:r>
+        <w:t xml:space="preserve"> proteins do not have any PFAM annotation as been shown in </w:t>
       </w:r>
       <w:r>
         <w:fldChar w:fldCharType="begin"/>
@@ -1041,7 +1254,13 @@
         <w:t xml:space="preserve"> the speciation event that split</w:t>
       </w:r>
       <w:r>
-        <w:t xml:space="preserve"> fungi out of the Microsporidia clade. </w:t>
+        <w:t xml:space="preserve"> fungi out of the </w:t>
+      </w:r>
+      <w:r>
+        <w:t>microsporidia</w:t>
+      </w:r>
+      <w:r>
+        <w:t xml:space="preserve"> clade. </w:t>
       </w:r>
     </w:p>
     <w:p>
@@ -1155,7 +1374,13 @@
         <w:t>:</w:t>
       </w:r>
       <w:r>
-        <w:t xml:space="preserve"> The distribution of number of homologous proteins (orange) and number of homologous groups (green) in each Microsporidia taxon.</w:t>
+        <w:t xml:space="preserve"> The distribution of number of homologous proteins (orange) and number of homologous groups (green) in each </w:t>
+      </w:r>
+      <w:r>
+        <w:t>microsporidia</w:t>
+      </w:r>
+      <w:r>
+        <w:t xml:space="preserve"> taxon.</w:t>
       </w:r>
     </w:p>
     <w:p>
@@ -1190,7 +1415,13 @@
         <w:fldChar w:fldCharType="end"/>
       </w:r>
       <w:r>
-        <w:t xml:space="preserve"> shows the relative number of homologous proteins and number of homologous groups in each Microsporidia species. In some species, such as E.bieneusi or A.algerae, the </w:t>
+        <w:t xml:space="preserve"> shows the relative number of homologous proteins and number of homologous groups in each </w:t>
+      </w:r>
+      <w:r>
+        <w:t>microsporidia</w:t>
+      </w:r>
+      <w:r>
+        <w:t xml:space="preserve"> species. In some species, such as E.bieneusi or A.algerae, the </w:t>
       </w:r>
       <w:r>
         <w:t>number of homologous genes is</w:t>
@@ -1199,7 +1430,13 @@
         <w:t xml:space="preserve"> substantially higher than the number of corresponding homologous groups. We check the </w:t>
       </w:r>
       <w:r>
-        <w:t xml:space="preserve">number of in-paralogs for each Microsporidia taxon in the homologous group. The result in </w:t>
+        <w:t xml:space="preserve">number of in-paralogs for each </w:t>
+      </w:r>
+      <w:r>
+        <w:t>microsporidia</w:t>
+      </w:r>
+      <w:r>
+        <w:t xml:space="preserve"> taxon in the homologous group. The result in </w:t>
       </w:r>
       <w:r>
         <w:fldChar w:fldCharType="begin"/>
@@ -1238,7 +1475,13 @@
         <w:t>whole</w:t>
       </w:r>
       <w:r>
-        <w:t xml:space="preserve"> genome duplication in any species. But there are some instances where the homologous groups contain more than 10 co-orthologs for one Microsporidia species showing the effect of gene dosage</w:t>
+        <w:t xml:space="preserve"> genome duplication in any species. But there are some instances where the homologous groups contain more than 10 co-orthologs for one </w:t>
+      </w:r>
+      <w:r>
+        <w:t>microsporidia</w:t>
+      </w:r>
+      <w:r>
+        <w:t xml:space="preserve"> species showing the effect of gene dosage</w:t>
       </w:r>
       <w:r>
         <w:t xml:space="preserve"> </w:t>
@@ -1381,80 +1624,238 @@
         <w:t>denote</w:t>
       </w:r>
       <w:r>
-        <w:t xml:space="preserve"> different Microsporidia taxa.</w:t>
+        <w:t xml:space="preserve"> different </w:t>
+      </w:r>
+      <w:r>
+        <w:t>microsporidia</w:t>
+      </w:r>
+      <w:r>
+        <w:t xml:space="preserve"> taxa.</w:t>
       </w:r>
     </w:p>
     <w:p>
       <w:r>
-        <w:t xml:space="preserve">The reconstructed species tree shows a stable signal for placing the Microsporidia group as the earliest clade of the fungi, which are supported by the recent phylogenetic study of the taxonomy of Microsporidia that hypothesis that Microsporidia is the sister clade of </w:t>
-      </w:r>
-      <w:r>
-        <w:t>fungi</w:t>
-      </w:r>
-      <w:r>
-        <w:t xml:space="preserve"> </w:t>
-      </w:r>
-      <w:r>
-        <w:fldChar w:fldCharType="begin" w:fldLock="1"/>
-      </w:r>
-      <w:r>
-        <w:instrText>ADDIN CSL_CITATION { "citationItems" : [ { "id" : "ITEM-1", "itemData" : { "DOI" : "10.1073/pnas.96.2.580", "ISBN" : "0027-8424", "ISSN" : "0027-8424", "PMID" : "9892676", "abstract" : "We have determined complete gene sequences encoding the largest subunit of the RNA polymerase II (RBP1) from two Microsporidia, Vairimorpha necatrix and Nosema locustae. Phylogenetic analyses of these and other RPB1 sequences strongly support the notion that Microsporidia are not early-diverging eukaryotes but instead are specifically related to Fungi. Our reexamination of elongation factors EF-1alpha and EF-2 sequence data that had previously been taken as support for an early (Archezoan) divergence of these amitochondriate protists show such support to be weak and likely caused by artifacts in phylogenetic analyses. These EF data sets are, in fact, not inconsistent with a Microsporidia + Fungi relationship. In addition, we show that none of these proteins strongly support a deep divergence of Parabasalia and Metamonada, the other amitochondriate protist groups currently thought to compose early branches. Thus, the phylogenetic placement among eukaryotes for these protist taxa is in need of further critical examination.", "author" : [ { "dropping-particle" : "", "family" : "Hirt", "given" : "R. P.", "non-dropping-particle" : "", "parse-names" : false, "suffix" : "" }, { "dropping-particle" : "", "family" : "Logsdon", "given" : "J. M.", "non-dropping-particle" : "", "parse-names" : false, "suffix" : "" }, { "dropping-particle" : "", "family" : "Healy", "given" : "B.", "non-dropping-particle" : "", "parse-names" : false, "suffix" : "" }, { "dropping-particle" : "", "family" : "Dorey", "given" : "M. W.", "non-dropping-particle" : "", "parse-names" : false, "suffix" : "" }, { "dropping-particle" : "", "family" : "Doolittle", "given" : "W. F.", "non-dropping-particle" : "", "parse-names" : false, "suffix" : "" }, { "dropping-particle" : "", "family" : "Embley", "given" : "T. M.", "non-dropping-particle" : "", "parse-names" : false, "suffix" : "" } ], "container-title" : "Proceedings of the National Academy of Sciences", "id" : "ITEM-1", "issue" : "2", "issued" : { "date-parts" : [ [ "1999" ] ] }, "page" : "580-585", "title" : "Microsporidia are related to Fungi: Evidence from the largest subunit of RNA polymerase II and other proteins", "type" : "article-journal", "volume" : "96" }, "uris" : [ "http://www.mendeley.com/documents/?uuid=5a698842-a92c-4731-b6f0-ee3a263054f4" ] }, { "id" : "ITEM-2", "itemData" : { "DOI" : "10.1186/1741-7007-10-47", "ISSN" : "1741-7007", "PMID" : "22651672", "abstract" : "BACKGROUND: Microsporidia is one of the taxa that have experienced the most dramatic taxonomic reclassifications. Once thought to be among the earliest diverging eukaryotes, the fungal nature of this group of intracellular pathogens is now widely accepted. However, the specific position of microsporidia within the fungal tree of life is still debated. Due to the presence of accelerated evolutionary rates, phylogenetic analyses involving microsporidia are prone to methodological artifacts, such as long-branch attraction, especially when taxon sampling is limited.\n\nRESULTS: Here we exploit the recent availability of six complete microsporidian genomes to re-assess the long-standing question of their phylogenetic position. We show that microsporidians have a similar low level of conservation of gene neighborhood with other groups of fungi when controlling for the confounding effects of recent segmental duplications. A combined analysis of thousands of gene trees supports a topology in which microsporidia is a sister group to all other sequenced fungi. Moreover, this topology received increased support when less informative trees were discarded. This position of microsporidia was also strongly supported based on the combined analysis of 53 concatenated genes, and was robust to filters controlling for rate heterogeneity, compositional bias, long branch attraction and heterotachy.\n\nCONCLUSIONS: Altogether, our data strongly support a scenario in which microsporidia is the earliest-diverging clade of sequenced fungi.", "author" : [ { "dropping-particle" : "", "family" : "Capella-Guti\u00e9rrez", "given" : "Salvador", "non-dropping-particle" : "", "parse-names" : false, "suffix" : "" }, { "dropping-particle" : "", "family" : "Marcet-Houben", "given" : "Marina", "non-dropping-particle" : "", "parse-names" : false, "suffix" : "" }, { "dropping-particle" : "", "family" : "Gabald\u00f3n", "given" : "Toni", "non-dropping-particle" : "", "parse-names" : false, "suffix" : "" } ], "container-title" : "BMC biology", "id" : "ITEM-2", "issue" : "1", "issued" : { "date-parts" : [ [ "2012", "1" ] ] }, "note" : "ML tree between microsporidia and fungi", "page" : "47", "title" : "Phylogenomics supports microsporidia as the earliest diverging clade of sequenced fungi.", "type" : "article-journal", "volume" : "10" }, "uris" : [ "http://www.mendeley.com/documents/?uuid=c3fa69a8-09a9-41af-9580-ef3c6327c310" ] } ], "mendeley" : { "formattedCitation" : "(Hirt et al. 1999; Capella-Guti\u00e9rrez et al. 2012)", "plainTextFormattedCitation" : "(Hirt et al. 1999; Capella-Guti\u00e9rrez et al. 2012)", "previouslyFormattedCitation" : "(Hirt et al. 1999; Capella-Guti\u00e9rrez et al. 2012)" }, "properties" : {  }, "schema" : "https://github.com/citation-style-language/schema/raw/master/csl-citation.json" }</w:instrText>
+        <w:t>80 core genes and the origin of microsporidia</w:t>
+      </w:r>
+    </w:p>
+    <w:p>
+      <w:r>
+        <w:t>The 80 core genes</w:t>
+      </w:r>
+      <w:r>
+        <w:t>,</w:t>
+      </w:r>
+      <w:r>
+        <w:t xml:space="preserve"> which are used for reconstructing the species tree in </w:t>
+      </w:r>
+      <w:r>
+        <w:fldChar w:fldCharType="begin"/>
+      </w:r>
+      <w:r>
+        <w:instrText xml:space="preserve"> REF _Ref381357941 \h </w:instrText>
       </w:r>
       <w:r>
         <w:fldChar w:fldCharType="separate"/>
+      </w:r>
+      <w:r>
+        <w:t xml:space="preserve">Figure </w:t>
       </w:r>
       <w:r>
         <w:rPr>
           <w:noProof/>
         </w:rPr>
-        <w:t>(Hirt et al. 1999; Capella-Gutiérrez et al. 2012)</w:t>
-      </w:r>
-      <w:r>
-        <w:fldChar w:fldCharType="end"/>
-      </w:r>
-      <w:r>
-        <w:t xml:space="preserve"> but not that Microsporidia is placed inside fungi clade like </w:t>
-      </w:r>
-      <w:r>
-        <w:fldChar w:fldCharType="begin" w:fldLock="1"/>
-      </w:r>
-      <w:r>
-        <w:instrText>ADDIN CSL_CITATION { "citationItems" : [ { "id" : "ITEM-1", "itemData" : { "DOI" : "10.1093/oxfordjournals.molbev.a026235", "ISBN" : "0737-4038", "ISSN" : "07374038", "PMID" : "10666703", "abstract" : "Microsporidia are obligate intracellular parasites that were thought to be an ancient eukaryotic lineage based on molecular phylogenies using ribosomal RNA and translation elongation factors. However, this ancient origin of microsporidia has been contested recently, as several other molecular phylogenies suggest that microsporidia are closely related to fungi. Most of the protein trees that place microsporidia with fungi are not well sampled, however, and it is impossible to resolve whether microsporidia evolved from a fungus or from a protistan relative of fungi. We have sequenced beta-tubulins from 3 microsporidia, 4 chytrid fungi, and 12 zygomycete fungi, expanding the representation of beta-tubulin to include all four fungal divisions and a wide diversity of microsporidia. In phylogenetic trees including these new sequences, the overall topology of the fungal beta-tubulins generally matched the expected relationships among the four fungal divisions, although the zygomycetes were polyphyletic in some analyses. The microsporidia consistently fell within this fungal diversification, and not as a sister group to fungi. Overall, beta-tubulin phylogeny suggests that microsporidia evolved from a fungus sometime after the divergence of chytrids. We also found that chytrid alpha- and beta-tubulins are much less divergent than are tubulins from other fungi or microsporidia. In trees in which the only fungal representatives were the chytrids, microsporidia still branched with fungi (i.e., with chytrids), suggesting that the affiliation between microsporidian and fungal tubulins is not an artifact of long-branch attraction.", "author" : [ { "dropping-particle" : "", "family" : "Keeling", "given" : "Patrick J.", "non-dropping-particle" : "", "parse-names" : false, "suffix" : "" }, { "dropping-particle" : "", "family" : "Luker", "given" : "Melissa A.", "non-dropping-particle" : "", "parse-names" : false, "suffix" : "" }, { "dropping-particle" : "", "family" : "Palmer", "given" : "Jeffrey D.", "non-dropping-particle" : "", "parse-names" : false, "suffix" : "" } ], "container-title" : "Molecular Biology and Evolution", "id" : "ITEM-1", "issue" : "1", "issued" : { "date-parts" : [ [ "2000" ] ] }, "page" : "23-31", "title" : "Evidence from beta-tubulin phylogeny that microsporidia evolved from within the fungi", "type" : "article-journal", "volume" : "17" }, "uris" : [ "http://www.mendeley.com/documents/?uuid=1afd7543-d0d0-4d1a-84f3-adf69736c19a" ] } ], "mendeley" : { "formattedCitation" : "(Keeling et al. 2000)", "plainTextFormattedCitation" : "(Keeling et al. 2000)", "previouslyFormattedCitation" : "(Keeling et al. 2000)" }, "properties" : {  }, "schema" : "https://github.com/citation-style-language/schema/raw/master/csl-citation.json" }</w:instrText>
-      </w:r>
-      <w:r>
-        <w:fldChar w:fldCharType="separate"/>
+        <w:t>A</w:t>
+      </w:r>
+      <w:r>
+        <w:noBreakHyphen/>
       </w:r>
       <w:r>
         <w:rPr>
           <w:noProof/>
         </w:rPr>
-        <w:t>(Keeling et al. 2000)</w:t>
+        <w:t>1</w:t>
       </w:r>
       <w:r>
         <w:fldChar w:fldCharType="end"/>
       </w:r>
       <w:r>
-        <w:t>.</w:t>
+        <w:t xml:space="preserve">, shows to be a very good seed set for studying the evolutionary of fungal or even eukaryotic species. It can be used to create very good resolved species trees for a large set of fungal species (ref.) or to investigate the </w:t>
+      </w:r>
+      <w:r>
+        <w:t>co-</w:t>
+      </w:r>
+      <w:r>
+        <w:t xml:space="preserve">evolution of </w:t>
+      </w:r>
+      <w:r>
+        <w:t>PDI/RhoGID gene cluster</w:t>
+      </w:r>
+      <w:r>
+        <w:t>s</w:t>
+      </w:r>
+      <w:r>
+        <w:t xml:space="preserve"> (protein disulfide isomerases and Rho guanine-dissociation inhibitors) across the animal phylogeny </w:t>
+      </w:r>
+      <w:r>
+        <w:fldChar w:fldCharType="begin" w:fldLock="1"/>
+      </w:r>
+      <w:r>
+        <w:instrText>ADDIN CSL_CITATION { "citationItems" : [ { "id" : "ITEM-1", "itemData" : { "DOI" : "10.1038/s41598-017-16947-5", "ISSN" : "20452322", "abstract" : "\u00a9 2017 The Author(s). Protein disulfide isomerases (PDIs) support endoplasmic reticulum redox protein folding and cell-surface thiol-redox control of thrombosis and vascular remodeling. The family prototype PDIA1 regulates NADPH oxidase signaling and cytoskeleton organization, however the related underlying mechanisms are unclear. Here we show that genes encoding human PDIA1 and its two paralogs PDIA8 and PDIA2 are each flanked by genes encoding Rho guanine-dissociation inhibitors (GDI), known regulators of RhoGTPases/cytoskeleton. Evolutionary histories of these three microsyntenic regions reveal their emergence by two successive duplication events of a primordial gene pair in the last common vertebrate ancestor. The arrangement, however, is substantially older, detectable in echinoderms, nematodes, and cnidarians. Thus, PDI/RhoGDI pairing in the same transcription orientation emerged early in animal evolution and has been largely maintained. PDI/RhoGDI pairs are embedded into conserved genomic regions displaying common cis-regulatory elements. Analysis of gene expression datasets supports evidence for PDI/RhoGDI coexpression in developmental/inflammatory contexts. PDIA1/RhoGDI\u03b1 were co-induced in endothelial cells upon CRISP-R-promoted transcription activation of each pair component, and also in mouse arterial intima during flow-induced remodeling. We provide evidence for physical interaction between both proteins. These data support strong functional links between PDI and RhoGDI families, which likely maintained PDI/RhoGDI microsynteny along  &gt;  800-million years of evolution.", "author" : [ { "dropping-particle" : "", "family" : "Moretti", "given" : "Ana I.S.", "non-dropping-particle" : "", "parse-names" : false, "suffix" : "" }, { "dropping-particle" : "", "family" : "Pavanelli", "given" : "Jessyca C.", "non-dropping-particle" : "", "parse-names" : false, "suffix" : "" }, { "dropping-particle" : "", "family" : "Nolasco", "given" : "Patr\u00edcia", "non-dropping-particle" : "", "parse-names" : false, "suffix" : "" }, { "dropping-particle" : "", "family" : "Leisegang", "given" : "Matthias S.", "non-dropping-particle" : "", "parse-names" : false, "suffix" : "" }, { "dropping-particle" : "", "family" : "Tanaka", "given" : "Leonardo Y.", "non-dropping-particle" : "", "parse-names" : false, "suffix" : "" }, { "dropping-particle" : "", "family" : "Fernandes", "given" : "Carolina G.", "non-dropping-particle" : "", "parse-names" : false, "suffix" : "" }, { "dropping-particle" : "", "family" : "Wosniak", "given" : "Jo\u00e3o", "non-dropping-particle" : "", "parse-names" : false, "suffix" : "" }, { "dropping-particle" : "", "family" : "Kajihara", "given" : "Daniela", "non-dropping-particle" : "", "parse-names" : false, "suffix" : "" }, { "dropping-particle" : "", "family" : "DIas", "given" : "Matheus H.", "non-dropping-particle" : "", "parse-names" : false, "suffix" : "" }, { "dropping-particle" : "", "family" : "Fernandes", "given" : "Denise C.", "non-dropping-particle" : "", "parse-names" : false, "suffix" : "" }, { "dropping-particle" : "", "family" : "Jo", "given" : "Hanjoong", "non-dropping-particle" : "", "parse-names" : false, "suffix" : "" }, { "dropping-particle" : "", "family" : "Tran", "given" : "Ngoc Vinh", "non-dropping-particle" : "", "parse-names" : false, "suffix" : "" }, { "dropping-particle" : "", "family" : "Ebersberger", "given" : "Ingo", "non-dropping-particle" : "", "parse-names" : false, "suffix" : "" }, { "dropping-particle" : "", "family" : "Brandes", "given" : "Ralf P.", "non-dropping-particle" : "", "parse-names" : false, "suffix" : "" }, { "dropping-particle" : "", "family" : "Bonatto", "given" : "Diego", "non-dropping-particle" : "", "parse-names" : false, "suffix" : "" }, { "dropping-particle" : "", "family" : "Laurindo", "given" : "Francisco R.M.", "non-dropping-particle" : "", "parse-names" : false, "suffix" : "" } ], "container-title" : "Scientific Reports", "id" : "ITEM-1", "issue" : "1", "issued" : { "date-parts" : [ [ "2017" ] ] }, "title" : "Conserved Gene Microsynteny Unveils Functional Interaction between Protein Disulfide Isomerase and Rho Guanine-Dissociation Inhibitor Families", "type" : "article-journal", "volume" : "7" }, "uris" : [ "http://www.mendeley.com/documents/?uuid=ca716ac4-1a85-43d7-bf58-7d05fb78af22" ] } ], "mendeley" : { "formattedCitation" : "(Moretti et al. 2017)", "plainTextFormattedCitation" : "(Moretti et al. 2017)", "previouslyFormattedCitation" : "(Moretti et al. 2017)" }, "properties" : {  }, "schema" : "https://github.com/citation-style-language/schema/raw/master/csl-citation.json" }</w:instrText>
+      </w:r>
+      <w:r>
+        <w:fldChar w:fldCharType="separate"/>
+      </w:r>
+      <w:r>
+        <w:rPr>
+          <w:noProof/>
+        </w:rPr>
+        <w:t>(Moretti et al. 2017)</w:t>
+      </w:r>
+      <w:r>
+        <w:fldChar w:fldCharType="end"/>
+      </w:r>
+      <w:r>
+        <w:t xml:space="preserve">. </w:t>
       </w:r>
     </w:p>
     <w:p>
       <w:r>
-        <w:t>Conclusion</w:t>
+        <w:lastRenderedPageBreak/>
+        <w:t xml:space="preserve">More about microsporidia origin </w:t>
+      </w:r>
+      <w:r>
+        <w:fldChar w:fldCharType="begin" w:fldLock="1"/>
+      </w:r>
+      <w:r>
+        <w:instrText>ADDIN CSL_CITATION { "citationItems" : [ { "id" : "ITEM-1", "itemData" : { "DOI" : "10.1146/annurev.micro.56.012302.160854", "ISSN" : "0066-4227", "PMID" : "12142484", "abstract" : "Microsporidia are a large group of microbial eukaryotes composed exclusively of obligate intracellular parasites of other eukaryotes. Almost 150 years of microsporidian research has led to a basic understanding of many aspects of microsporidian biology, especially their unique and highly specialized mode of infection, where the parasite enters its host through a projectile tube that is expelled at high velocity. Molecular biology and genomic studies on microsporidia have also drawn attention to many other unusual features, including a unique core carbon metabolism and genomes in the size range of bacteria. These seemingly simple parasites were once thought to be the most primitive eukaryotes; however, we now know from molecular phylogeny that they are highly specialized fungi. The fungal nature of microsporidia indicates that microsporidia have undergone severe selective reduction permeating every level of their biology: From cell structures to metabolism, and from genomics to gene structure, microsporidia are reduced.", "author" : [ { "dropping-particle" : "", "family" : "Keeling", "given" : "Patrick J", "non-dropping-particle" : "", "parse-names" : false, "suffix" : "" }, { "dropping-particle" : "", "family" : "Fast", "given" : "Naomi M", "non-dropping-particle" : "", "parse-names" : false, "suffix" : "" } ], "container-title" : "Annual review of microbiology", "id" : "ITEM-1", "issued" : { "date-parts" : [ [ "2002", "1" ] ] }, "page" : "93-116", "title" : "Microsporidia: biology and evolution of highly reduced intracellular parasites.", "type" : "article-journal", "volume" : "56" }, "uris" : [ "http://www.mendeley.com/documents/?uuid=524e2fdf-a98a-4ab4-8ccb-f4af6f966158" ] }, { "id" : "ITEM-2", "itemData" : { "ISBN" : "0849312868", "author" : [ { "dropping-particle" : "", "family" : "Agnew", "given" : "Philip", "non-dropping-particle" : "", "parse-names" : false, "suffix" : "" }, { "dropping-particle" : "", "family" : "Becnel", "given" : "JJ", "non-dropping-particle" : "", "parse-names" : false, "suffix" : "" }, { "dropping-particle" : "", "family" : "Ebert", "given" : "Dieter", "non-dropping-particle" : "", "parse-names" : false, "suffix" : "" }, { "dropping-particle" : "", "family" : "Michalakis", "given" : "Y", "non-dropping-particle" : "", "parse-names" : false, "suffix" : "" } ], "container-title" : "Insect Symbiosis. Volume", "id" : "ITEM-2", "issued" : { "date-parts" : [ [ "2003" ] ] }, "page" : "145-164", "title" : "Symbiosis of microsporidia and insects", "type" : "article-journal" }, "uris" : [ "http://www.mendeley.com/documents/?uuid=7e40b93b-84c3-48da-9aff-53128b483bc0" ] }, { "id" : "ITEM-3", "itemData" : { "DOI" : "10.1016/j.fbr.2009.05.001", "ISBN" : "1749-4613", "ISSN" : "17494613", "abstract" : "Microsporidia are obligate intracellular parasites of medical and commercial importance, characterized by a severe reduction, or even absence, of cellular components typical of eukaryotes such as mitochondria, Golgi apparatus and flagella. This simplistic cellular organization has made it difficult to infer the evolutionary relationship of Microsporidia to other eukaryotes, because they lack many characters historically used to make such comparisons. Eventually, it was suggested that this simplicity might be due to Microsporidia representing a very early eukaryotic lineage that evolved prior to the origin of many typically eukaryotic features, in particular the mitochondrion. This hypothesis was supported by the first biochemical and molecular studies of the group. In the last decade, however, contrasting evidence has emerged, mostly from molecular sequences, that show Microsporidia are related to fungi, and it is now widely acknowledged that features previously recognized as primitive are instead highly derived adaptations to their obligate parasitic lifestyle. The various sharply differing views on microsporidian evolution resulted in several radical reappraisals of their taxonomy. Here we will chronologically review the causes and consequences for these taxonomic revisions, with a special emphasis on why the unique cellular and genomic features of Microsporidia lured scientists towards the wrong direction for so long. \u00a9 2009 The British Mycological Society.", "author" : [ { "dropping-particle" : "", "family" : "Corradi", "given" : "Nicolas", "non-dropping-particle" : "", "parse-names" : false, "suffix" : "" }, { "dropping-particle" : "", "family" : "Keeling", "given" : "Patrick J.", "non-dropping-particle" : "", "parse-names" : false, "suffix" : "" } ], "container-title" : "Fungal Biology Reviews", "id" : "ITEM-3", "issue" : "1-2", "issued" : { "date-parts" : [ [ "2009" ] ] }, "page" : "1-8", "title" : "Microsporidia: a journey through radical taxonomical revisions", "type" : "article", "volume" : "23" }, "uris" : [ "http://www.mendeley.com/documents/?uuid=8c6ad877-9519-4736-8e58-a9cc0f4a0457" ] } ], "mendeley" : { "formattedCitation" : "(Keeling &amp; Fast 2002; Agnew et al. 2003; Corradi &amp; Keeling 2009)", "plainTextFormattedCitation" : "(Keeling &amp; Fast 2002; Agnew et al. 2003; Corradi &amp; Keeling 2009)", "previouslyFormattedCitation" : "(Keeling &amp; Fast 2002; Agnew et al. 2003; Corradi &amp; Keeling 2009)" }, "properties" : {  }, "schema" : "https://github.com/citation-style-language/schema/raw/master/csl-citation.json" }</w:instrText>
+      </w:r>
+      <w:r>
+        <w:fldChar w:fldCharType="separate"/>
+      </w:r>
+      <w:r>
+        <w:rPr>
+          <w:noProof/>
+        </w:rPr>
+        <w:t>(Keeling &amp; Fast 2002; Agnew et al. 2003; Corradi &amp; Keeling 2009)</w:t>
+      </w:r>
+      <w:r>
+        <w:fldChar w:fldCharType="end"/>
+      </w:r>
+      <w:r>
+        <w:t xml:space="preserve"> =&gt; put in introduction section</w:t>
       </w:r>
     </w:p>
     <w:p>
       <w:r>
-        <w:lastRenderedPageBreak/>
-        <w:t xml:space="preserve">The estimation of Microsporidia last common ancestor proteins is the basic step for the whole downstream study. </w:t>
-      </w:r>
-      <w:r>
-        <w:t xml:space="preserve">The orthology assignment result agreed with other studies about the fraction of microsporidia only proteins. </w:t>
-      </w:r>
-      <w:r>
-        <w:t xml:space="preserve">The length distribution and PFAM annotation analysis indicate that most of the orphan Microsporidia proteins are either resulting by wrong gene assignment or they are new invented genes in the Microsporidia clade. </w:t>
-      </w:r>
-      <w:r>
-        <w:t>The good resolved species tree can serve as a fundamental phylogenetic background for filtering the orthology assignment and estimating the set of 1605 proteins for the last common ancestor of Microsporidia.</w:t>
+        <w:t xml:space="preserve">The reconstructed species tree shows a stable signal for placing the </w:t>
+      </w:r>
+      <w:r>
+        <w:t>microsporidia</w:t>
+      </w:r>
+      <w:r>
+        <w:t xml:space="preserve"> group as the earliest clade of the fungi, which are supported by the recent phylogenetic study of the taxonomy of </w:t>
+      </w:r>
+      <w:r>
+        <w:t>microsporidia</w:t>
+      </w:r>
+      <w:r>
+        <w:t xml:space="preserve"> that hypothesis that </w:t>
+      </w:r>
+      <w:r>
+        <w:t>microsporidia</w:t>
+      </w:r>
+      <w:r>
+        <w:t xml:space="preserve"> is the sister clade of </w:t>
+      </w:r>
+      <w:r>
+        <w:t>fungi</w:t>
+      </w:r>
+      <w:r>
+        <w:t xml:space="preserve"> </w:t>
+      </w:r>
+      <w:r>
+        <w:fldChar w:fldCharType="begin" w:fldLock="1"/>
+      </w:r>
+      <w:r>
+        <w:instrText>ADDIN CSL_CITATION { "citationItems" : [ { "id" : "ITEM-1", "itemData" : { "DOI" : "10.1073/pnas.96.2.580", "ISBN" : "0027-8424", "ISSN" : "0027-8424", "PMID" : "9892676", "abstract" : "We have determined complete gene sequences encoding the largest subunit of the RNA polymerase II (RBP1) from two Microsporidia, Vairimorpha necatrix and Nosema locustae. Phylogenetic analyses of these and other RPB1 sequences strongly support the notion that Microsporidia are not early-diverging eukaryotes but instead are specifically related to Fungi. Our reexamination of elongation factors EF-1alpha and EF-2 sequence data that had previously been taken as support for an early (Archezoan) divergence of these amitochondriate protists show such support to be weak and likely caused by artifacts in phylogenetic analyses. These EF data sets are, in fact, not inconsistent with a Microsporidia + Fungi relationship. In addition, we show that none of these proteins strongly support a deep divergence of Parabasalia and Metamonada, the other amitochondriate protist groups currently thought to compose early branches. Thus, the phylogenetic placement among eukaryotes for these protist taxa is in need of further critical examination.", "author" : [ { "dropping-particle" : "", "family" : "Hirt", "given" : "R. P.", "non-dropping-particle" : "", "parse-names" : false, "suffix" : "" }, { "dropping-particle" : "", "family" : "Logsdon", "given" : "J. M.", "non-dropping-particle" : "", "parse-names" : false, "suffix" : "" }, { "dropping-particle" : "", "family" : "Healy", "given" : "B.", "non-dropping-particle" : "", "parse-names" : false, "suffix" : "" }, { "dropping-particle" : "", "family" : "Dorey", "given" : "M. W.", "non-dropping-particle" : "", "parse-names" : false, "suffix" : "" }, { "dropping-particle" : "", "family" : "Doolittle", "given" : "W. F.", "non-dropping-particle" : "", "parse-names" : false, "suffix" : "" }, { "dropping-particle" : "", "family" : "Embley", "given" : "T. M.", "non-dropping-particle" : "", "parse-names" : false, "suffix" : "" } ], "container-title" : "Proceedings of the National Academy of Sciences", "id" : "ITEM-1", "issue" : "2", "issued" : { "date-parts" : [ [ "1999" ] ] }, "page" : "580-585", "title" : "Microsporidia are related to Fungi: Evidence from the largest subunit of RNA polymerase II and other proteins", "type" : "article-journal", "volume" : "96" }, "uris" : [ "http://www.mendeley.com/documents/?uuid=5a698842-a92c-4731-b6f0-ee3a263054f4" ] }, { "id" : "ITEM-2", "itemData" : { "DOI" : "10.1186/1741-7007-10-47", "ISSN" : "1741-7007", "PMID" : "22651672", "abstract" : "BACKGROUND: Microsporidia is one of the taxa that have experienced the most dramatic taxonomic reclassifications. Once thought to be among the earliest diverging eukaryotes, the fungal nature of this group of intracellular pathogens is now widely accepted. However, the specific position of microsporidia within the fungal tree of life is still debated. Due to the presence of accelerated evolutionary rates, phylogenetic analyses involving microsporidia are prone to methodological artifacts, such as long-branch attraction, especially when taxon sampling is limited.\n\nRESULTS: Here we exploit the recent availability of six complete microsporidian genomes to re-assess the long-standing question of their phylogenetic position. We show that microsporidians have a similar low level of conservation of gene neighborhood with other groups of fungi when controlling for the confounding effects of recent segmental duplications. A combined analysis of thousands of gene trees supports a topology in which microsporidia is a sister group to all other sequenced fungi. Moreover, this topology received increased support when less informative trees were discarded. This position of microsporidia was also strongly supported based on the combined analysis of 53 concatenated genes, and was robust to filters controlling for rate heterogeneity, compositional bias, long branch attraction and heterotachy.\n\nCONCLUSIONS: Altogether, our data strongly support a scenario in which microsporidia is the earliest-diverging clade of sequenced fungi.", "author" : [ { "dropping-particle" : "", "family" : "Capella-Guti\u00e9rrez", "given" : "Salvador", "non-dropping-particle" : "", "parse-names" : false, "suffix" : "" }, { "dropping-particle" : "", "family" : "Marcet-Houben", "given" : "Marina", "non-dropping-particle" : "", "parse-names" : false, "suffix" : "" }, { "dropping-particle" : "", "family" : "Gabald\u00f3n", "given" : "Toni", "non-dropping-particle" : "", "parse-names" : false, "suffix" : "" } ], "container-title" : "BMC biology", "id" : "ITEM-2", "issue" : "1", "issued" : { "date-parts" : [ [ "2012", "1" ] ] }, "note" : "ML tree between microsporidia and fungi", "page" : "47", "title" : "Phylogenomics supports microsporidia as the earliest diverging clade of sequenced fungi.", "type" : "article-journal", "volume" : "10" }, "uris" : [ "http://www.mendeley.com/documents/?uuid=c3fa69a8-09a9-41af-9580-ef3c6327c310" ] }, { "id" : "ITEM-3", "itemData" : { "DOI" : "10.1038/35106579", "ISBN" : "0028-0836", "ISSN" : "0028-0836", "PMID" : "11719806", "abstract" : "Microsporidia are obligate intracellular parasites infesting many animal groups. Lacking mitochondria and peroxysomes, these unicellular eukaryotes were first considered a deeply branching protist lineage that diverged before the endosymbiotic event that led to mitochondria. The discovery of a gene for a mitochondrial-type chaperone combined with molecular phylogenetic data later implied that microsporidia are atypical fungi that lost mitochondria during evolution. Here we report the DNA sequences of the 11 chromosomes of the approximately 2.9-megabase (Mb) genome of Encephalitozoon cuniculi (1,997 potential protein-coding genes). Genome compaction is reflected by reduced intergenic spacers and by the shortness of most putative proteins relative to their eukaryote orthologues. The strong host dependence is illustrated by the lack of genes for some biosynthetic pathways and for the tricarboxylic acid cycle. Phylogenetic analysis lends substantial credit to the fungal affiliation of microsporidia. Because the E. cuniculi genome contains genes related to some mitochondrial functions (for example, Fe-S cluster assembly), we hypothesize that microsporidia have retained a mitochondrion-derived organelle.", "author" : [ { "dropping-particle" : "", "family" : "Katinka", "given" : "M D", "non-dropping-particle" : "", "parse-names" : false, "suffix" : "" }, { "dropping-particle" : "", "family" : "Duprat", "given" : "S", "non-dropping-particle" : "", "parse-names" : false, "suffix" : "" }, { "dropping-particle" : "", "family" : "Cornillot", "given" : "E", "non-dropping-particle" : "", "parse-names" : false, "suffix" : "" }, { "dropping-particle" : "", "family" : "M\u00e9t\u00e9nier", "given" : "G", "non-dropping-particle" : "", "parse-names" : false, "suffix" : "" }, { "dropping-particle" : "", "family" : "Thomarat", "given" : "F", "non-dropping-particle" : "", "parse-names" : false, "suffix" : "" }, { "dropping-particle" : "", "family" : "Prensier", "given" : "G", "non-dropping-particle" : "", "parse-names" : false, "suffix" : "" }, { "dropping-particle" : "", "family" : "Barbe", "given" : "V", "non-dropping-particle" : "", "parse-names" : false, "suffix" : "" }, { "dropping-particle" : "", "family" : "Peyretaillade", "given" : "E", "non-dropping-particle" : "", "parse-names" : false, "suffix" : "" }, { "dropping-particle" : "", "family" : "Brottier", "given" : "P", "non-dropping-particle" : "", "parse-names" : false, "suffix" : "" }, { "dropping-particle" : "", "family" : "Wincker", "given" : "P", "non-dropping-particle" : "", "parse-names" : false, "suffix" : "" }, { "dropping-particle" : "", "family" : "Delbac", "given" : "F", "non-dropping-particle" : "", "parse-names" : false, "suffix" : "" }, { "dropping-particle" : "", "family" : "Alaoui", "given" : "H", "non-dropping-particle" : "El", "parse-names" : false, "suffix" : "" }, { "dropping-particle" : "", "family" : "Peyret", "given" : "P", "non-dropping-particle" : "", "parse-names" : false, "suffix" : "" }, { "dropping-particle" : "", "family" : "Saurin", "given" : "W", "non-dropping-particle" : "", "parse-names" : false, "suffix" : "" }, { "dropping-particle" : "", "family" : "Gouy", "given" : "M", "non-dropping-particle" : "", "parse-names" : false, "suffix" : "" }, { "dropping-particle" : "", "family" : "Weissenbach", "given" : "J", "non-dropping-particle" : "", "parse-names" : false, "suffix" : "" }, { "dropping-particle" : "", "family" : "Vivar\u00e8s", "given" : "C P", "non-dropping-particle" : "", "parse-names" : false, "suffix" : "" } ], "container-title" : "Nature", "id" : "ITEM-3", "issue" : "November", "issued" : { "date-parts" : [ [ "2001" ] ] }, "page" : "450-453", "title" : "Genome sequence and gene compaction of the eukaryote parasite &lt;i&gt;Encephalitozoon cuniculi&lt;/i&gt;.", "type" : "article-journal", "volume" : "414" }, "uris" : [ "http://www.mendeley.com/documents/?uuid=1945659a-8fce-4e86-b4a1-1249d56d7ccc" ] }, { "id" : "ITEM-4", "itemData" : { "DOI" : "10.1093/oxfordjournals.molbev.a026235", "ISBN" : "0737-4038", "ISSN" : "07374038", "PMID" : "10666703", "abstract" : "Microsporidia are obligate intracellular parasites that were thought to be an ancient eukaryotic lineage based on molecular phylogenies using ribosomal RNA and translation elongation factors. However, this ancient origin of microsporidia has been contested recently, as several other molecular phylogenies suggest that microsporidia are closely related to fungi. Most of the protein trees that place microsporidia with fungi are not well sampled, however, and it is impossible to resolve whether microsporidia evolved from a fungus or from a protistan relative of fungi. We have sequenced beta-tubulins from 3 microsporidia, 4 chytrid fungi, and 12 zygomycete fungi, expanding the representation of beta-tubulin to include all four fungal divisions and a wide diversity of microsporidia. In phylogenetic trees including these new sequences, the overall topology of the fungal beta-tubulins generally matched the expected relationships among the four fungal divisions, although the zygomycetes were polyphyletic in some analyses. The microsporidia consistently fell within this fungal diversification, and not as a sister group to fungi. Overall, beta-tubulin phylogeny suggests that microsporidia evolved from a fungus sometime after the divergence of chytrids. We also found that chytrid alpha- and beta-tubulins are much less divergent than are tubulins from other fungi or microsporidia. In trees in which the only fungal representatives were the chytrids, microsporidia still branched with fungi (i.e., with chytrids), suggesting that the affiliation between microsporidian and fungal tubulins is not an artifact of long-branch attraction.", "author" : [ { "dropping-particle" : "", "family" : "Keeling", "given" : "Patrick J.", "non-dropping-particle" : "", "parse-names" : false, "suffix" : "" }, { "dropping-particle" : "", "family" : "Luker", "given" : "Melissa A.", "non-dropping-particle" : "", "parse-names" : false, "suffix" : "" }, { "dropping-particle" : "", "family" : "Palmer", "given" : "Jeffrey D.", "non-dropping-particle" : "", "parse-names" : false, "suffix" : "" } ], "container-title" : "Molecular Biology and Evolution", "id" : "ITEM-4", "issue" : "1", "issued" : { "date-parts" : [ [ "2000" ] ] }, "page" : "23-31", "title" : "Evidence from beta-tubulin phylogeny that microsporidia evolved from within the fungi", "type" : "article-journal", "volume" : "17" }, "uris" : [ "http://www.mendeley.com/documents/?uuid=1afd7543-d0d0-4d1a-84f3-adf69736c19a" ] } ], "mendeley" : { "formattedCitation" : "(Hirt et al. 1999; Capella-Guti\u00e9rrez et al. 2012; Katinka et al. 2001; Keeling et al. 2000)", "plainTextFormattedCitation" : "(Hirt et al. 1999; Capella-Guti\u00e9rrez et al. 2012; Katinka et al. 2001; Keeling et al. 2000)", "previouslyFormattedCitation" : "(Hirt et al. 1999; Capella-Guti\u00e9rrez et al. 2012; Katinka et al. 2001; Keeling et al. 2000)" }, "properties" : {  }, "schema" : "https://github.com/citation-style-language/schema/raw/master/csl-citation.json" }</w:instrText>
+      </w:r>
+      <w:r>
+        <w:fldChar w:fldCharType="separate"/>
+      </w:r>
+      <w:r>
+        <w:rPr>
+          <w:noProof/>
+        </w:rPr>
+        <w:t>(Hirt et al. 1999; Capella-Gutiérrez et al. 2012; Katinka et al. 2001; Keeling et al. 2000)</w:t>
+      </w:r>
+      <w:r>
+        <w:fldChar w:fldCharType="end"/>
+      </w:r>
+      <w:r>
+        <w:t>.</w:t>
+      </w:r>
+    </w:p>
+    <w:p>
+      <w:r>
+        <w:rPr>
+          <w:highlight w:val="yellow"/>
+        </w:rPr>
+        <w:t>Tree of fungal analysis</w:t>
+      </w:r>
+      <w:r>
+        <w:t xml:space="preserve">? </w:t>
+      </w:r>
+    </w:p>
+    <w:p>
+      <w:r>
+        <w:t>Conclusion</w:t>
+      </w:r>
+    </w:p>
+    <w:p>
+      <w:r>
+        <w:t xml:space="preserve">The estimation of </w:t>
+      </w:r>
+      <w:r>
+        <w:t>microsporidia</w:t>
+      </w:r>
+      <w:r>
+        <w:t xml:space="preserve"> last common ancestor proteins is the basic step for the whole downstream study. </w:t>
+      </w:r>
+      <w:r>
+        <w:t xml:space="preserve">The orthology assignment result agreed with other studies about the fraction of </w:t>
+      </w:r>
+      <w:r>
+        <w:t>microsporidia</w:t>
+      </w:r>
+      <w:r>
+        <w:t xml:space="preserve"> only proteins. </w:t>
+      </w:r>
+      <w:r>
+        <w:t xml:space="preserve">The length distribution and PFAM annotation analysis indicate that most of the orphan </w:t>
+      </w:r>
+      <w:r>
+        <w:t>microsporidia</w:t>
+      </w:r>
+      <w:r>
+        <w:t xml:space="preserve"> proteins are either resulting by wrong gene assignment or they are new invented genes in the </w:t>
+      </w:r>
+      <w:r>
+        <w:t>microsporidia</w:t>
+      </w:r>
+      <w:r>
+        <w:t xml:space="preserve"> clade. </w:t>
+      </w:r>
+      <w:r>
+        <w:t xml:space="preserve">The good resolved species tree can serve as a fundamental phylogenetic background for filtering the orthology assignment and estimating the set of 1605 proteins for the last common ancestor of </w:t>
+      </w:r>
+      <w:r>
+        <w:t>microsporidia</w:t>
+      </w:r>
+      <w:r>
+        <w:t>.</w:t>
+      </w:r>
+      <w:r>
+        <w:t xml:space="preserve"> This tree supports the hypothesis that microsporidia is a sister group of fungi.</w:t>
       </w:r>
     </w:p>
     <w:p/>
@@ -1478,7 +1879,13 @@
     <w:p>
       <w:r>
         <w:lastRenderedPageBreak/>
-        <w:t>Distribution analysis of the Microsporidia last common ancestor proteins</w:t>
+        <w:t xml:space="preserve">Distribution analysis of the </w:t>
+      </w:r>
+      <w:r>
+        <w:t>microsporidia</w:t>
+      </w:r>
+      <w:r>
+        <w:t xml:space="preserve"> last common ancestor proteins</w:t>
       </w:r>
     </w:p>
     <w:p>
@@ -1488,7 +1895,13 @@
     </w:p>
     <w:p>
       <w:r>
-        <w:t>To answer the question "How old are the Microsporidia last common ancestor proteins"</w:t>
+        <w:t xml:space="preserve">To answer the question "How old are the </w:t>
+      </w:r>
+      <w:r>
+        <w:t>microsporidia</w:t>
+      </w:r>
+      <w:r>
+        <w:t xml:space="preserve"> last common ancestor proteins"</w:t>
       </w:r>
     </w:p>
     <w:p>
@@ -1507,7 +1920,13 @@
         <w:t xml:space="preserve"> </w:t>
       </w:r>
       <w:r>
-        <w:t>search orthologs for 1605 Microsporidia last common ancestor proteins in 480 taxa across the tree of life</w:t>
+        <w:t xml:space="preserve">search orthologs for 1605 </w:t>
+      </w:r>
+      <w:r>
+        <w:t>microsporidia</w:t>
+      </w:r>
+      <w:r>
+        <w:t xml:space="preserve"> last common ancestor proteins in 480 taxa across the tree of life</w:t>
       </w:r>
       <w:r>
         <w:t xml:space="preserve"> including bacteria, archaea and eukaryote, which are grouped into 44 super taxa as you can see in this schematic species tree in</w:t>
@@ -1710,7 +2129,13 @@
         <w:t xml:space="preserve"> A cladogram depicts a species tree for </w:t>
       </w:r>
       <w:r>
-        <w:t xml:space="preserve">all taxa used in the distribution analysis of Microsporidia last common ancestor proteins. The number in parenthesis next to the taxon names denotes the number of species in each supertaxon. </w:t>
+        <w:t xml:space="preserve">all taxa used in the distribution analysis of </w:t>
+      </w:r>
+      <w:r>
+        <w:t>microsporidia</w:t>
+      </w:r>
+      <w:r>
+        <w:t xml:space="preserve"> last common ancestor proteins. The number in parenthesis next to the taxon names denotes the number of species in each supertaxon. </w:t>
       </w:r>
     </w:p>
     <w:p>
@@ -1745,7 +2170,19 @@
         <w:t xml:space="preserve"> (FAS scores)</w:t>
       </w:r>
       <w:r>
-        <w:t xml:space="preserve"> for all pair Microsporidia seed proteins and non-Microsporidia orthologs. </w:t>
+        <w:t xml:space="preserve"> for all pair </w:t>
+      </w:r>
+      <w:r>
+        <w:t>microsporidia</w:t>
+      </w:r>
+      <w:r>
+        <w:t xml:space="preserve"> seed proteins and non-</w:t>
+      </w:r>
+      <w:r>
+        <w:t>microsporidia</w:t>
+      </w:r>
+      <w:r>
+        <w:t xml:space="preserve"> orthologs. </w:t>
       </w:r>
       <w:r>
         <w:t xml:space="preserve">Feature architecture of a protein is the arrangement of different types of protein domains such as PFAM </w:t>
@@ -1810,7 +2247,13 @@
     </w:p>
     <w:p>
       <w:r>
-        <w:t xml:space="preserve">To visualize the phylogenetic profiles of 1605 Microsporidia last common ancestor proteins, we developed a tool named PhyloProfile. This tool is written in R </w:t>
+        <w:t xml:space="preserve">To visualize the phylogenetic profiles of 1605 </w:t>
+      </w:r>
+      <w:r>
+        <w:t>microsporidia</w:t>
+      </w:r>
+      <w:r>
+        <w:t xml:space="preserve"> last common ancestor proteins, we developed a tool named PhyloProfile. This tool is written in R </w:t>
       </w:r>
       <w:r>
         <w:fldChar w:fldCharType="begin" w:fldLock="1"/>
@@ -1879,7 +2322,13 @@
     </w:p>
     <w:p>
       <w:r>
-        <w:t>We used PhyloProfile to estimate the evolutionary age for Microsporidia last common ancestor proteins.</w:t>
+        <w:t xml:space="preserve">We used PhyloProfile to estimate the evolutionary age for </w:t>
+      </w:r>
+      <w:r>
+        <w:t>microsporidia</w:t>
+      </w:r>
+      <w:r>
+        <w:t xml:space="preserve"> last common ancestor proteins.</w:t>
       </w:r>
     </w:p>
     <w:p>
@@ -1894,7 +2343,13 @@
     </w:p>
     <w:p>
       <w:r>
-        <w:t>Almost orthologous proteins have similar feature architectures with Microsporidia proteins. It leads to a very high mean FAS score</w:t>
+        <w:t xml:space="preserve">Almost orthologous proteins have similar feature architectures with </w:t>
+      </w:r>
+      <w:r>
+        <w:t>microsporidia</w:t>
+      </w:r>
+      <w:r>
+        <w:t xml:space="preserve"> proteins. It leads to a very high mean FAS score</w:t>
       </w:r>
       <w:r>
         <w:t xml:space="preserve"> </w:t>
@@ -2036,7 +2491,13 @@
       </w:r>
       <w:bookmarkEnd w:id="7"/>
       <w:r>
-        <w:t>: The distribution of FAS scores for all orthologs of 1605 Microsporidia last common ancestor proteins.</w:t>
+        <w:t xml:space="preserve">: The distribution of FAS scores for all orthologs of 1605 </w:t>
+      </w:r>
+      <w:r>
+        <w:t>microsporidia</w:t>
+      </w:r>
+      <w:r>
+        <w:t xml:space="preserve"> last common ancestor proteins.</w:t>
       </w:r>
     </w:p>
     <w:p>
@@ -2071,7 +2532,19 @@
         <w:fldChar w:fldCharType="end"/>
       </w:r>
       <w:r>
-        <w:t xml:space="preserve"> shows the full phylogenetic profile of 1607 Microsporidia last common ancestor proteins across 491 taxa that are grouped into phylum level. A large fraction of Microsporidia proteins spread through all studied taxa. </w:t>
+        <w:t xml:space="preserve"> shows the full phylogenetic profile of 1607 </w:t>
+      </w:r>
+      <w:r>
+        <w:t>microsporidia</w:t>
+      </w:r>
+      <w:r>
+        <w:t xml:space="preserve"> last common ancestor proteins across 491 taxa that are grouped into phylum level. A large fraction of </w:t>
+      </w:r>
+      <w:r>
+        <w:t>microsporidia</w:t>
+      </w:r>
+      <w:r>
+        <w:t xml:space="preserve"> proteins spread through all studied taxa. </w:t>
       </w:r>
     </w:p>
     <w:p>
@@ -2178,18 +2651,42 @@
         <w:t>:</w:t>
       </w:r>
       <w:r>
-        <w:t xml:space="preserve"> The full phylogenetic profile of 1605 Microsporidia last common ancestor protein across 491 taxa grouped in phylum level. </w:t>
+        <w:t xml:space="preserve"> The full phylogenetic profile of 1605 </w:t>
+      </w:r>
+      <w:r>
+        <w:t>microsporidia</w:t>
+      </w:r>
+      <w:r>
+        <w:t xml:space="preserve"> last common ancestor protein across 491 taxa grouped in phylum level. </w:t>
       </w:r>
       <w:r>
         <w:t xml:space="preserve">The color of the points denotes the </w:t>
       </w:r>
       <w:r>
-        <w:t>FAS score between Microsporidia and non-Microsporidia protein. The size of the points depicts the percentage of species that have orthologs in each phylum.</w:t>
+        <w:t xml:space="preserve">FAS score between </w:t>
+      </w:r>
+      <w:r>
+        <w:t>microsporidia</w:t>
+      </w:r>
+      <w:r>
+        <w:t xml:space="preserve"> and non-</w:t>
+      </w:r>
+      <w:r>
+        <w:t>microsporidia</w:t>
+      </w:r>
+      <w:r>
+        <w:t xml:space="preserve"> protein. The size of the points depicts the percentage of species that have orthologs in each phylum.</w:t>
       </w:r>
     </w:p>
     <w:p>
       <w:r>
-        <w:t xml:space="preserve">Using PhyloProfile we estimated the evolutionary ages for Microsporidia last common ancestor proteins. The estimation result can be seen in </w:t>
+        <w:t xml:space="preserve">Using PhyloProfile we estimated the evolutionary ages for </w:t>
+      </w:r>
+      <w:r>
+        <w:t>microsporidia</w:t>
+      </w:r>
+      <w:r>
+        <w:t xml:space="preserve"> last common ancestor proteins. The estimation result can be seen in </w:t>
       </w:r>
       <w:r>
         <w:fldChar w:fldCharType="begin"/>
@@ -2222,7 +2719,13 @@
         <w:fldChar w:fldCharType="end"/>
       </w:r>
       <w:r>
-        <w:t>. As expected, 94% of the proteins are as old as the last eukaryotic common ancestor, while only 3% are specific to Microsporidia lineage.</w:t>
+        <w:t xml:space="preserve">. As expected, 94% of the proteins are as old as the last eukaryotic common ancestor, while only 3% are specific to </w:t>
+      </w:r>
+      <w:r>
+        <w:t>microsporidia</w:t>
+      </w:r>
+      <w:r>
+        <w:t xml:space="preserve"> lineage.</w:t>
       </w:r>
     </w:p>
     <w:p>
@@ -2328,7 +2831,13 @@
         <w:t>:</w:t>
       </w:r>
       <w:r>
-        <w:t xml:space="preserve"> Gene age estimation of 1605 Microsporidia last common ancestor proteins. The fraction and corresponding absolute number of proteins for each estimated </w:t>
+        <w:t xml:space="preserve"> Gene age estimation of 1605 </w:t>
+      </w:r>
+      <w:r>
+        <w:t>microsporidia</w:t>
+      </w:r>
+      <w:r>
+        <w:t xml:space="preserve"> last common ancestor proteins. The fraction and corresponding absolute number of proteins for each estimated </w:t>
       </w:r>
       <w:r>
         <w:t>evolutionary</w:t>
@@ -2348,7 +2857,13 @@
     </w:p>
     <w:p>
       <w:r>
-        <w:t>Out of 42 Microsporidia specific proteins, only 6 have KO annotations</w:t>
+        <w:t xml:space="preserve">Out of 42 </w:t>
+      </w:r>
+      <w:r>
+        <w:t>microsporidia</w:t>
+      </w:r>
+      <w:r>
+        <w:t xml:space="preserve"> specific proteins, only 6 have KO annotations</w:t>
       </w:r>
       <w:r>
         <w:t xml:space="preserve"> (see </w:t>
@@ -2441,7 +2956,13 @@
       </w:r>
       <w:bookmarkEnd w:id="10"/>
       <w:r>
-        <w:t>: KO annotation for 42 Microsporidia specific proteins</w:t>
+        <w:t xml:space="preserve">: KO annotation for 42 </w:t>
+      </w:r>
+      <w:r>
+        <w:t>microsporidia</w:t>
+      </w:r>
+      <w:r>
+        <w:t xml:space="preserve"> specific proteins</w:t>
       </w:r>
       <w:r>
         <w:t xml:space="preserve"> using HamFAS approach</w:t>
@@ -2735,7 +3256,13 @@
         <w:fldChar w:fldCharType="end"/>
       </w:r>
       <w:r>
-        <w:t>: KO annotation for 42 Microsporidia specific proteins using BlastKOALA</w:t>
+        <w:t xml:space="preserve">: KO annotation for 42 </w:t>
+      </w:r>
+      <w:r>
+        <w:t>microsporidia</w:t>
+      </w:r>
+      <w:r>
+        <w:t xml:space="preserve"> specific proteins using BlastKOALA</w:t>
       </w:r>
     </w:p>
     <w:tbl>
@@ -3106,10 +3633,34 @@
     </w:p>
     <w:p>
       <w:r>
-        <w:t xml:space="preserve">Not out of our expectation, due to the compact genomes of extant Microsporidia taxa, most of the proteins in the Microsporidia last common ancestor should be evolutionary old. As 50% of the proteins are as old as the last universal common ancestor, another 44% proteins can be traced to the last common ancestor of all eukaryotes and 3% share the age with fungal clade, only 3% (or 42 proteins) are specific to Microsporidia lineage. </w:t>
-      </w:r>
-      <w:r>
-        <w:t xml:space="preserve">Those Microsporidia specific proteins are still a mystery because of the poor functional annotation. </w:t>
+        <w:t xml:space="preserve">Not out of our expectation, due to the compact genomes of extant </w:t>
+      </w:r>
+      <w:r>
+        <w:t>microsporidia</w:t>
+      </w:r>
+      <w:r>
+        <w:t xml:space="preserve"> taxa, most of the proteins in the </w:t>
+      </w:r>
+      <w:r>
+        <w:t>microsporidia</w:t>
+      </w:r>
+      <w:r>
+        <w:t xml:space="preserve"> last common ancestor should be evolutionary old. As 50% of the proteins are as old as the last universal common ancestor, another 44% proteins can be traced to the last common ancestor of all eukaryotes and 3% share the age with fungal clade, only 3% (or 42 proteins) are specific to </w:t>
+      </w:r>
+      <w:r>
+        <w:t>microsporidia</w:t>
+      </w:r>
+      <w:r>
+        <w:t xml:space="preserve"> lineage. </w:t>
+      </w:r>
+      <w:r>
+        <w:t xml:space="preserve">Those </w:t>
+      </w:r>
+      <w:r>
+        <w:t>microsporidia</w:t>
+      </w:r>
+      <w:r>
+        <w:t xml:space="preserve"> specific proteins are still a mystery because of the poor functional annotation. </w:t>
       </w:r>
       <w:r>
         <w:t>There is no particular function or pat</w:t>
@@ -9557,7 +10108,13 @@
         <w:t>Metabolic pathway analysis</w:t>
       </w:r>
       <w:r>
-        <w:t xml:space="preserve"> of Microsporidia last common ancestor proteins</w:t>
+        <w:t xml:space="preserve"> of </w:t>
+      </w:r>
+      <w:r>
+        <w:t>microsporidia</w:t>
+      </w:r>
+      <w:r>
+        <w:t xml:space="preserve"> last common ancestor proteins</w:t>
       </w:r>
     </w:p>
     <w:p>
@@ -9565,27 +10122,94 @@
         <w:t>Introduction</w:t>
       </w:r>
     </w:p>
-    <w:p/>
     <w:p>
       <w:r>
-        <w:t>Methods</w:t>
+        <w:t xml:space="preserve">Metabolic analysis of microsporidia is still a challenge due to their obligate intracellular growth and short </w:t>
+      </w:r>
+      <w:r>
+        <w:t>lifetime</w:t>
+      </w:r>
+      <w:r>
+        <w:t xml:space="preserve"> of its </w:t>
+      </w:r>
+      <w:r>
+        <w:t>purif</w:t>
+      </w:r>
+      <w:r>
+        <w:t xml:space="preserve">ied spores </w:t>
+      </w:r>
+      <w:r>
+        <w:fldChar w:fldCharType="begin" w:fldLock="1"/>
+      </w:r>
+      <w:r>
+        <w:instrText>ADDIN CSL_CITATION { "citationItems" : [ { "id" : "ITEM-1", "itemData" : { "DOI" : "10.1146/annurev.micro.56.012302.160854", "ISSN" : "0066-4227", "PMID" : "12142484", "abstract" : "Microsporidia are a large group of microbial eukaryotes composed exclusively of obligate intracellular parasites of other eukaryotes. Almost 150 years of microsporidian research has led to a basic understanding of many aspects of microsporidian biology, especially their unique and highly specialized mode of infection, where the parasite enters its host through a projectile tube that is expelled at high velocity. Molecular biology and genomic studies on microsporidia have also drawn attention to many other unusual features, including a unique core carbon metabolism and genomes in the size range of bacteria. These seemingly simple parasites were once thought to be the most primitive eukaryotes; however, we now know from molecular phylogeny that they are highly specialized fungi. The fungal nature of microsporidia indicates that microsporidia have undergone severe selective reduction permeating every level of their biology: From cell structures to metabolism, and from genomics to gene structure, microsporidia are reduced.", "author" : [ { "dropping-particle" : "", "family" : "Keeling", "given" : "Patrick J", "non-dropping-particle" : "", "parse-names" : false, "suffix" : "" }, { "dropping-particle" : "", "family" : "Fast", "given" : "Naomi M", "non-dropping-particle" : "", "parse-names" : false, "suffix" : "" } ], "container-title" : "Annual review of microbiology", "id" : "ITEM-1", "issued" : { "date-parts" : [ [ "2002", "1" ] ] }, "page" : "93-116", "title" : "Microsporidia: biology and evolution of highly reduced intracellular parasites.", "type" : "article-journal", "volume" : "56" }, "uris" : [ "http://www.mendeley.com/documents/?uuid=524e2fdf-a98a-4ab4-8ccb-f4af6f966158" ] } ], "mendeley" : { "formattedCitation" : "(Keeling &amp; Fast 2002)", "plainTextFormattedCitation" : "(Keeling &amp; Fast 2002)", "previouslyFormattedCitation" : "(Keeling &amp; Fast 2002)" }, "properties" : {  }, "schema" : "https://github.com/citation-style-language/schema/raw/master/csl-citation.json" }</w:instrText>
+      </w:r>
+      <w:r>
+        <w:fldChar w:fldCharType="separate"/>
+      </w:r>
+      <w:r>
+        <w:rPr>
+          <w:noProof/>
+        </w:rPr>
+        <w:t>(Keeling &amp; Fast 2002)</w:t>
+      </w:r>
+      <w:r>
+        <w:fldChar w:fldCharType="end"/>
+      </w:r>
+      <w:r>
+        <w:t>.</w:t>
       </w:r>
     </w:p>
     <w:p>
       <w:r>
-        <w:t xml:space="preserve">We used HamFAS approach to do KO annotation for 1605 Microsporidia last common ancestor proteins. </w:t>
-      </w:r>
-      <w:r>
-        <w:t xml:space="preserve">HaMStR was used for ortholog search between Microsporidia last common ancestor (seed) and KEGG reference species (reference). </w:t>
-      </w:r>
-      <w:r>
-        <w:t xml:space="preserve">Since one Microsporidia last common ancestor protein is represented by an orthologous group of several Microsporidia proteins, we assigned the representative FAS score for each </w:t>
+        <w:t>Methods</w:t>
+      </w:r>
+    </w:p>
+    <w:p>
+      <w:r>
+        <w:t xml:space="preserve">We used HamFAS approach to do KO annotation for 1605 </w:t>
+      </w:r>
+      <w:r>
+        <w:t>microsporidia</w:t>
+      </w:r>
+      <w:r>
+        <w:t xml:space="preserve"> last common ancestor proteins. </w:t>
+      </w:r>
+      <w:r>
+        <w:t xml:space="preserve">HaMStR was used for ortholog search between </w:t>
+      </w:r>
+      <w:r>
+        <w:t>microsporidia</w:t>
+      </w:r>
+      <w:r>
+        <w:t xml:space="preserve"> last common ancestor (seed) and KEGG reference species (reference). </w:t>
+      </w:r>
+      <w:r>
+        <w:t xml:space="preserve">Since one </w:t>
+      </w:r>
+      <w:r>
+        <w:t>microsporidia</w:t>
+      </w:r>
+      <w:r>
+        <w:t xml:space="preserve"> last common ancestor protein is represented by an orthologous group of several </w:t>
+      </w:r>
+      <w:r>
+        <w:t>microsporidia</w:t>
+      </w:r>
+      <w:r>
+        <w:t xml:space="preserve"> proteins, we assigned the representative FAS score for each </w:t>
       </w:r>
       <w:r>
         <w:t>reference</w:t>
       </w:r>
       <w:r>
-        <w:t xml:space="preserve"> protein as the max score that protein can archive when compare with all Microsporidia proteins in the corresponding orthologous group.</w:t>
+        <w:t xml:space="preserve"> protein as the max score that protein can archive when compare with all </w:t>
+      </w:r>
+      <w:r>
+        <w:t>microsporidia</w:t>
+      </w:r>
+      <w:r>
+        <w:t xml:space="preserve"> proteins in the corresponding orthologous group.</w:t>
       </w:r>
       <w:r>
         <w:t xml:space="preserve"> This representative max FAS score will be then compared with the T</w:t>
@@ -9597,12 +10221,24 @@
         <w:t>FAS_KO</w:t>
       </w:r>
       <w:r>
-        <w:t xml:space="preserve"> in order to decide if the annotated KO of the reference protein can be transferred to the Microsporidia last common ancestor protein.</w:t>
+        <w:t xml:space="preserve"> in order to decide if the annotated KO of the reference protein can be transferred to the </w:t>
+      </w:r>
+      <w:r>
+        <w:t>microsporidia</w:t>
+      </w:r>
+      <w:r>
+        <w:t xml:space="preserve"> last common ancestor protein.</w:t>
       </w:r>
     </w:p>
     <w:p>
       <w:r>
-        <w:t xml:space="preserve">Beside the complementary FAS scores to the orthology assignment, we also calculated the patristic distance between the reference protein and Microsporidia protein to use it as a confident value for the annotation transfer. The distance between </w:t>
+        <w:t xml:space="preserve">Beside the complementary FAS scores to the orthology assignment, we also calculated the patristic distance between the reference protein and </w:t>
+      </w:r>
+      <w:r>
+        <w:t>microsporidia</w:t>
+      </w:r>
+      <w:r>
+        <w:t xml:space="preserve"> protein to use it as a confident value for the annotation transfer. The distance between </w:t>
       </w:r>
       <w:r>
         <w:t>a</w:t>
@@ -9611,7 +10247,19 @@
         <w:t xml:space="preserve"> reference protein to </w:t>
       </w:r>
       <w:r>
-        <w:t xml:space="preserve">the Microsporidia last common ancestor protein is the minimum distance between that reference protein to all Microsporidia proteins in the corresponding orthologous group. </w:t>
+        <w:t xml:space="preserve">the </w:t>
+      </w:r>
+      <w:r>
+        <w:t>microsporidia</w:t>
+      </w:r>
+      <w:r>
+        <w:t xml:space="preserve"> last common ancestor protein is the minimum distance between that reference protein to all </w:t>
+      </w:r>
+      <w:r>
+        <w:t>microsporidia</w:t>
+      </w:r>
+      <w:r>
+        <w:t xml:space="preserve"> proteins in the corresponding orthologous group. </w:t>
       </w:r>
       <w:r>
         <w:t>The distances in one orthologous group are normalized to a range of [0,1] by the formula (currentDist - minDist)/(maxDist - minDist).</w:t>
@@ -9619,7 +10267,13 @@
     </w:p>
     <w:p>
       <w:r>
-        <w:t>The KO-annotated Microsporidia last common ancestor proteins were then mapped to KEGG pathways</w:t>
+        <w:t xml:space="preserve">The KO-annotated </w:t>
+      </w:r>
+      <w:r>
+        <w:t>microsporidia</w:t>
+      </w:r>
+      <w:r>
+        <w:t xml:space="preserve"> last common ancestor proteins were then mapped to KEGG pathways</w:t>
       </w:r>
       <w:r>
         <w:t>.</w:t>
@@ -9631,7 +10285,13 @@
         <w:t xml:space="preserve">The result was </w:t>
       </w:r>
       <w:r>
-        <w:t xml:space="preserve">compared with 4 extant Microsporidia species </w:t>
+        <w:t xml:space="preserve">compared with 4 extant </w:t>
+      </w:r>
+      <w:r>
+        <w:t>microsporidia</w:t>
+      </w:r>
+      <w:r>
+        <w:t xml:space="preserve"> species </w:t>
       </w:r>
       <w:r>
         <w:t xml:space="preserve">E.cuniculi, E.hellem, E.intestinalis, </w:t>
@@ -9665,7 +10325,57 @@
     </w:p>
     <w:p>
       <w:r>
-        <w:t>Pathway enrichment result of Microsporidia last common ancestor is shown in</w:t>
+        <w:t>How many protein</w:t>
+      </w:r>
+      <w:r>
+        <w:t>s</w:t>
+      </w:r>
+      <w:r>
+        <w:t xml:space="preserve"> are annotated?</w:t>
+      </w:r>
+    </w:p>
+    <w:p>
+      <w:r>
+        <w:t xml:space="preserve">Compare network diameters (or all graph properties as shown in table 2) </w:t>
+      </w:r>
+      <w:r>
+        <w:t xml:space="preserve">between parasite and non-parasite species </w:t>
+      </w:r>
+      <w:r>
+        <w:t xml:space="preserve">(diameters of parasites' networks are NOT smaller than those of non-parasites </w:t>
+      </w:r>
+      <w:r>
+        <w:fldChar w:fldCharType="begin" w:fldLock="1"/>
+      </w:r>
+      <w:r>
+        <w:instrText>ADDIN CSL_CITATION { "citationItems" : [ { "id" : "ITEM-1", "itemData" : { "DOI" : "10.1186/1471-2164-11-217", "ISSN" : "1471-2164", "PMID" : "20356377", "abstract" : "BACKGROUND: Obligate endoparasites often lack particular metabolic pathways as compared to free-living organisms. This phenomenon comprises anabolic as well as catabolic reactions. Presumably, the corresponding enzymes were lost in adaptation to parasitism. Here we compare the predicted core metabolic graphs of obligate endoparasites and non-parasites (free living organisms and facultative parasites) in order to analyze how the parasites' metabolic networks shrunk in the course of evolution.\n\nRESULTS: Core metabolic graphs comprising biochemical reactions present in the presumed ancestor of parasites and non-parasites were reconstructed from the Kyoto Encyclopedia of Genes and Genomes. While the parasites' networks had fewer nodes (metabolites) and edges (reactions), other parameters such as average connectivity, network diameter and number of isolated edges were similar in parasites and non-parasites. The parasites' networks contained a higher percentage of ATP-consuming reactions and a lower percentage of NAD-requiring reactions. Control networks, shrunk to the size of the parasites' by random deletion of edges, were scale-free but exhibited smaller diameters and more isolated edges.\n\nCONCLUSIONS: The parasites' networks were smaller than those of the non-parasites regarding number of nodes or edges, but not regarding network diameters. Network integrity but not scale-freeness has acted as a selective principle during the evolutionary reduction of parasite metabolism. ATP-requiring reactions in particular have been retained in the parasites' core metabolism while NADH- or NADPH-requiring reactions were lost preferentially.", "author" : [ { "dropping-particle" : "", "family" : "Nerima", "given" : "Barbara", "non-dropping-particle" : "", "parse-names" : false, "suffix" : "" }, { "dropping-particle" : "", "family" : "Nilsson", "given" : "Daniel", "non-dropping-particle" : "", "parse-names" : false, "suffix" : "" }, { "dropping-particle" : "", "family" : "M\u00e4ser", "given" : "Pascal", "non-dropping-particle" : "", "parse-names" : false, "suffix" : "" } ], "container-title" : "BMC genomics", "id" : "ITEM-1", "issued" : { "date-parts" : [ [ "2010", "1" ] ] }, "page" : "217", "title" : "Comparative genomics of metabolic networks of free-living and parasitic eukaryotes.", "type" : "article-journal", "volume" : "11" }, "uris" : [ "http://www.mendeley.com/documents/?uuid=0c39e2ec-b137-4042-9007-2979f74a86f4" ] } ], "mendeley" : { "formattedCitation" : "(Nerima et al. 2010)", "plainTextFormattedCitation" : "(Nerima et al. 2010)", "previouslyFormattedCitation" : "(Nerima et al. 2010)" }, "properties" : {  }, "schema" : "https://github.com/citation-style-language/schema/raw/master/csl-citation.json" }</w:instrText>
+      </w:r>
+      <w:r>
+        <w:fldChar w:fldCharType="separate"/>
+      </w:r>
+      <w:r>
+        <w:rPr>
+          <w:noProof/>
+        </w:rPr>
+        <w:t>(Nerima et al. 2010)</w:t>
+      </w:r>
+      <w:r>
+        <w:fldChar w:fldCharType="end"/>
+      </w:r>
+      <w:r>
+        <w:t xml:space="preserve"> ), may be only for core metabolism (907 or 876 nodes - NO, different in type of nodes. We have enzymes as nodes, they use educt-product as nodes).</w:t>
+      </w:r>
+    </w:p>
+    <w:p/>
+    <w:p>
+      <w:r>
+        <w:t xml:space="preserve">Pathway enrichment result of </w:t>
+      </w:r>
+      <w:r>
+        <w:t>microsporidia</w:t>
+      </w:r>
+      <w:r>
+        <w:t xml:space="preserve"> last common ancestor is shown in</w:t>
       </w:r>
       <w:r>
         <w:t xml:space="preserve"> </w:t>
@@ -9805,7 +10515,13 @@
       </w:r>
       <w:bookmarkEnd w:id="33"/>
       <w:r>
-        <w:t>: Pathway enrichment of Microsporidia last common ancestor</w:t>
+        <w:t xml:space="preserve">: Pathway enrichment of </w:t>
+      </w:r>
+      <w:r>
+        <w:t>microsporidia</w:t>
+      </w:r>
+      <w:r>
+        <w:t xml:space="preserve"> last common ancestor</w:t>
       </w:r>
       <w:r>
         <w:t>.</w:t>
@@ -9846,9 +10562,28 @@
         <w:fldChar w:fldCharType="end"/>
       </w:r>
       <w:r>
-        <w:t xml:space="preserve"> shows the fractions of proteins take part in different pathway categories of Microsporidia last common ancestor in comparison to other extant species. Microsporidia last common ancestor has more proteins in metabolism than the 4 extant Microsporidia species (30% in comparison to 25%, respectively) but still less than the free-living S.cerevisiae (38%). </w:t>
+        <w:t xml:space="preserve"> shows the fractions of proteins take part in different pathway categories of </w:t>
+      </w:r>
+      <w:r>
+        <w:t>microsporidia</w:t>
+      </w:r>
+      <w:r>
+        <w:t xml:space="preserve"> last common ancestor in comparison to other extant species. </w:t>
+      </w:r>
+      <w:r>
+        <w:t>microsporidia</w:t>
+      </w:r>
+      <w:r>
+        <w:t xml:space="preserve"> last common ancestor has more proteins in metabolism than the 4 extant </w:t>
+      </w:r>
+      <w:r>
+        <w:t>microsporidia</w:t>
+      </w:r>
+      <w:r>
+        <w:t xml:space="preserve"> species (30% in comparison to 25%, respectively) but still less than the free-living S.cerevisiae (38%). </w:t>
       </w:r>
     </w:p>
+    <w:p/>
     <w:p>
       <w:pPr>
         <w:keepNext/>
@@ -9988,13 +10723,31 @@
         <w:fldChar w:fldCharType="end"/>
       </w:r>
       <w:r>
-        <w:t xml:space="preserve">. In general, Microsporidia last common ancestor has more proteins mapped into pathways in comparison to extent Microsporidia species, especially in Cell growth and death, Signal transduction, Folding, sorting and degradation, Carbohydrate and Lipid metabolism. </w:t>
+        <w:t xml:space="preserve">. In general, </w:t>
+      </w:r>
+      <w:r>
+        <w:t>microsporidia</w:t>
+      </w:r>
+      <w:r>
+        <w:t xml:space="preserve"> last common ancestor has more proteins mapped into pathways in comparison to extent </w:t>
+      </w:r>
+      <w:r>
+        <w:t>microsporidia</w:t>
+      </w:r>
+      <w:r>
+        <w:t xml:space="preserve"> species, especially in Cell growth and death, Signal transduction, Folding, sorting and degradation, Carbohydrate and Lipid metabolism. </w:t>
       </w:r>
       <w:r>
         <w:t xml:space="preserve">However, it is still very less when compare to S.cerevisiae, a representative of free-living organisms. </w:t>
       </w:r>
       <w:r>
-        <w:t xml:space="preserve">It suggests that the Microsporidia last common ancestor already have a parasitic-living style. </w:t>
+        <w:t xml:space="preserve">It suggests that the </w:t>
+      </w:r>
+      <w:r>
+        <w:t>microsporidia</w:t>
+      </w:r>
+      <w:r>
+        <w:t xml:space="preserve"> last common ancestor already have a parasitic-living style. </w:t>
       </w:r>
     </w:p>
     <w:p>
@@ -10098,36 +10851,110 @@
       </w:r>
       <w:bookmarkEnd w:id="35"/>
       <w:r>
-        <w:t xml:space="preserve">: Number of proteins of each taxon (green for Microsporidia last common ancestor, orange for E.cuniculi, purple for E.hellem, pink for E.intestinalis, green for N.ceranae and yellow for S.cerevisiae) participates in different KEGG pathways. </w:t>
+        <w:t xml:space="preserve">: Number of proteins of each taxon (green for </w:t>
+      </w:r>
+      <w:r>
+        <w:t>microsporidia</w:t>
+      </w:r>
+      <w:r>
+        <w:t xml:space="preserve"> last common ancestor, orange for E.cuniculi, purple for E.hellem, pink for E.intestinalis, green for N.ceranae and yellow for S.cerevisiae) participates in different KEGG pathways. </w:t>
       </w:r>
     </w:p>
     <w:p>
-      <w:r>
+      <w:pPr>
+        <w:rPr>
+          <w:i/>
+          <w:highlight w:val="yellow"/>
+        </w:rPr>
+      </w:pPr>
+      <w:r>
+        <w:rPr>
+          <w:i/>
+          <w:highlight w:val="yellow"/>
+        </w:rPr>
         <w:t>get some pathways where there are big difference between LCA and extant species -&gt; show connectivity network -&gt; phylogenetic profiles</w:t>
       </w:r>
     </w:p>
     <w:p>
-      <w:r>
+      <w:pPr>
+        <w:rPr>
+          <w:i/>
+          <w:highlight w:val="yellow"/>
+        </w:rPr>
+      </w:pPr>
+      <w:r>
+        <w:rPr>
+          <w:i/>
+          <w:highlight w:val="yellow"/>
+        </w:rPr>
         <w:t>not work: for example, studies said that micros don't have glycoglysis/glucogenesis but all extant micros in KEGG have this pathway.</w:t>
       </w:r>
     </w:p>
     <w:p>
-      <w:r>
+      <w:pPr>
+        <w:rPr>
+          <w:i/>
+          <w:highlight w:val="yellow"/>
+        </w:rPr>
+      </w:pPr>
+      <w:r>
+        <w:rPr>
+          <w:i/>
+          <w:highlight w:val="yellow"/>
+        </w:rPr>
         <w:t>=&gt; LCA annotation is mostly from micros, how confident we are with the annotation?</w:t>
       </w:r>
       <w:r>
+        <w:rPr>
+          <w:i/>
+          <w:highlight w:val="yellow"/>
+        </w:rPr>
         <w:t xml:space="preserve"> how can we identify genes that lost in LCA?</w:t>
       </w:r>
     </w:p>
     <w:p>
       <w:r>
+        <w:rPr>
+          <w:i/>
+          <w:highlight w:val="yellow"/>
+        </w:rPr>
         <w:t>find papers about metabolic pathways of micros and check if LCA missing</w:t>
       </w:r>
       <w:r>
+        <w:rPr>
+          <w:i/>
+          <w:highlight w:val="yellow"/>
+        </w:rPr>
         <w:t xml:space="preserve"> the mentioned proteins?</w:t>
       </w:r>
     </w:p>
     <w:p/>
+    <w:p>
+      <w:r>
+        <w:t>In many eukaryotes, the major facilitator superfamily (MFS) and ATP binding cassette (ABC) transporters (Table S14) are present as multiple subfamilies with a broad range of substrate specificities [61,62]. By contrast, T. hominis has retained only putative sugar-, folate- and peptide- transporting MFS transporters (Table S14, Figure S12), and only two groups of ABC transporters: including those which are typically found in mitochondria (ABCB and ABCG [63,64]; Figure S13). Comparison of the predicted transporters for T. hominis with other microsporidians (Figure S11, Table S14) suggests that microsporidians retain a similar repertoire of core transport proteins.</w:t>
+      </w:r>
+      <w:r>
+        <w:t xml:space="preserve"> </w:t>
+      </w:r>
+      <w:r>
+        <w:fldChar w:fldCharType="begin" w:fldLock="1"/>
+      </w:r>
+      <w:r>
+        <w:instrText>ADDIN CSL_CITATION { "citationItems" : [ { "id" : "ITEM-1", "itemData" : { "DOI" : "10.1371/journal.ppat.1002979", "ISSN" : "1553-7374", "PMID" : "23133373", "abstract" : "The dynamics of reductive genome evolution for eukaryotes living inside other eukaryotic cells are poorly understood compared to well-studied model systems involving obligate intracellular bacteria. Here we present 8.5 Mb of sequence from the genome of the microsporidian Trachipleistophora hominis, isolated from an HIV/AIDS patient, which is an outgroup to the smaller compacted-genome species that primarily inform ideas of evolutionary mode for these enormously successful obligate intracellular parasites. Our data provide detailed information on the gene content, genome architecture and intergenic regions of a larger microsporidian genome, while comparative analyses allowed us to infer genomic features and metabolism of the common ancestor of the species investigated. Gene length reduction and massive loss of metabolic capacity in the common ancestor was accompanied by the evolution of novel microsporidian-specific protein families, whose conservation among microsporidians, against a background of reductive evolution, suggests they may have important functions in their parasitic lifestyle. The ancestor had already lost many metabolic pathways but retained glycolysis and the pentose phosphate pathway to provide cytosolic ATP and reduced coenzymes, and it had a minimal mitochondrion (mitosome) making Fe-S clusters but not ATP. It possessed bacterial-like nucleotide transport proteins as a key innovation for stealing host-generated ATP, the machinery for RNAi, key elements of the early secretory pathway, canonical eukaryotic as well as microsporidian-specific regulatory elements, a diversity of repetitive and transposable elements, and relatively low average gene density. Microsporidian genome evolution thus appears to have proceeded in at least two major steps: an ancestral remodelling of the proteome upon transition to intracellular parasitism that involved reduction but also selective expansion, followed by a secondary compaction of genome architecture in some, but not all, lineages.", "author" : [ { "dropping-particle" : "", "family" : "Heinz", "given" : "Eva", "non-dropping-particle" : "", "parse-names" : false, "suffix" : "" }, { "dropping-particle" : "", "family" : "Williams", "given" : "Tom a", "non-dropping-particle" : "", "parse-names" : false, "suffix" : "" }, { "dropping-particle" : "", "family" : "Nakjang", "given" : "Sirintra", "non-dropping-particle" : "", "parse-names" : false, "suffix" : "" }, { "dropping-particle" : "", "family" : "No\u00ebl", "given" : "Christophe J", "non-dropping-particle" : "", "parse-names" : false, "suffix" : "" }, { "dropping-particle" : "", "family" : "Swan", "given" : "Daniel C", "non-dropping-particle" : "", "parse-names" : false, "suffix" : "" }, { "dropping-particle" : "V", "family" : "Goldberg", "given" : "Alina", "non-dropping-particle" : "", "parse-names" : false, "suffix" : "" }, { "dropping-particle" : "", "family" : "Harris", "given" : "Simon R", "non-dropping-particle" : "", "parse-names" : false, "suffix" : "" }, { "dropping-particle" : "", "family" : "Weinmaier", "given" : "Thomas", "non-dropping-particle" : "", "parse-names" : false, "suffix" : "" }, { "dropping-particle" : "", "family" : "Markert", "given" : "Stephanie", "non-dropping-particle" : "", "parse-names" : false, "suffix" : "" }, { "dropping-particle" : "", "family" : "Becher", "given" : "D\u00f6rte", "non-dropping-particle" : "", "parse-names" : false, "suffix" : "" }, { "dropping-particle" : "", "family" : "Bernhardt", "given" : "J\u00f6rg", "non-dropping-particle" : "", "parse-names" : false, "suffix" : "" }, { "dropping-particle" : "", "family" : "Dagan", "given" : "Tal", "non-dropping-particle" : "", "parse-names" : false, "suffix" : "" }, { "dropping-particle" : "", "family" : "Hacker", "given" : "Christian", "non-dropping-particle" : "", "parse-names" : false, "suffix" : "" }, { "dropping-particle" : "", "family" : "Lucocq", "given" : "John M", "non-dropping-particle" : "", "parse-names" : false, "suffix" : "" }, { "dropping-particle" : "", "family" : "Schweder", "given" : "Thomas", "non-dropping-particle" : "", "parse-names" : false, "suffix" : "" }, { "dropping-particle" : "", "family" : "Rattei", "given" : "Thomas", "non-dropping-particle" : "", "parse-names" : false, "suffix" : "" }, { "dropping-particle" : "", "family" : "Hall", "given" : "Neil", "non-dropping-particle" : "", "parse-names" : false, "suffix" : "" }, { "dropping-particle" : "", "family" : "Hirt", "given" : "Robert P", "non-dropping-particle" : "", "parse-names" : false, "suffix" : "" }, { "dropping-particle" : "", "family" : "Embley", "given" : "T Martin", "non-dropping-particle" : "", "parse-names" : false, "suffix" : "" } ], "container-title" : "PLoS pathogens", "id" : "ITEM-1", "issue" : "10", "issued" : { "date-parts" : [ [ "2012", "1" ] ] }, "page" : "e1002979", "title" : "The genome of the obligate intracellular parasite Trachipleistophora hominis: new insights into microsporidian genome dynamics and reductive evolution.", "type" : "article-journal", "volume" : "8" }, "uris" : [ "http://www.mendeley.com/documents/?uuid=ac8ed17e-0ef4-4cb1-baa9-3a2774f37b19" ] } ], "mendeley" : { "formattedCitation" : "(Heinz et al. 2012)", "plainTextFormattedCitation" : "(Heinz et al. 2012)", "previouslyFormattedCitation" : "(Heinz et al. 2012)" }, "properties" : {  }, "schema" : "https://github.com/citation-style-language/schema/raw/master/csl-citation.json" }</w:instrText>
+      </w:r>
+      <w:r>
+        <w:fldChar w:fldCharType="separate"/>
+      </w:r>
+      <w:r>
+        <w:rPr>
+          <w:noProof/>
+        </w:rPr>
+        <w:t>(Heinz et al. 2012)</w:t>
+      </w:r>
+      <w:r>
+        <w:fldChar w:fldCharType="end"/>
+      </w:r>
+    </w:p>
     <w:p>
       <w:r>
         <w:t xml:space="preserve">MAIN PATHWAYS: glcoglysis/glucogenesis, Krebs cycle (TCA), pentose phosphate, purine/pirimidine, amino acid metabolism </w:t>
@@ -10156,6 +10983,144 @@
     </w:p>
     <w:p>
       <w:r>
+        <w:t>In all such spe</w:t>
+      </w:r>
+      <w:r>
+        <w:t>cies, many small molecule biosynthetic pathways are completely absent, and core carbon me</w:t>
+      </w:r>
+      <w:r>
+        <w:t>tabolism is limited to glycoly</w:t>
+      </w:r>
+      <w:r>
+        <w:t xml:space="preserve">sis, the pentose phosphate pathway, and synthesis </w:t>
+      </w:r>
+      <w:r>
+        <w:lastRenderedPageBreak/>
+        <w:t>and degradation of the storage carbohy</w:t>
+      </w:r>
+      <w:r>
+        <w:t>drate trehalose—even the small</w:t>
+      </w:r>
+      <w:r>
+        <w:t>est E. intest</w:t>
+      </w:r>
+      <w:r>
+        <w:t>inalis genome has the full com</w:t>
+      </w:r>
+      <w:r>
+        <w:t>plement of genes for these pathways.</w:t>
+      </w:r>
+      <w:r>
+        <w:t xml:space="preserve"> </w:t>
+      </w:r>
+      <w:r>
+        <w:fldChar w:fldCharType="begin" w:fldLock="1"/>
+      </w:r>
+      <w:r>
+        <w:instrText>ADDIN CSL_CITATION { "citationItems" : [ { "id" : "ITEM-1", "itemData" : { "DOI" : "10.4161/viru.2.1.14606", "ISSN" : "2150-5594", "PMID" : "21217203", "abstract" : "Microsporidia are obligate intracellular parasites that have evolved an elaborate mechanism for invading animal host cells, but which have otherwise greatly reduced biological complexity. In particular, microsporidia possess the smallest autonomous nuclear genomes known (as opposed to nucleus derived organelles, or nucleomorphs), and their 'anaerobic' core carbon metabolism is severely limited. Here we compare the extremes to which these two characteristics have evolved, and contrast how their reduction has either proceeded within the constraints of an unchanging set of functions, or has reduced the functional capabilities of the cell. Specifically, we review how the smallest known nuclear genome, the 2.3 Mbp genome of Encephalitozoon intestinalis, has arrived at this diminutive form without significantly affecting its protein-coding complexity in comparison with closely related, larger genomes. In contrast to this, Enterocytozoon bieneusi has a relatively large genome, and yet has lost all enzymes necessary to synthesize ATP from sugar - imposing a major limitation on the functional capabilities of the cell. The extremity of this reduction demands a re-evaluation of metabolic processes in other microsporidia: although pathways such as glycolysis are present, comparative genomic data suggest they may not play the cellular role that they are generally assumed to play.", "author" : [ { "dropping-particle" : "", "family" : "Keeling", "given" : "Patrick J", "non-dropping-particle" : "", "parse-names" : false, "suffix" : "" }, { "dropping-particle" : "", "family" : "Corradi", "given" : "Nicolas", "non-dropping-particle" : "", "parse-names" : false, "suffix" : "" } ], "container-title" : "Virulence", "id" : "ITEM-1", "issue" : "1", "issued" : { "date-parts" : [ [ "2011" ] ] }, "page" : "67-70", "title" : "Shrink it or lose it: balancing loss of function with shrinking genomes in the microsporidia.", "type" : "article-journal", "volume" : "2" }, "uris" : [ "http://www.mendeley.com/documents/?uuid=50abeefe-bb99-47bf-b0e1-f98c74f52855" ] } ], "mendeley" : { "formattedCitation" : "(Keeling &amp; Corradi 2011)", "plainTextFormattedCitation" : "(Keeling &amp; Corradi 2011)", "previouslyFormattedCitation" : "(Keeling &amp; Corradi 2011)" }, "properties" : {  }, "schema" : "https://github.com/citation-style-language/schema/raw/master/csl-citation.json" }</w:instrText>
+      </w:r>
+      <w:r>
+        <w:fldChar w:fldCharType="separate"/>
+      </w:r>
+      <w:r>
+        <w:rPr>
+          <w:noProof/>
+        </w:rPr>
+        <w:t>(Keeling &amp; Corradi 2011)</w:t>
+      </w:r>
+      <w:r>
+        <w:fldChar w:fldCharType="end"/>
+      </w:r>
+      <w:r>
+        <w:t>???</w:t>
+      </w:r>
+    </w:p>
+    <w:p>
+      <w:r>
+        <w:t>Core carbon metabolism in T. hominis (Figure S1) appears to mainly comprise the interconnected pathways for glycolysis, the pentose phosphate pathway, and trehalose biosynthesis and catabolism. With the exception of E. bieneusi, which appears to have lost all three pathways [11,55], these pathways are also strongly conserved in the other microsporidians</w:t>
+      </w:r>
+      <w:r>
+        <w:t xml:space="preserve"> </w:t>
+      </w:r>
+      <w:r>
+        <w:fldChar w:fldCharType="begin" w:fldLock="1"/>
+      </w:r>
+      <w:r>
+        <w:instrText>ADDIN CSL_CITATION { "citationItems" : [ { "id" : "ITEM-1", "itemData" : { "DOI" : "10.1371/journal.ppat.1002979", "ISSN" : "1553-7374", "PMID" : "23133373", "abstract" : "The dynamics of reductive genome evolution for eukaryotes living inside other eukaryotic cells are poorly understood compared to well-studied model systems involving obligate intracellular bacteria. Here we present 8.5 Mb of sequence from the genome of the microsporidian Trachipleistophora hominis, isolated from an HIV/AIDS patient, which is an outgroup to the smaller compacted-genome species that primarily inform ideas of evolutionary mode for these enormously successful obligate intracellular parasites. Our data provide detailed information on the gene content, genome architecture and intergenic regions of a larger microsporidian genome, while comparative analyses allowed us to infer genomic features and metabolism of the common ancestor of the species investigated. Gene length reduction and massive loss of metabolic capacity in the common ancestor was accompanied by the evolution of novel microsporidian-specific protein families, whose conservation among microsporidians, against a background of reductive evolution, suggests they may have important functions in their parasitic lifestyle. The ancestor had already lost many metabolic pathways but retained glycolysis and the pentose phosphate pathway to provide cytosolic ATP and reduced coenzymes, and it had a minimal mitochondrion (mitosome) making Fe-S clusters but not ATP. It possessed bacterial-like nucleotide transport proteins as a key innovation for stealing host-generated ATP, the machinery for RNAi, key elements of the early secretory pathway, canonical eukaryotic as well as microsporidian-specific regulatory elements, a diversity of repetitive and transposable elements, and relatively low average gene density. Microsporidian genome evolution thus appears to have proceeded in at least two major steps: an ancestral remodelling of the proteome upon transition to intracellular parasitism that involved reduction but also selective expansion, followed by a secondary compaction of genome architecture in some, but not all, lineages.", "author" : [ { "dropping-particle" : "", "family" : "Heinz", "given" : "Eva", "non-dropping-particle" : "", "parse-names" : false, "suffix" : "" }, { "dropping-particle" : "", "family" : "Williams", "given" : "Tom a", "non-dropping-particle" : "", "parse-names" : false, "suffix" : "" }, { "dropping-particle" : "", "family" : "Nakjang", "given" : "Sirintra", "non-dropping-particle" : "", "parse-names" : false, "suffix" : "" }, { "dropping-particle" : "", "family" : "No\u00ebl", "given" : "Christophe J", "non-dropping-particle" : "", "parse-names" : false, "suffix" : "" }, { "dropping-particle" : "", "family" : "Swan", "given" : "Daniel C", "non-dropping-particle" : "", "parse-names" : false, "suffix" : "" }, { "dropping-particle" : "V", "family" : "Goldberg", "given" : "Alina", "non-dropping-particle" : "", "parse-names" : false, "suffix" : "" }, { "dropping-particle" : "", "family" : "Harris", "given" : "Simon R", "non-dropping-particle" : "", "parse-names" : false, "suffix" : "" }, { "dropping-particle" : "", "family" : "Weinmaier", "given" : "Thomas", "non-dropping-particle" : "", "parse-names" : false, "suffix" : "" }, { "dropping-particle" : "", "family" : "Markert", "given" : "Stephanie", "non-dropping-particle" : "", "parse-names" : false, "suffix" : "" }, { "dropping-particle" : "", "family" : "Becher", "given" : "D\u00f6rte", "non-dropping-particle" : "", "parse-names" : false, "suffix" : "" }, { "dropping-particle" : "", "family" : "Bernhardt", "given" : "J\u00f6rg", "non-dropping-particle" : "", "parse-names" : false, "suffix" : "" }, { "dropping-particle" : "", "family" : "Dagan", "given" : "Tal", "non-dropping-particle" : "", "parse-names" : false, "suffix" : "" }, { "dropping-particle" : "", "family" : "Hacker", "given" : "Christian", "non-dropping-particle" : "", "parse-names" : false, "suffix" : "" }, { "dropping-particle" : "", "family" : "Lucocq", "given" : "John M", "non-dropping-particle" : "", "parse-names" : false, "suffix" : "" }, { "dropping-particle" : "", "family" : "Schweder", "given" : "Thomas", "non-dropping-particle" : "", "parse-names" : false, "suffix" : "" }, { "dropping-particle" : "", "family" : "Rattei", "given" : "Thomas", "non-dropping-particle" : "", "parse-names" : false, "suffix" : "" }, { "dropping-particle" : "", "family" : "Hall", "given" : "Neil", "non-dropping-particle" : "", "parse-names" : false, "suffix" : "" }, { "dropping-particle" : "", "family" : "Hirt", "given" : "Robert P", "non-dropping-particle" : "", "parse-names" : false, "suffix" : "" }, { "dropping-particle" : "", "family" : "Embley", "given" : "T Martin", "non-dropping-particle" : "", "parse-names" : false, "suffix" : "" } ], "container-title" : "PLoS pathogens", "id" : "ITEM-1", "issue" : "10", "issued" : { "date-parts" : [ [ "2012", "1" ] ] }, "page" : "e1002979", "title" : "The genome of the obligate intracellular parasite Trachipleistophora hominis: new insights into microsporidian genome dynamics and reductive evolution.", "type" : "article-journal", "volume" : "8" }, "uris" : [ "http://www.mendeley.com/documents/?uuid=ac8ed17e-0ef4-4cb1-baa9-3a2774f37b19" ] } ], "mendeley" : { "formattedCitation" : "(Heinz et al. 2012)", "plainTextFormattedCitation" : "(Heinz et al. 2012)", "previouslyFormattedCitation" : "(Heinz et al. 2012)" }, "properties" : {  }, "schema" : "https://github.com/citation-style-language/schema/raw/master/csl-citation.json" }</w:instrText>
+      </w:r>
+      <w:r>
+        <w:fldChar w:fldCharType="separate"/>
+      </w:r>
+      <w:r>
+        <w:rPr>
+          <w:noProof/>
+        </w:rPr>
+        <w:t>(Heinz et al. 2012)</w:t>
+      </w:r>
+      <w:r>
+        <w:fldChar w:fldCharType="end"/>
+      </w:r>
+    </w:p>
+    <w:p>
+      <w:r>
+        <w:t>Like many parasites [58], T. hominis has lost the ATP-expensive pathways for the de novo biosynthesis of inosine 59-phosphate (IMP) and for uridine 59-phosphate (UMP); the starting points for the</w:t>
+      </w:r>
+      <w:r>
+        <w:t xml:space="preserve"> </w:t>
+      </w:r>
+      <w:r>
+        <w:t>biosynthesis of purines and pyrimidines for DNA and RNA biosynthesis</w:t>
+      </w:r>
+      <w:r>
+        <w:t xml:space="preserve"> </w:t>
+      </w:r>
+      <w:r>
+        <w:fldChar w:fldCharType="begin" w:fldLock="1"/>
+      </w:r>
+      <w:r>
+        <w:instrText>ADDIN CSL_CITATION { "citationItems" : [ { "id" : "ITEM-1", "itemData" : { "DOI" : "10.1371/journal.ppat.1002979", "ISSN" : "1553-7374", "PMID" : "23133373", "abstract" : "The dynamics of reductive genome evolution for eukaryotes living inside other eukaryotic cells are poorly understood compared to well-studied model systems involving obligate intracellular bacteria. Here we present 8.5 Mb of sequence from the genome of the microsporidian Trachipleistophora hominis, isolated from an HIV/AIDS patient, which is an outgroup to the smaller compacted-genome species that primarily inform ideas of evolutionary mode for these enormously successful obligate intracellular parasites. Our data provide detailed information on the gene content, genome architecture and intergenic regions of a larger microsporidian genome, while comparative analyses allowed us to infer genomic features and metabolism of the common ancestor of the species investigated. Gene length reduction and massive loss of metabolic capacity in the common ancestor was accompanied by the evolution of novel microsporidian-specific protein families, whose conservation among microsporidians, against a background of reductive evolution, suggests they may have important functions in their parasitic lifestyle. The ancestor had already lost many metabolic pathways but retained glycolysis and the pentose phosphate pathway to provide cytosolic ATP and reduced coenzymes, and it had a minimal mitochondrion (mitosome) making Fe-S clusters but not ATP. It possessed bacterial-like nucleotide transport proteins as a key innovation for stealing host-generated ATP, the machinery for RNAi, key elements of the early secretory pathway, canonical eukaryotic as well as microsporidian-specific regulatory elements, a diversity of repetitive and transposable elements, and relatively low average gene density. Microsporidian genome evolution thus appears to have proceeded in at least two major steps: an ancestral remodelling of the proteome upon transition to intracellular parasitism that involved reduction but also selective expansion, followed by a secondary compaction of genome architecture in some, but not all, lineages.", "author" : [ { "dropping-particle" : "", "family" : "Heinz", "given" : "Eva", "non-dropping-particle" : "", "parse-names" : false, "suffix" : "" }, { "dropping-particle" : "", "family" : "Williams", "given" : "Tom a", "non-dropping-particle" : "", "parse-names" : false, "suffix" : "" }, { "dropping-particle" : "", "family" : "Nakjang", "given" : "Sirintra", "non-dropping-particle" : "", "parse-names" : false, "suffix" : "" }, { "dropping-particle" : "", "family" : "No\u00ebl", "given" : "Christophe J", "non-dropping-particle" : "", "parse-names" : false, "suffix" : "" }, { "dropping-particle" : "", "family" : "Swan", "given" : "Daniel C", "non-dropping-particle" : "", "parse-names" : false, "suffix" : "" }, { "dropping-particle" : "V", "family" : "Goldberg", "given" : "Alina", "non-dropping-particle" : "", "parse-names" : false, "suffix" : "" }, { "dropping-particle" : "", "family" : "Harris", "given" : "Simon R", "non-dropping-particle" : "", "parse-names" : false, "suffix" : "" }, { "dropping-particle" : "", "family" : "Weinmaier", "given" : "Thomas", "non-dropping-particle" : "", "parse-names" : false, "suffix" : "" }, { "dropping-particle" : "", "family" : "Markert", "given" : "Stephanie", "non-dropping-particle" : "", "parse-names" : false, "suffix" : "" }, { "dropping-particle" : "", "family" : "Becher", "given" : "D\u00f6rte", "non-dropping-particle" : "", "parse-names" : false, "suffix" : "" }, { "dropping-particle" : "", "family" : "Bernhardt", "given" : "J\u00f6rg", "non-dropping-particle" : "", "parse-names" : false, "suffix" : "" }, { "dropping-particle" : "", "family" : "Dagan", "given" : "Tal", "non-dropping-particle" : "", "parse-names" : false, "suffix" : "" }, { "dropping-particle" : "", "family" : "Hacker", "given" : "Christian", "non-dropping-particle" : "", "parse-names" : false, "suffix" : "" }, { "dropping-particle" : "", "family" : "Lucocq", "given" : "John M", "non-dropping-particle" : "", "parse-names" : false, "suffix" : "" }, { "dropping-particle" : "", "family" : "Schweder", "given" : "Thomas", "non-dropping-particle" : "", "parse-names" : false, "suffix" : "" }, { "dropping-particle" : "", "family" : "Rattei", "given" : "Thomas", "non-dropping-particle" : "", "parse-names" : false, "suffix" : "" }, { "dropping-particle" : "", "family" : "Hall", "given" : "Neil", "non-dropping-particle" : "", "parse-names" : false, "suffix" : "" }, { "dropping-particle" : "", "family" : "Hirt", "given" : "Robert P", "non-dropping-particle" : "", "parse-names" : false, "suffix" : "" }, { "dropping-particle" : "", "family" : "Embley", "given" : "T Martin", "non-dropping-particle" : "", "parse-names" : false, "suffix" : "" } ], "container-title" : "PLoS pathogens", "id" : "ITEM-1", "issue" : "10", "issued" : { "date-parts" : [ [ "2012", "1" ] ] }, "page" : "e1002979", "title" : "The genome of the obligate intracellular parasite Trachipleistophora hominis: new insights into microsporidian genome dynamics and reductive evolution.", "type" : "article-journal", "volume" : "8" }, "uris" : [ "http://www.mendeley.com/documents/?uuid=ac8ed17e-0ef4-4cb1-baa9-3a2774f37b19" ] } ], "mendeley" : { "formattedCitation" : "(Heinz et al. 2012)", "plainTextFormattedCitation" : "(Heinz et al. 2012)", "previouslyFormattedCitation" : "(Heinz et al. 2012)" }, "properties" : {  }, "schema" : "https://github.com/citation-style-language/schema/raw/master/csl-citation.json" }</w:instrText>
+      </w:r>
+      <w:r>
+        <w:fldChar w:fldCharType="separate"/>
+      </w:r>
+      <w:r>
+        <w:rPr>
+          <w:noProof/>
+        </w:rPr>
+        <w:t>(Heinz et al. 2012)</w:t>
+      </w:r>
+      <w:r>
+        <w:fldChar w:fldCharType="end"/>
+      </w:r>
+    </w:p>
+    <w:p>
+      <w:r>
+        <w:t>Altogether, these studies con</w:t>
+      </w:r>
+      <w:r>
+        <w:t xml:space="preserve">firmed the suspected lack of TCA cycle, showed a requirement for ATP in the sustaining media (buttressing suspicions that these parasites probably import ATP from their hosts), determined that the parasites produce lactic acid and pyruvic acid, and demonstrated the presence of several enzymes involved in glycolysis, the pentose-phosphate pathway, as well as trehalose synthesis and degradation (22, 84, 102). These studies indicate that microsporidia have retained the glycolytic pathway and suggest that they probably use extended glycolysis. </w:t>
+      </w:r>
+      <w:r>
+        <w:fldChar w:fldCharType="begin" w:fldLock="1"/>
+      </w:r>
+      <w:r>
+        <w:instrText>ADDIN CSL_CITATION { "citationItems" : [ { "id" : "ITEM-1", "itemData" : { "DOI" : "10.1146/annurev.micro.56.012302.160854", "ISSN" : "0066-4227", "PMID" : "12142484", "abstract" : "Microsporidia are a large group of microbial eukaryotes composed exclusively of obligate intracellular parasites of other eukaryotes. Almost 150 years of microsporidian research has led to a basic understanding of many aspects of microsporidian biology, especially their unique and highly specialized mode of infection, where the parasite enters its host through a projectile tube that is expelled at high velocity. Molecular biology and genomic studies on microsporidia have also drawn attention to many other unusual features, including a unique core carbon metabolism and genomes in the size range of bacteria. These seemingly simple parasites were once thought to be the most primitive eukaryotes; however, we now know from molecular phylogeny that they are highly specialized fungi. The fungal nature of microsporidia indicates that microsporidia have undergone severe selective reduction permeating every level of their biology: From cell structures to metabolism, and from genomics to gene structure, microsporidia are reduced.", "author" : [ { "dropping-particle" : "", "family" : "Keeling", "given" : "Patrick J", "non-dropping-particle" : "", "parse-names" : false, "suffix" : "" }, { "dropping-particle" : "", "family" : "Fast", "given" : "Naomi M", "non-dropping-particle" : "", "parse-names" : false, "suffix" : "" } ], "container-title" : "Annual review of microbiology", "id" : "ITEM-1", "issued" : { "date-parts" : [ [ "2002", "1" ] ] }, "page" : "93-116", "title" : "Microsporidia: biology and evolution of highly reduced intracellular parasites.", "type" : "article-journal", "volume" : "56" }, "uris" : [ "http://www.mendeley.com/documents/?uuid=524e2fdf-a98a-4ab4-8ccb-f4af6f966158" ] } ], "mendeley" : { "formattedCitation" : "(Keeling &amp; Fast 2002)", "plainTextFormattedCitation" : "(Keeling &amp; Fast 2002)", "previouslyFormattedCitation" : "(Keeling &amp; Fast 2002)" }, "properties" : {  }, "schema" : "https://github.com/citation-style-language/schema/raw/master/csl-citation.json" }</w:instrText>
+      </w:r>
+      <w:r>
+        <w:fldChar w:fldCharType="separate"/>
+      </w:r>
+      <w:r>
+        <w:rPr>
+          <w:noProof/>
+        </w:rPr>
+        <w:t>(Keeling &amp; Fast 2002)</w:t>
+      </w:r>
+      <w:r>
+        <w:fldChar w:fldCharType="end"/>
+      </w:r>
+    </w:p>
+    <w:p>
+      <w:r>
         <w:t xml:space="preserve">Lack TCA, oxidative phosphorylation, electron transport, glycosis </w:t>
       </w:r>
       <w:r>
@@ -10224,13 +11189,16 @@
     </w:p>
     <w:p>
       <w:r>
-        <w:t xml:space="preserve">lack of mitochondria and peroxisomes </w:t>
+        <w:t>Yet in microsporidia, endoparasitic fungi living at the limits of cellular streamlining, oxidative phosphorylation has been lost: energy is obtained directly from the host or, during the dispersive spore stage, via glycolysis. It was therefore surprising when the first sequenced genome from the Enterocytozoonidae – a major family of human and animal-infecting microsporidians – appeared to have lost genes for glycolysis.</w:t>
+      </w:r>
+      <w:r>
+        <w:t xml:space="preserve"> </w:t>
       </w:r>
       <w:r>
         <w:fldChar w:fldCharType="begin" w:fldLock="1"/>
       </w:r>
       <w:r>
-        <w:instrText>ADDIN CSL_CITATION { "citationItems" : [ { "id" : "ITEM-1", "itemData" : { "ISBN" : "0849312868", "author" : [ { "dropping-particle" : "", "family" : "Agnew", "given" : "Philip", "non-dropping-particle" : "", "parse-names" : false, "suffix" : "" }, { "dropping-particle" : "", "family" : "Becnel", "given" : "JJ", "non-dropping-particle" : "", "parse-names" : false, "suffix" : "" }, { "dropping-particle" : "", "family" : "Ebert", "given" : "Dieter", "non-dropping-particle" : "", "parse-names" : false, "suffix" : "" }, { "dropping-particle" : "", "family" : "Michalakis", "given" : "Y", "non-dropping-particle" : "", "parse-names" : false, "suffix" : "" } ], "container-title" : "Insect Symbiosis. Volume", "id" : "ITEM-1", "issued" : { "date-parts" : [ [ "2003" ] ] }, "page" : "145-164", "title" : "Symbiosis of microsporidia and insects", "type" : "article-journal" }, "uris" : [ "http://www.mendeley.com/documents/?uuid=7e40b93b-84c3-48da-9aff-53128b483bc0" ] }, { "id" : "ITEM-2", "itemData" : { "ISSN" : "0166-6851", "PMID" : "11606230", "abstract" : "Microsporidia are highly adapted eukaryotic intracellular parasites that infect a variety of animals. Microsporidia contain no recognisable mitochondrion, but recently have been shown to have evolved from fungi and to possess heat shock protein genes derived from mitochondria. These findings make it clear that microsporidian ancestors were mitochondrial, yet it remains unknown whether they still contain the organelle, and if so what its role in microsporidian metabolism might be. Here we have characterised genes encoding the alpha and beta subunits of pyruvate dehydrogenase complex E1 (PDH, EC 1.2.4.1) from the microsporidian Nosema locustae. All other amitochondriate eukaryotes studied to date have lost the PDH complex and replaced it with pyruvate:ferredoxin oxidoreductase (PFOR). Nevertheless, molecular phylogeny shows that these Nosema enzymes are most closely related to mitochondrial PDH from other eukaryotes, demonstrating that elements of mitochondrial metabolism have been retained in microsporidia, and that PDH has not been wholly lost. However, there is still no evidence for a mitochondrion in microsporidia, and neither PDH subunit is predicted to encode an amino terminal leader sequence that could function as a mitochondrion-targeting transit peptide, raising questions as to whether these proteins function in a relic organelle or in the cytosol. Moreover, it is also unclear whether these proteins remain part of the PDH complex, or whether they have been retained for another purpose. We propose that microsporidia may utilise a unique pyruvate decarboxylation pathway involving PDH, demonstrating once again the diversity of core metabolism in amitochondriate eukaryotes.", "author" : [ { "dropping-particle" : "", "family" : "Fast", "given" : "N M", "non-dropping-particle" : "", "parse-names" : false, "suffix" : "" }, { "dropping-particle" : "", "family" : "Keeling", "given" : "P J", "non-dropping-particle" : "", "parse-names" : false, "suffix" : "" } ], "container-title" : "Molecular and biochemical parasitology", "id" : "ITEM-2", "issue" : "2", "issued" : { "date-parts" : [ [ "2001", "10" ] ] }, "page" : "201-9", "title" : "Alpha and beta subunits of pyruvate dehydrogenase E1 from the microsporidian Nosema locustae: mitochondrion-derived carbon metabolism in microsporidia.", "type" : "article-journal", "volume" : "117" }, "uris" : [ "http://www.mendeley.com/documents/?uuid=f28e8a45-a8cc-4f92-844b-7713f69c9fab" ] } ], "mendeley" : { "formattedCitation" : "(Agnew et al. 2003; Fast &amp; Keeling 2001)", "plainTextFormattedCitation" : "(Agnew et al. 2003; Fast &amp; Keeling 2001)", "previouslyFormattedCitation" : "(Agnew et al. 2003; Fast &amp; Keeling 2001)" }, "properties" : {  }, "schema" : "https://github.com/citation-style-language/schema/raw/master/csl-citation.json" }</w:instrText>
+        <w:instrText>ADDIN CSL_CITATION { "citationItems" : [ { "id" : "ITEM-1", "itemData" : { "DOI" : "10.1111/1462-2920.13734", "ISBN" : "1462-2920", "ISSN" : "14622920", "PMID" : "28345194", "abstract" : "Glycolysis and oxidative phosphorylation are the fundamental pathways of ATP generation in eukaryotes. Yet in microsporidia, endoparasitic fungi living at the limits of cellular streamlining, oxidative phosphorylation has been lost: energy is obtained directly from the host or, during the dispersive spore stage, via glycolysis. It was therefore surprising when the first genome from the Enterocytozoonidae - a major family of human and animal-infecting microsporidians - appeared to have lost glycolysis. Here we sequence and analyse genomes from four additional members of this family, shedding new light on their unusual biology. Our survey includes the genome of Enterocytozoon hepatopenaei, a major aquacultural parasite currently causing substantial economic losses in shrimp farming, and Enterospora canceri, a pathogen that lives exclusively inside the nuclei of its crab host. Our analysis of gene content across the clade suggests that Ent. canceri's adaptation to intranuclear life is underpinned by the expansion of transporter families. We demonstrate that this entire lineage of pathogens has lost glycolysis and, uniquely amongst eukaryotes, lacks any obvious intrinsic means of generating energy. Our study provides an important resource for the investigation of host-pathogen interactions and reductive evolution in one of the most medically and economically important microsporidian lineages. This article is protected by copyright. All rights reserved.", "author" : [ { "dropping-particle" : "", "family" : "Wiredu Boakye", "given" : "Dominic", "non-dropping-particle" : "", "parse-names" : false, "suffix" : "" }, { "dropping-particle" : "", "family" : "Jaroenlak", "given" : "Pattana", "non-dropping-particle" : "", "parse-names" : false, "suffix" : "" }, { "dropping-particle" : "", "family" : "Prachumwat", "given" : "Anuphap", "non-dropping-particle" : "", "parse-names" : false, "suffix" : "" }, { "dropping-particle" : "", "family" : "Williams", "given" : "Tom A.", "non-dropping-particle" : "", "parse-names" : false, "suffix" : "" }, { "dropping-particle" : "", "family" : "Bateman", "given" : "Kelly S.", "non-dropping-particle" : "", "parse-names" : false, "suffix" : "" }, { "dropping-particle" : "", "family" : "Itsathitphaisarn", "given" : "Ornchuma", "non-dropping-particle" : "", "parse-names" : false, "suffix" : "" }, { "dropping-particle" : "", "family" : "Sritunyalucksana", "given" : "Kallaya", "non-dropping-particle" : "", "parse-names" : false, "suffix" : "" }, { "dropping-particle" : "", "family" : "Paszkiewicz", "given" : "Konrad H.", "non-dropping-particle" : "", "parse-names" : false, "suffix" : "" }, { "dropping-particle" : "", "family" : "Moore", "given" : "Karen A.", "non-dropping-particle" : "", "parse-names" : false, "suffix" : "" }, { "dropping-particle" : "", "family" : "Stentiford", "given" : "Grant D.", "non-dropping-particle" : "", "parse-names" : false, "suffix" : "" }, { "dropping-particle" : "", "family" : "Williams", "given" : "Bryony A.P.", "non-dropping-particle" : "", "parse-names" : false, "suffix" : "" } ], "container-title" : "Environmental Microbiology", "id" : "ITEM-1", "issue" : "5", "issued" : { "date-parts" : [ [ "2017" ] ] }, "page" : "2077-2089", "title" : "Decay of the glycolytic pathway and adaptation to intranuclear parasitism within Enterocytozoonidae microsporidia", "type" : "article-journal", "volume" : "19" }, "uris" : [ "http://www.mendeley.com/documents/?uuid=9b48ecd1-5ff1-4513-8538-49ad48a7bb1f" ] } ], "mendeley" : { "formattedCitation" : "(Wiredu Boakye et al. 2017)", "plainTextFormattedCitation" : "(Wiredu Boakye et al. 2017)", "previouslyFormattedCitation" : "(Wiredu Boakye et al. 2017)" }, "properties" : {  }, "schema" : "https://github.com/citation-style-language/schema/raw/master/csl-citation.json" }</w:instrText>
       </w:r>
       <w:r>
         <w:fldChar w:fldCharType="separate"/>
@@ -10239,13 +11207,62 @@
         <w:rPr>
           <w:noProof/>
         </w:rPr>
-        <w:t>(Agnew et al. 2003; Fast &amp; Keeling 2001)</w:t>
+        <w:t>(Wiredu Boakye et al. 2017)</w:t>
       </w:r>
       <w:r>
         <w:fldChar w:fldCharType="end"/>
       </w:r>
+      <w:r>
+        <w:t xml:space="preserve"> See fig 1 and 2 as an example how to represent the presence/absence genes in pathways</w:t>
+      </w:r>
+      <w:bookmarkStart w:id="36" w:name="_GoBack"/>
+      <w:bookmarkEnd w:id="36"/>
     </w:p>
     <w:p>
+      <w:pPr>
+        <w:rPr>
+          <w:color w:val="FF0000"/>
+        </w:rPr>
+      </w:pPr>
+      <w:r>
+        <w:rPr>
+          <w:color w:val="FF0000"/>
+        </w:rPr>
+        <w:t xml:space="preserve">lack of mitochondria and peroxisomes </w:t>
+      </w:r>
+      <w:r>
+        <w:rPr>
+          <w:color w:val="FF0000"/>
+        </w:rPr>
+        <w:fldChar w:fldCharType="begin" w:fldLock="1"/>
+      </w:r>
+      <w:r>
+        <w:rPr>
+          <w:color w:val="FF0000"/>
+        </w:rPr>
+        <w:instrText>ADDIN CSL_CITATION { "citationItems" : [ { "id" : "ITEM-1", "itemData" : { "ISBN" : "0849312868", "author" : [ { "dropping-particle" : "", "family" : "Agnew", "given" : "Philip", "non-dropping-particle" : "", "parse-names" : false, "suffix" : "" }, { "dropping-particle" : "", "family" : "Becnel", "given" : "JJ", "non-dropping-particle" : "", "parse-names" : false, "suffix" : "" }, { "dropping-particle" : "", "family" : "Ebert", "given" : "Dieter", "non-dropping-particle" : "", "parse-names" : false, "suffix" : "" }, { "dropping-particle" : "", "family" : "Michalakis", "given" : "Y", "non-dropping-particle" : "", "parse-names" : false, "suffix" : "" } ], "container-title" : "Insect Symbiosis. Volume", "id" : "ITEM-1", "issued" : { "date-parts" : [ [ "2003" ] ] }, "page" : "145-164", "title" : "Symbiosis of microsporidia and insects", "type" : "article-journal" }, "uris" : [ "http://www.mendeley.com/documents/?uuid=7e40b93b-84c3-48da-9aff-53128b483bc0" ] }, { "id" : "ITEM-2", "itemData" : { "ISSN" : "0166-6851", "PMID" : "11606230", "abstract" : "Microsporidia are highly adapted eukaryotic intracellular parasites that infect a variety of animals. Microsporidia contain no recognisable mitochondrion, but recently have been shown to have evolved from fungi and to possess heat shock protein genes derived from mitochondria. These findings make it clear that microsporidian ancestors were mitochondrial, yet it remains unknown whether they still contain the organelle, and if so what its role in microsporidian metabolism might be. Here we have characterised genes encoding the alpha and beta subunits of pyruvate dehydrogenase complex E1 (PDH, EC 1.2.4.1) from the microsporidian Nosema locustae. All other amitochondriate eukaryotes studied to date have lost the PDH complex and replaced it with pyruvate:ferredoxin oxidoreductase (PFOR). Nevertheless, molecular phylogeny shows that these Nosema enzymes are most closely related to mitochondrial PDH from other eukaryotes, demonstrating that elements of mitochondrial metabolism have been retained in microsporidia, and that PDH has not been wholly lost. However, there is still no evidence for a mitochondrion in microsporidia, and neither PDH subunit is predicted to encode an amino terminal leader sequence that could function as a mitochondrion-targeting transit peptide, raising questions as to whether these proteins function in a relic organelle or in the cytosol. Moreover, it is also unclear whether these proteins remain part of the PDH complex, or whether they have been retained for another purpose. We propose that microsporidia may utilise a unique pyruvate decarboxylation pathway involving PDH, demonstrating once again the diversity of core metabolism in amitochondriate eukaryotes.", "author" : [ { "dropping-particle" : "", "family" : "Fast", "given" : "N M", "non-dropping-particle" : "", "parse-names" : false, "suffix" : "" }, { "dropping-particle" : "", "family" : "Keeling", "given" : "P J", "non-dropping-particle" : "", "parse-names" : false, "suffix" : "" } ], "container-title" : "Molecular and biochemical parasitology", "id" : "ITEM-2", "issue" : "2", "issued" : { "date-parts" : [ [ "2001", "10" ] ] }, "page" : "201-9", "title" : "Alpha and beta subunits of pyruvate dehydrogenase E1 from the microsporidian Nosema locustae: mitochondrion-derived carbon metabolism in microsporidia.", "type" : "article-journal", "volume" : "117" }, "uris" : [ "http://www.mendeley.com/documents/?uuid=f28e8a45-a8cc-4f92-844b-7713f69c9fab" ] } ], "mendeley" : { "formattedCitation" : "(Agnew et al. 2003; Fast &amp; Keeling 2001)", "plainTextFormattedCitation" : "(Agnew et al. 2003; Fast &amp; Keeling 2001)", "previouslyFormattedCitation" : "(Agnew et al. 2003; Fast &amp; Keeling 2001)" }, "properties" : {  }, "schema" : "https://github.com/citation-style-language/schema/raw/master/csl-citation.json" }</w:instrText>
+      </w:r>
+      <w:r>
+        <w:rPr>
+          <w:color w:val="FF0000"/>
+        </w:rPr>
+        <w:fldChar w:fldCharType="separate"/>
+      </w:r>
+      <w:r>
+        <w:rPr>
+          <w:noProof/>
+          <w:color w:val="FF0000"/>
+        </w:rPr>
+        <w:t>(Agnew et al. 2003; Fast &amp; Keeling 2001)</w:t>
+      </w:r>
+      <w:r>
+        <w:rPr>
+          <w:color w:val="FF0000"/>
+        </w:rPr>
+        <w:fldChar w:fldCharType="end"/>
+      </w:r>
+    </w:p>
+    <w:p>
       <w:r>
         <w:t xml:space="preserve">According to </w:t>
       </w:r>
@@ -10253,7 +11270,7 @@
         <w:fldChar w:fldCharType="begin" w:fldLock="1"/>
       </w:r>
       <w:r>
-        <w:instrText>ADDIN CSL_CITATION { "citationItems" : [ { "id" : "ITEM-1", "itemData" : { "ISSN" : "0166-6851", "PMID" : "11606230", "abstract" : "Microsporidia are highly adapted eukaryotic intracellular parasites that infect a variety of animals. Microsporidia contain no recognisable mitochondrion, but recently have been shown to have evolved from fungi and to possess heat shock protein genes derived from mitochondria. These findings make it clear that microsporidian ancestors were mitochondrial, yet it remains unknown whether they still contain the organelle, and if so what its role in microsporidian metabolism might be. Here we have characterised genes encoding the alpha and beta subunits of pyruvate dehydrogenase complex E1 (PDH, EC 1.2.4.1) from the microsporidian Nosema locustae. All other amitochondriate eukaryotes studied to date have lost the PDH complex and replaced it with pyruvate:ferredoxin oxidoreductase (PFOR). Nevertheless, molecular phylogeny shows that these Nosema enzymes are most closely related to mitochondrial PDH from other eukaryotes, demonstrating that elements of mitochondrial metabolism have been retained in microsporidia, and that PDH has not been wholly lost. However, there is still no evidence for a mitochondrion in microsporidia, and neither PDH subunit is predicted to encode an amino terminal leader sequence that could function as a mitochondrion-targeting transit peptide, raising questions as to whether these proteins function in a relic organelle or in the cytosol. Moreover, it is also unclear whether these proteins remain part of the PDH complex, or whether they have been retained for another purpose. We propose that microsporidia may utilise a unique pyruvate decarboxylation pathway involving PDH, demonstrating once again the diversity of core metabolism in amitochondriate eukaryotes.", "author" : [ { "dropping-particle" : "", "family" : "Fast", "given" : "N M", "non-dropping-particle" : "", "parse-names" : false, "suffix" : "" }, { "dropping-particle" : "", "family" : "Keeling", "given" : "P J", "non-dropping-particle" : "", "parse-names" : false, "suffix" : "" } ], "container-title" : "Molecular and biochemical parasitology", "id" : "ITEM-1", "issue" : "2", "issued" : { "date-parts" : [ [ "2001", "10" ] ] }, "page" : "201-9", "title" : "Alpha and beta subunits of pyruvate dehydrogenase E1 from the microsporidian Nosema locustae: mitochondrion-derived carbon metabolism in microsporidia.", "type" : "article-journal", "volume" : "117" }, "uris" : [ "http://www.mendeley.com/documents/?uuid=f28e8a45-a8cc-4f92-844b-7713f69c9fab" ] }, { "id" : "ITEM-2", "itemData" : { "ISBN" : "0849312868", "author" : [ { "dropping-particle" : "", "family" : "Agnew", "given" : "Philip", "non-dropping-particle" : "", "parse-names" : false, "suffix" : "" }, { "dropping-particle" : "", "family" : "Becnel", "given" : "JJ", "non-dropping-particle" : "", "parse-names" : false, "suffix" : "" }, { "dropping-particle" : "", "family" : "Ebert", "given" : "Dieter", "non-dropping-particle" : "", "parse-names" : false, "suffix" : "" }, { "dropping-particle" : "", "family" : "Michalakis", "given" : "Y", "non-dropping-particle" : "", "parse-names" : false, "suffix" : "" } ], "container-title" : "Insect Symbiosis. Volume", "id" : "ITEM-2", "issued" : { "date-parts" : [ [ "2003" ] ] }, "page" : "145-164", "title" : "Symbiosis of microsporidia and insects", "type" : "article-journal" }, "uris" : [ "http://www.mendeley.com/documents/?uuid=7e40b93b-84c3-48da-9aff-53128b483bc0" ] } ], "mendeley" : { "formattedCitation" : "(Fast &amp; Keeling 2001; Agnew et al. 2003)", "plainTextFormattedCitation" : "(Fast &amp; Keeling 2001; Agnew et al. 2003)", "previouslyFormattedCitation" : "(Fast &amp; Keeling 2001; Agnew et al. 2003)" }, "properties" : {  }, "schema" : "https://github.com/citation-style-language/schema/raw/master/csl-citation.json" }</w:instrText>
+        <w:instrText>ADDIN CSL_CITATION { "citationItems" : [ { "id" : "ITEM-1", "itemData" : { "ISSN" : "0166-6851", "PMID" : "11606230", "abstract" : "Microsporidia are highly adapted eukaryotic intracellular parasites that infect a variety of animals. Microsporidia contain no recognisable mitochondrion, but recently have been shown to have evolved from fungi and to possess heat shock protein genes derived from mitochondria. These findings make it clear that microsporidian ancestors were mitochondrial, yet it remains unknown whether they still contain the organelle, and if so what its role in microsporidian metabolism might be. Here we have characterised genes encoding the alpha and beta subunits of pyruvate dehydrogenase complex E1 (PDH, EC 1.2.4.1) from the microsporidian Nosema locustae. All other amitochondriate eukaryotes studied to date have lost the PDH complex and replaced it with pyruvate:ferredoxin oxidoreductase (PFOR). Nevertheless, molecular phylogeny shows that these Nosema enzymes are most closely related to mitochondrial PDH from other eukaryotes, demonstrating that elements of mitochondrial metabolism have been retained in microsporidia, and that PDH has not been wholly lost. However, there is still no evidence for a mitochondrion in microsporidia, and neither PDH subunit is predicted to encode an amino terminal leader sequence that could function as a mitochondrion-targeting transit peptide, raising questions as to whether these proteins function in a relic organelle or in the cytosol. Moreover, it is also unclear whether these proteins remain part of the PDH complex, or whether they have been retained for another purpose. We propose that microsporidia may utilise a unique pyruvate decarboxylation pathway involving PDH, demonstrating once again the diversity of core metabolism in amitochondriate eukaryotes.", "author" : [ { "dropping-particle" : "", "family" : "Fast", "given" : "N M", "non-dropping-particle" : "", "parse-names" : false, "suffix" : "" }, { "dropping-particle" : "", "family" : "Keeling", "given" : "P J", "non-dropping-particle" : "", "parse-names" : false, "suffix" : "" } ], "container-title" : "Molecular and biochemical parasitology", "id" : "ITEM-1", "issue" : "2", "issued" : { "date-parts" : [ [ "2001", "10" ] ] }, "page" : "201-9", "title" : "Alpha and beta subunits of pyruvate dehydrogenase E1 from the microsporidian Nosema locustae: mitochondrion-derived carbon metabolism in microsporidia.", "type" : "article-journal", "volume" : "117" }, "uris" : [ "http://www.mendeley.com/documents/?uuid=f28e8a45-a8cc-4f92-844b-7713f69c9fab" ] }, { "id" : "ITEM-2", "itemData" : { "ISBN" : "0849312868", "author" : [ { "dropping-particle" : "", "family" : "Agnew", "given" : "Philip", "non-dropping-particle" : "", "parse-names" : false, "suffix" : "" }, { "dropping-particle" : "", "family" : "Becnel", "given" : "JJ", "non-dropping-particle" : "", "parse-names" : false, "suffix" : "" }, { "dropping-particle" : "", "family" : "Ebert", "given" : "Dieter", "non-dropping-particle" : "", "parse-names" : false, "suffix" : "" }, { "dropping-particle" : "", "family" : "Michalakis", "given" : "Y", "non-dropping-particle" : "", "parse-names" : false, "suffix" : "" } ], "container-title" : "Insect Symbiosis. Volume", "id" : "ITEM-2", "issued" : { "date-parts" : [ [ "2003" ] ] }, "page" : "145-164", "title" : "Symbiosis of microsporidia and insects", "type" : "article-journal" }, "uris" : [ "http://www.mendeley.com/documents/?uuid=7e40b93b-84c3-48da-9aff-53128b483bc0" ] }, { "id" : "ITEM-3", "itemData" : { "DOI" : "10.1146/annurev.micro.56.012302.160854", "ISSN" : "0066-4227", "PMID" : "12142484", "abstract" : "Microsporidia are a large group of microbial eukaryotes composed exclusively of obligate intracellular parasites of other eukaryotes. Almost 150 years of microsporidian research has led to a basic understanding of many aspects of microsporidian biology, especially their unique and highly specialized mode of infection, where the parasite enters its host through a projectile tube that is expelled at high velocity. Molecular biology and genomic studies on microsporidia have also drawn attention to many other unusual features, including a unique core carbon metabolism and genomes in the size range of bacteria. These seemingly simple parasites were once thought to be the most primitive eukaryotes; however, we now know from molecular phylogeny that they are highly specialized fungi. The fungal nature of microsporidia indicates that microsporidia have undergone severe selective reduction permeating every level of their biology: From cell structures to metabolism, and from genomics to gene structure, microsporidia are reduced.", "author" : [ { "dropping-particle" : "", "family" : "Keeling", "given" : "Patrick J", "non-dropping-particle" : "", "parse-names" : false, "suffix" : "" }, { "dropping-particle" : "", "family" : "Fast", "given" : "Naomi M", "non-dropping-particle" : "", "parse-names" : false, "suffix" : "" } ], "container-title" : "Annual review of microbiology", "id" : "ITEM-3", "issued" : { "date-parts" : [ [ "2002", "1" ] ] }, "page" : "93-116", "title" : "Microsporidia: biology and evolution of highly reduced intracellular parasites.", "type" : "article-journal", "volume" : "56" }, "uris" : [ "http://www.mendeley.com/documents/?uuid=524e2fdf-a98a-4ab4-8ccb-f4af6f966158" ] } ], "mendeley" : { "formattedCitation" : "(Fast &amp; Keeling 2001; Agnew et al. 2003; Keeling &amp; Fast 2002)", "plainTextFormattedCitation" : "(Fast &amp; Keeling 2001; Agnew et al. 2003; Keeling &amp; Fast 2002)", "previouslyFormattedCitation" : "(Fast &amp; Keeling 2001; Agnew et al. 2003; Keeling &amp; Fast 2002)" }, "properties" : {  }, "schema" : "https://github.com/citation-style-language/schema/raw/master/csl-citation.json" }</w:instrText>
       </w:r>
       <w:r>
         <w:fldChar w:fldCharType="separate"/>
@@ -10262,32 +11279,67 @@
         <w:rPr>
           <w:noProof/>
         </w:rPr>
-        <w:t>(Fast &amp; Keeling 2001; Agnew et al. 2003)</w:t>
+        <w:t>(Fast &amp; Keeling 2001; Agnew et al. 2003; Keeling &amp; Fast 2002)</w:t>
       </w:r>
       <w:r>
         <w:fldChar w:fldCharType="end"/>
       </w:r>
       <w:r>
-        <w:t xml:space="preserve">, Microsporidia lacks of mitochondria. </w:t>
+        <w:t xml:space="preserve">, </w:t>
+      </w:r>
+      <w:r>
+        <w:t>microsporidia</w:t>
+      </w:r>
+      <w:r>
+        <w:t xml:space="preserve"> lacks of mitochondria. </w:t>
       </w:r>
       <w:r>
         <w:t>But with the presence of genes coding for heat-shock protein 70 (hsp70)</w:t>
       </w:r>
       <w:r>
-        <w:t xml:space="preserve"> in some extant Microsporidia species</w:t>
+        <w:t xml:space="preserve"> in some extant </w:t>
+      </w:r>
+      <w:r>
+        <w:t>microsporidia</w:t>
+      </w:r>
+      <w:r>
+        <w:t xml:space="preserve"> species</w:t>
       </w:r>
       <w:r>
         <w:t xml:space="preserve">, they suggested that </w:t>
       </w:r>
       <w:r>
-        <w:t xml:space="preserve">Microsporidia ancestor has mitochondria, and the extant </w:t>
-      </w:r>
-      <w:r>
-        <w:t xml:space="preserve">Microsporidia, like other amitochonriate species, will replace pyruvate dehydrogenase complex (PDH) by pyruvate ferredoxin oxidoreductase (PFOR) in order to convert pyruvate into </w:t>
-      </w:r>
-      <w:r>
-        <w:lastRenderedPageBreak/>
-        <w:t xml:space="preserve">acetyl-CoA and produce NADH. </w:t>
+        <w:t>microsporidia</w:t>
+      </w:r>
+      <w:r>
+        <w:t xml:space="preserve"> ancestor has mitochondria. </w:t>
+      </w:r>
+      <w:r>
+        <w:t>The extant microsporidia species</w:t>
+      </w:r>
+      <w:r>
+        <w:t xml:space="preserve"> lack electron transfer chains, oxidative phosphorylation, and the tricarboxylic acid (TCA) cycle,</w:t>
+      </w:r>
+      <w:r>
+        <w:t xml:space="preserve"> just</w:t>
+      </w:r>
+      <w:r>
+        <w:t xml:space="preserve"> li</w:t>
+      </w:r>
+      <w:r>
+        <w:t xml:space="preserve">ke other amitochonriate species. They </w:t>
+      </w:r>
+      <w:r>
+        <w:rPr>
+          <w:color w:val="FF0000"/>
+        </w:rPr>
+        <w:t>"break down glucose using the glycolytic pathway, which is like that of other eukaryotes except that phosphofructokinase is pyrophosphate-dependent rather than ATP-dependent" (NEED TO BE REPHASED)</w:t>
+      </w:r>
+      <w:r>
+        <w:t xml:space="preserve">. They </w:t>
+      </w:r>
+      <w:r>
+        <w:t xml:space="preserve">will replace pyruvate dehydrogenase complex (PDH) by pyruvate ferredoxin oxidoreductase (PFOR) in order to convert pyruvate into acetyl-CoA and produce NADH. </w:t>
       </w:r>
       <w:r>
         <w:t>We could not find</w:t>
@@ -10299,22 +11351,25 @@
         <w:t xml:space="preserve">any </w:t>
       </w:r>
       <w:r>
-        <w:t xml:space="preserve">KOs of 4 PFOR subunits (α, β, γ, δ) </w:t>
-      </w:r>
-      <w:r>
-        <w:t xml:space="preserve">in Microsporidia LCA, </w:t>
+        <w:t xml:space="preserve">KOs of 4 PFOR subunits (α, β, γ, δ) in </w:t>
+      </w:r>
+      <w:r>
+        <w:t>microsporidia</w:t>
+      </w:r>
+      <w:r>
+        <w:t xml:space="preserve"> LCA, </w:t>
       </w:r>
       <w:r>
         <w:t>however</w:t>
       </w:r>
       <w:r>
-        <w:t xml:space="preserve"> 3 out of 4 components of PDH </w:t>
-      </w:r>
-      <w:r>
-        <w:t>were found instead, i.e. pdhA (OG_2283, EC=1.2.4.1) and pdhB (OG_2084, EC=1.2.4.1) of E1 component, and E3 (DLD) component (OG_3281, EC=1.8.1.4)</w:t>
+        <w:t xml:space="preserve"> 3 out of 4 components of PDH were found instead, i.e. pdhA (OG_2283, EC=1.2.4.1) and pdhB (OG_2084, EC=1.2.4.1) of E1 component, and E3 (DLD) component (OG_3281, EC=1.8.1.4)</w:t>
       </w:r>
       <w:r>
         <w:t xml:space="preserve"> (E2 DLAT, EC=2.3.1.12 not found)</w:t>
+      </w:r>
+      <w:r>
+        <w:t>.</w:t>
       </w:r>
       <w:r>
         <w:t xml:space="preserve"> (</w:t>
@@ -10332,9 +11387,55 @@
         <w:t>.</w:t>
       </w:r>
       <w:r>
+        <w:t xml:space="preserve"> Note that E1 is also be found in N.locustae </w:t>
+      </w:r>
+      <w:r>
+        <w:fldChar w:fldCharType="begin" w:fldLock="1"/>
+      </w:r>
+      <w:r>
+        <w:instrText>ADDIN CSL_CITATION { "citationItems" : [ { "id" : "ITEM-1", "itemData" : { "ISSN" : "0166-6851", "PMID" : "11606230", "abstract" : "Microsporidia are highly adapted eukaryotic intracellular parasites that infect a variety of animals. Microsporidia contain no recognisable mitochondrion, but recently have been shown to have evolved from fungi and to possess heat shock protein genes derived from mitochondria. These findings make it clear that microsporidian ancestors were mitochondrial, yet it remains unknown whether they still contain the organelle, and if so what its role in microsporidian metabolism might be. Here we have characterised genes encoding the alpha and beta subunits of pyruvate dehydrogenase complex E1 (PDH, EC 1.2.4.1) from the microsporidian Nosema locustae. All other amitochondriate eukaryotes studied to date have lost the PDH complex and replaced it with pyruvate:ferredoxin oxidoreductase (PFOR). Nevertheless, molecular phylogeny shows that these Nosema enzymes are most closely related to mitochondrial PDH from other eukaryotes, demonstrating that elements of mitochondrial metabolism have been retained in microsporidia, and that PDH has not been wholly lost. However, there is still no evidence for a mitochondrion in microsporidia, and neither PDH subunit is predicted to encode an amino terminal leader sequence that could function as a mitochondrion-targeting transit peptide, raising questions as to whether these proteins function in a relic organelle or in the cytosol. Moreover, it is also unclear whether these proteins remain part of the PDH complex, or whether they have been retained for another purpose. We propose that microsporidia may utilise a unique pyruvate decarboxylation pathway involving PDH, demonstrating once again the diversity of core metabolism in amitochondriate eukaryotes.", "author" : [ { "dropping-particle" : "", "family" : "Fast", "given" : "N M", "non-dropping-particle" : "", "parse-names" : false, "suffix" : "" }, { "dropping-particle" : "", "family" : "Keeling", "given" : "P J", "non-dropping-particle" : "", "parse-names" : false, "suffix" : "" } ], "container-title" : "Molecular and biochemical parasitology", "id" : "ITEM-1", "issue" : "2", "issued" : { "date-parts" : [ [ "2001", "10" ] ] }, "page" : "201-9", "title" : "Alpha and beta subunits of pyruvate dehydrogenase E1 from the microsporidian Nosema locustae: mitochondrion-derived carbon metabolism in microsporidia.", "type" : "article-journal", "volume" : "117" }, "uris" : [ "http://www.mendeley.com/documents/?uuid=f28e8a45-a8cc-4f92-844b-7713f69c9fab" ] } ], "mendeley" : { "formattedCitation" : "(Fast &amp; Keeling 2001)", "plainTextFormattedCitation" : "(Fast &amp; Keeling 2001)", "previouslyFormattedCitation" : "(Fast &amp; Keeling 2001)" }, "properties" : {  }, "schema" : "https://github.com/citation-style-language/schema/raw/master/csl-citation.json" }</w:instrText>
+      </w:r>
+      <w:r>
+        <w:fldChar w:fldCharType="separate"/>
+      </w:r>
+      <w:r>
+        <w:rPr>
+          <w:noProof/>
+        </w:rPr>
+        <w:t>(Fast &amp; Keeling 2001)</w:t>
+      </w:r>
+      <w:r>
+        <w:fldChar w:fldCharType="end"/>
+      </w:r>
+      <w:r>
+        <w:t xml:space="preserve"> and Encephalitozoon </w:t>
+      </w:r>
+      <w:r>
+        <w:fldChar w:fldCharType="begin" w:fldLock="1"/>
+      </w:r>
+      <w:r>
+        <w:instrText>ADDIN CSL_CITATION { "citationItems" : [ { "id" : "ITEM-1", "itemData" : { "DOI" : "10.1038/35106579", "ISBN" : "0028-0836", "ISSN" : "0028-0836", "PMID" : "11719806", "abstract" : "Microsporidia are obligate intracellular parasites infesting many animal groups. Lacking mitochondria and peroxysomes, these unicellular eukaryotes were first considered a deeply branching protist lineage that diverged before the endosymbiotic event that led to mitochondria. The discovery of a gene for a mitochondrial-type chaperone combined with molecular phylogenetic data later implied that microsporidia are atypical fungi that lost mitochondria during evolution. Here we report the DNA sequences of the 11 chromosomes of the approximately 2.9-megabase (Mb) genome of Encephalitozoon cuniculi (1,997 potential protein-coding genes). Genome compaction is reflected by reduced intergenic spacers and by the shortness of most putative proteins relative to their eukaryote orthologues. The strong host dependence is illustrated by the lack of genes for some biosynthetic pathways and for the tricarboxylic acid cycle. Phylogenetic analysis lends substantial credit to the fungal affiliation of microsporidia. Because the E. cuniculi genome contains genes related to some mitochondrial functions (for example, Fe-S cluster assembly), we hypothesize that microsporidia have retained a mitochondrion-derived organelle.", "author" : [ { "dropping-particle" : "", "family" : "Katinka", "given" : "M D", "non-dropping-particle" : "", "parse-names" : false, "suffix" : "" }, { "dropping-particle" : "", "family" : "Duprat", "given" : "S", "non-dropping-particle" : "", "parse-names" : false, "suffix" : "" }, { "dropping-particle" : "", "family" : "Cornillot", "given" : "E", "non-dropping-particle" : "", "parse-names" : false, "suffix" : "" }, { "dropping-particle" : "", "family" : "M\u00e9t\u00e9nier", "given" : "G", "non-dropping-particle" : "", "parse-names" : false, "suffix" : "" }, { "dropping-particle" : "", "family" : "Thomarat", "given" : "F", "non-dropping-particle" : "", "parse-names" : false, "suffix" : "" }, { "dropping-particle" : "", "family" : "Prensier", "given" : "G", "non-dropping-particle" : "", "parse-names" : false, "suffix" : "" }, { "dropping-particle" : "", "family" : "Barbe", "given" : "V", "non-dropping-particle" : "", "parse-names" : false, "suffix" : "" }, { "dropping-particle" : "", "family" : "Peyretaillade", "given" : "E", "non-dropping-particle" : "", "parse-names" : false, "suffix" : "" }, { "dropping-particle" : "", "family" : "Brottier", "given" : "P", "non-dropping-particle" : "", "parse-names" : false, "suffix" : "" }, { "dropping-particle" : "", "family" : "Wincker", "given" : "P", "non-dropping-particle" : "", "parse-names" : false, "suffix" : "" }, { "dropping-particle" : "", "family" : "Delbac", "given" : "F", "non-dropping-particle" : "", "parse-names" : false, "suffix" : "" }, { "dropping-particle" : "", "family" : "Alaoui", "given" : "H", "non-dropping-particle" : "El", "parse-names" : false, "suffix" : "" }, { "dropping-particle" : "", "family" : "Peyret", "given" : "P", "non-dropping-particle" : "", "parse-names" : false, "suffix" : "" }, { "dropping-particle" : "", "family" : "Saurin", "given" : "W", "non-dropping-particle" : "", "parse-names" : false, "suffix" : "" }, { "dropping-particle" : "", "family" : "Gouy", "given" : "M", "non-dropping-particle" : "", "parse-names" : false, "suffix" : "" }, { "dropping-particle" : "", "family" : "Weissenbach", "given" : "J", "non-dropping-particle" : "", "parse-names" : false, "suffix" : "" }, { "dropping-particle" : "", "family" : "Vivar\u00e8s", "given" : "C P", "non-dropping-particle" : "", "parse-names" : false, "suffix" : "" } ], "container-title" : "Nature", "id" : "ITEM-1", "issue" : "November", "issued" : { "date-parts" : [ [ "2001" ] ] }, "page" : "450-453", "title" : "Genome sequence and gene compaction of the eukaryote parasite &lt;i&gt;Encephalitozoon cuniculi&lt;/i&gt;.", "type" : "article-journal", "volume" : "414" }, "uris" : [ "http://www.mendeley.com/documents/?uuid=1945659a-8fce-4e86-b4a1-1249d56d7ccc" ] } ], "mendeley" : { "formattedCitation" : "(Katinka et al. 2001)", "plainTextFormattedCitation" : "(Katinka et al. 2001)", "previouslyFormattedCitation" : "(Katinka et al. 2001)" }, "properties" : {  }, "schema" : "https://github.com/citation-style-language/schema/raw/master/csl-citation.json" }</w:instrText>
+      </w:r>
+      <w:r>
+        <w:fldChar w:fldCharType="separate"/>
+      </w:r>
+      <w:r>
+        <w:rPr>
+          <w:noProof/>
+        </w:rPr>
+        <w:t>(Katinka et al. 2001)</w:t>
+      </w:r>
+      <w:r>
+        <w:fldChar w:fldCharType="end"/>
+      </w:r>
+      <w:r>
+        <w:t>.</w:t>
+      </w:r>
+      <w:r>
         <w:t xml:space="preserve"> </w:t>
       </w:r>
       <w:r>
+        <w:lastRenderedPageBreak/>
         <w:fldChar w:fldCharType="begin"/>
       </w:r>
       <w:r>
@@ -10365,7 +11466,13 @@
         <w:fldChar w:fldCharType="end"/>
       </w:r>
       <w:r>
-        <w:t xml:space="preserve"> shows the mapped Microsporidia last common ancestor proteins into the reaction converting pyruvate into acetyl-CoA. </w:t>
+        <w:t xml:space="preserve"> shows the mapped </w:t>
+      </w:r>
+      <w:r>
+        <w:t>microsporidia</w:t>
+      </w:r>
+      <w:r>
+        <w:t xml:space="preserve"> last common ancestor proteins into the reaction converting pyruvate into acetyl-CoA. </w:t>
       </w:r>
     </w:p>
     <w:p>
@@ -10430,7 +11537,7 @@
       <w:pPr>
         <w:pStyle w:val="Caption"/>
       </w:pPr>
-      <w:bookmarkStart w:id="36" w:name="_Ref381890854"/>
+      <w:bookmarkStart w:id="37" w:name="_Ref381890854"/>
       <w:r>
         <w:t xml:space="preserve">Figure </w:t>
       </w:r>
@@ -10473,7 +11580,7 @@
       <w:r>
         <w:fldChar w:fldCharType="end"/>
       </w:r>
-      <w:bookmarkEnd w:id="36"/>
+      <w:bookmarkEnd w:id="37"/>
       <w:r>
         <w:t>: (</w:t>
       </w:r>
@@ -10496,12 +11603,24 @@
         <w:t>N</w:t>
       </w:r>
       <w:r>
-        <w:t xml:space="preserve">) The reaction Pyruvate -&gt; Acetyl-CoA with help of pyruvate dehydrogenase complex (PDC). Proteins present in Microsporidia last common ancestor are highlighted. </w:t>
+        <w:t xml:space="preserve">) The reaction Pyruvate -&gt; Acetyl-CoA with help of pyruvate dehydrogenase complex (PDC). Proteins present in </w:t>
+      </w:r>
+      <w:r>
+        <w:t>microsporidia</w:t>
+      </w:r>
+      <w:r>
+        <w:t xml:space="preserve"> last common ancestor are highlighted. </w:t>
       </w:r>
     </w:p>
     <w:p>
       <w:r>
-        <w:t xml:space="preserve">The role of E1 component and the reason for the presence of hsp70 genes in extant Microsporidia is still unclear </w:t>
+        <w:t xml:space="preserve">The role of E1 component and the reason for the presence of hsp70 genes in extant </w:t>
+      </w:r>
+      <w:r>
+        <w:t>microsporidia</w:t>
+      </w:r>
+      <w:r>
+        <w:t xml:space="preserve"> is still unclear </w:t>
       </w:r>
       <w:r>
         <w:fldChar w:fldCharType="begin" w:fldLock="1"/>
@@ -10522,10 +11641,41 @@
         <w:fldChar w:fldCharType="end"/>
       </w:r>
       <w:r>
-        <w:t xml:space="preserve">. But the presence of two subunits of E1 and the component E3 in the last common ancestor emphasizes the origin of mitochondria in the Microsporidia ancestor. </w:t>
+        <w:t xml:space="preserve">. But the presence of two subunits of E1 and the component E3 in the last common ancestor emphasizes the origin of mitochondria in the </w:t>
+      </w:r>
+      <w:r>
+        <w:t>microsporidia</w:t>
+      </w:r>
+      <w:r>
+        <w:t xml:space="preserve"> ancestor. </w:t>
       </w:r>
     </w:p>
-    <w:p/>
+    <w:p>
+      <w:r>
+        <w:t xml:space="preserve">Genes encoding a fatty acid synthase complex are lacking, which supports the uptake of host-derived fatty acids </w:t>
+      </w:r>
+      <w:r>
+        <w:fldChar w:fldCharType="begin" w:fldLock="1"/>
+      </w:r>
+      <w:r>
+        <w:instrText>ADDIN CSL_CITATION { "citationItems" : [ { "id" : "ITEM-1", "itemData" : { "DOI" : "10.1645/0022-3395(2001)087[0554:LOTMSA]2.0.CO;2", "ISSN" : "0022-3395", "PMID" : "11426718", "abstract" : "Sporal lipids of 3 microsporidia, Encephalitozoon cuniculi from mammals and Glugea atherinae and Spraguea lophii from fishes, were investigated. High phospholipid levels were found (54.8-64.5% of total lipids), which is in agreement with the presence of highly developed internal membranes in microsporidian spores. Sphingomyelin was not detected in G. atherinae. Triglycerides (less than 10% of total lipids), cholesterol, and free fatty acids were identified in all species. Analysis of fatty acids from the phospholipid fraction revealed the predominance of docosahexaenoic acid (30-40% of total phospholipid fatty acids) in G. atherinae and S. lophii and oleic acid (25.8% of total phospholipid fatty acids) in E. cuniculi. The 3 microsporidia possessed a significant amount of branched-chain fatty acids (iso and anteiso forms) not found in the hosts, supporting the existence of some parasite-specific metabolic steps for these fatty acids. On the basis of phospholipid fatty acid profiles, host-parasite relationships were investigated through correspondence factorial analysis. It shows 3 distinct clusters with the first corresponding to fishes, the second to fish parasites, and the third to E. cuniculi and its host cell. These data suggest that the mammal microsporidia developing within parasitophorous vacuoles are more dependent on host cells than the fish microsporidia that induce cystlike structures.", "author" : [ { "dropping-particle" : "", "family" : "Alaoui", "given" : "H", "non-dropping-particle" : "El", "parse-names" : false, "suffix" : "" }, { "dropping-particle" : "", "family" : "Bata", "given" : "J", "non-dropping-particle" : "", "parse-names" : false, "suffix" : "" }, { "dropping-particle" : "", "family" : "Bauchart", "given" : "D", "non-dropping-particle" : "", "parse-names" : false, "suffix" : "" }, { "dropping-particle" : "", "family" : "Dor\u00e9", "given" : "J C", "non-dropping-particle" : "", "parse-names" : false, "suffix" : "" }, { "dropping-particle" : "", "family" : "Vivar\u00e8s", "given" : "C P", "non-dropping-particle" : "", "parse-names" : false, "suffix" : "" } ], "container-title" : "The Journal of parasitology", "id" : "ITEM-1", "issue" : "3", "issued" : { "date-parts" : [ [ "2001" ] ] }, "page" : "554-9", "title" : "Lipids of three microsporidian species and multivariate analysis of the host-parasite relationship.", "type" : "article-journal", "volume" : "87" }, "uris" : [ "http://www.mendeley.com/documents/?uuid=02b052a1-ce38-4a59-a689-a0f562ca359e" ] }, { "id" : "ITEM-2", "itemData" : { "DOI" : "10.1038/35106579", "ISBN" : "0028-0836", "ISSN" : "0028-0836", "PMID" : "11719806", "abstract" : "Microsporidia are obligate intracellular parasites infesting many animal groups. Lacking mitochondria and peroxysomes, these unicellular eukaryotes were first considered a deeply branching protist lineage that diverged before the endosymbiotic event that led to mitochondria. The discovery of a gene for a mitochondrial-type chaperone combined with molecular phylogenetic data later implied that microsporidia are atypical fungi that lost mitochondria during evolution. Here we report the DNA sequences of the 11 chromosomes of the approximately 2.9-megabase (Mb) genome of Encephalitozoon cuniculi (1,997 potential protein-coding genes). Genome compaction is reflected by reduced intergenic spacers and by the shortness of most putative proteins relative to their eukaryote orthologues. The strong host dependence is illustrated by the lack of genes for some biosynthetic pathways and for the tricarboxylic acid cycle. Phylogenetic analysis lends substantial credit to the fungal affiliation of microsporidia. Because the E. cuniculi genome contains genes related to some mitochondrial functions (for example, Fe-S cluster assembly), we hypothesize that microsporidia have retained a mitochondrion-derived organelle.", "author" : [ { "dropping-particle" : "", "family" : "Katinka", "given" : "M D", "non-dropping-particle" : "", "parse-names" : false, "suffix" : "" }, { "dropping-particle" : "", "family" : "Duprat", "given" : "S", "non-dropping-particle" : "", "parse-names" : false, "suffix" : "" }, { "dropping-particle" : "", "family" : "Cornillot", "given" : "E", "non-dropping-particle" : "", "parse-names" : false, "suffix" : "" }, { "dropping-particle" : "", "family" : "M\u00e9t\u00e9nier", "given" : "G", "non-dropping-particle" : "", "parse-names" : false, "suffix" : "" }, { "dropping-particle" : "", "family" : "Thomarat", "given" : "F", "non-dropping-particle" : "", "parse-names" : false, "suffix" : "" }, { "dropping-particle" : "", "family" : "Prensier", "given" : "G", "non-dropping-particle" : "", "parse-names" : false, "suffix" : "" }, { "dropping-particle" : "", "family" : "Barbe", "given" : "V", "non-dropping-particle" : "", "parse-names" : false, "suffix" : "" }, { "dropping-particle" : "", "family" : "Peyretaillade", "given" : "E", "non-dropping-particle" : "", "parse-names" : false, "suffix" : "" }, { "dropping-particle" : "", "family" : "Brottier", "given" : "P", "non-dropping-particle" : "", "parse-names" : false, "suffix" : "" }, { "dropping-particle" : "", "family" : "Wincker", "given" : "P", "non-dropping-particle" : "", "parse-names" : false, "suffix" : "" }, { "dropping-particle" : "", "family" : "Delbac", "given" : "F", "non-dropping-particle" : "", "parse-names" : false, "suffix" : "" }, { "dropping-particle" : "", "family" : "Alaoui", "given" : "H", "non-dropping-particle" : "El", "parse-names" : false, "suffix" : "" }, { "dropping-particle" : "", "family" : "Peyret", "given" : "P", "non-dropping-particle" : "", "parse-names" : false, "suffix" : "" }, { "dropping-particle" : "", "family" : "Saurin", "given" : "W", "non-dropping-particle" : "", "parse-names" : false, "suffix" : "" }, { "dropping-particle" : "", "family" : "Gouy", "given" : "M", "non-dropping-particle" : "", "parse-names" : false, "suffix" : "" }, { "dropping-particle" : "", "family" : "Weissenbach", "given" : "J", "non-dropping-particle" : "", "parse-names" : false, "suffix" : "" }, { "dropping-particle" : "", "family" : "Vivar\u00e8s", "given" : "C P", "non-dropping-particle" : "", "parse-names" : false, "suffix" : "" } ], "container-title" : "Nature", "id" : "ITEM-2", "issue" : "November", "issued" : { "date-parts" : [ [ "2001" ] ] }, "page" : "450-453", "title" : "Genome sequence and gene compaction of the eukaryote parasite &lt;i&gt;Encephalitozoon cuniculi&lt;/i&gt;.", "type" : "article-journal", "volume" : "414" }, "uris" : [ "http://www.mendeley.com/documents/?uuid=1945659a-8fce-4e86-b4a1-1249d56d7ccc" ] } ], "mendeley" : { "formattedCitation" : "(El Alaoui et al. 2001; Katinka et al. 2001)", "plainTextFormattedCitation" : "(El Alaoui et al. 2001; Katinka et al. 2001)", "previouslyFormattedCitation" : "(El Alaoui et al. 2001; Katinka et al. 2001)" }, "properties" : {  }, "schema" : "https://github.com/citation-style-language/schema/raw/master/csl-citation.json" }</w:instrText>
+      </w:r>
+      <w:r>
+        <w:fldChar w:fldCharType="separate"/>
+      </w:r>
+      <w:r>
+        <w:rPr>
+          <w:noProof/>
+        </w:rPr>
+        <w:t>(El Alaoui et al. 2001; Katinka et al. 2001)</w:t>
+      </w:r>
+      <w:r>
+        <w:fldChar w:fldCharType="end"/>
+      </w:r>
+      <w:r>
+        <w:t>.</w:t>
+      </w:r>
+    </w:p>
     <w:p>
       <w:r>
         <w:t xml:space="preserve">phosphofructikinase is pyrophasphate-dependent rather than atp-dependent; pyruvate metabolism is perhaps different; core metabolism </w:t>
@@ -10557,7 +11707,13 @@
         <w:t>lose) &amp; lipid =&gt; exploit</w:t>
       </w:r>
       <w:r>
-        <w:t xml:space="preserve">ed by microsporidia (because they lack oxidative respiration by mitochondria) </w:t>
+        <w:t xml:space="preserve">ed by </w:t>
+      </w:r>
+      <w:r>
+        <w:t>microsporidia</w:t>
+      </w:r>
+      <w:r>
+        <w:t xml:space="preserve"> (because they lack oxidative respiration by mitochondria) </w:t>
       </w:r>
       <w:r>
         <w:fldChar w:fldCharType="begin" w:fldLock="1"/>
@@ -10589,6 +11745,32 @@
     </w:p>
     <w:p>
       <w:r>
+        <w:t>Glycolysis and trehalose catabolism are thought to be important for microsporidian spore survival and germination [2,56], and, consistent with this hypothesis, neutral trehalase and most of the proteins needed for glycolysis, the alternative oxidase and glycerol- 3-phosphate dehydrogenase, were represented in the proteomics data</w:t>
+      </w:r>
+      <w:r>
+        <w:t xml:space="preserve"> </w:t>
+      </w:r>
+      <w:r>
+        <w:fldChar w:fldCharType="begin" w:fldLock="1"/>
+      </w:r>
+      <w:r>
+        <w:instrText>ADDIN CSL_CITATION { "citationItems" : [ { "id" : "ITEM-1", "itemData" : { "DOI" : "10.1371/journal.ppat.1002979", "ISSN" : "1553-7374", "PMID" : "23133373", "abstract" : "The dynamics of reductive genome evolution for eukaryotes living inside other eukaryotic cells are poorly understood compared to well-studied model systems involving obligate intracellular bacteria. Here we present 8.5 Mb of sequence from the genome of the microsporidian Trachipleistophora hominis, isolated from an HIV/AIDS patient, which is an outgroup to the smaller compacted-genome species that primarily inform ideas of evolutionary mode for these enormously successful obligate intracellular parasites. Our data provide detailed information on the gene content, genome architecture and intergenic regions of a larger microsporidian genome, while comparative analyses allowed us to infer genomic features and metabolism of the common ancestor of the species investigated. Gene length reduction and massive loss of metabolic capacity in the common ancestor was accompanied by the evolution of novel microsporidian-specific protein families, whose conservation among microsporidians, against a background of reductive evolution, suggests they may have important functions in their parasitic lifestyle. The ancestor had already lost many metabolic pathways but retained glycolysis and the pentose phosphate pathway to provide cytosolic ATP and reduced coenzymes, and it had a minimal mitochondrion (mitosome) making Fe-S clusters but not ATP. It possessed bacterial-like nucleotide transport proteins as a key innovation for stealing host-generated ATP, the machinery for RNAi, key elements of the early secretory pathway, canonical eukaryotic as well as microsporidian-specific regulatory elements, a diversity of repetitive and transposable elements, and relatively low average gene density. Microsporidian genome evolution thus appears to have proceeded in at least two major steps: an ancestral remodelling of the proteome upon transition to intracellular parasitism that involved reduction but also selective expansion, followed by a secondary compaction of genome architecture in some, but not all, lineages.", "author" : [ { "dropping-particle" : "", "family" : "Heinz", "given" : "Eva", "non-dropping-particle" : "", "parse-names" : false, "suffix" : "" }, { "dropping-particle" : "", "family" : "Williams", "given" : "Tom a", "non-dropping-particle" : "", "parse-names" : false, "suffix" : "" }, { "dropping-particle" : "", "family" : "Nakjang", "given" : "Sirintra", "non-dropping-particle" : "", "parse-names" : false, "suffix" : "" }, { "dropping-particle" : "", "family" : "No\u00ebl", "given" : "Christophe J", "non-dropping-particle" : "", "parse-names" : false, "suffix" : "" }, { "dropping-particle" : "", "family" : "Swan", "given" : "Daniel C", "non-dropping-particle" : "", "parse-names" : false, "suffix" : "" }, { "dropping-particle" : "V", "family" : "Goldberg", "given" : "Alina", "non-dropping-particle" : "", "parse-names" : false, "suffix" : "" }, { "dropping-particle" : "", "family" : "Harris", "given" : "Simon R", "non-dropping-particle" : "", "parse-names" : false, "suffix" : "" }, { "dropping-particle" : "", "family" : "Weinmaier", "given" : "Thomas", "non-dropping-particle" : "", "parse-names" : false, "suffix" : "" }, { "dropping-particle" : "", "family" : "Markert", "given" : "Stephanie", "non-dropping-particle" : "", "parse-names" : false, "suffix" : "" }, { "dropping-particle" : "", "family" : "Becher", "given" : "D\u00f6rte", "non-dropping-particle" : "", "parse-names" : false, "suffix" : "" }, { "dropping-particle" : "", "family" : "Bernhardt", "given" : "J\u00f6rg", "non-dropping-particle" : "", "parse-names" : false, "suffix" : "" }, { "dropping-particle" : "", "family" : "Dagan", "given" : "Tal", "non-dropping-particle" : "", "parse-names" : false, "suffix" : "" }, { "dropping-particle" : "", "family" : "Hacker", "given" : "Christian", "non-dropping-particle" : "", "parse-names" : false, "suffix" : "" }, { "dropping-particle" : "", "family" : "Lucocq", "given" : "John M", "non-dropping-particle" : "", "parse-names" : false, "suffix" : "" }, { "dropping-particle" : "", "family" : "Schweder", "given" : "Thomas", "non-dropping-particle" : "", "parse-names" : false, "suffix" : "" }, { "dropping-particle" : "", "family" : "Rattei", "given" : "Thomas", "non-dropping-particle" : "", "parse-names" : false, "suffix" : "" }, { "dropping-particle" : "", "family" : "Hall", "given" : "Neil", "non-dropping-particle" : "", "parse-names" : false, "suffix" : "" }, { "dropping-particle" : "", "family" : "Hirt", "given" : "Robert P", "non-dropping-particle" : "", "parse-names" : false, "suffix" : "" }, { "dropping-particle" : "", "family" : "Embley", "given" : "T Martin", "non-dropping-particle" : "", "parse-names" : false, "suffix" : "" } ], "container-title" : "PLoS pathogens", "id" : "ITEM-1", "issue" : "10", "issued" : { "date-parts" : [ [ "2012", "1" ] ] }, "page" : "e1002979", "title" : "The genome of the obligate intracellular parasite Trachipleistophora hominis: new insights into microsporidian genome dynamics and reductive evolution.", "type" : "article-journal", "volume" : "8" }, "uris" : [ "http://www.mendeley.com/documents/?uuid=ac8ed17e-0ef4-4cb1-baa9-3a2774f37b19" ] } ], "mendeley" : { "formattedCitation" : "(Heinz et al. 2012)", "plainTextFormattedCitation" : "(Heinz et al. 2012)", "previouslyFormattedCitation" : "(Heinz et al. 2012)" }, "properties" : {  }, "schema" : "https://github.com/citation-style-language/schema/raw/master/csl-citation.json" }</w:instrText>
+      </w:r>
+      <w:r>
+        <w:fldChar w:fldCharType="separate"/>
+      </w:r>
+      <w:r>
+        <w:rPr>
+          <w:noProof/>
+        </w:rPr>
+        <w:t>(Heinz et al. 2012)</w:t>
+      </w:r>
+      <w:r>
+        <w:fldChar w:fldCharType="end"/>
+      </w:r>
+    </w:p>
+    <w:p>
+      <w:r>
         <w:t xml:space="preserve">lca uptakes atp from host or can produce by itself? (find reactions that produce ATP and search for their enzymes in lca) Because </w:t>
       </w:r>
       <w:r>
@@ -10660,15 +11842,86 @@
         <w:fldChar w:fldCharType="end"/>
       </w:r>
       <w:r>
-        <w:t xml:space="preserve"> =&gt; also found in LCA? (carbohydrate and energy metabolism</w:t>
-      </w:r>
-      <w:bookmarkStart w:id="37" w:name="_GoBack"/>
-      <w:bookmarkEnd w:id="37"/>
-      <w:r>
-        <w:t>)</w:t>
+        <w:t xml:space="preserve"> =&gt; also found in LCA? (carbohydrate and energy metabolism)</w:t>
+      </w:r>
+    </w:p>
+    <w:p>
+      <w:r>
+        <w:t xml:space="preserve">Micro- sporidian genomes lack the enzymes needed for the de novo synthesis of nucleotides [4,6] (Figs 2 and 3) including phosphoribosyl pyrophosphate (PRPP) synthase [4], which makes the sub- strate PRPP that is required for the activation of ribose-5-phosphate for both purine and pyrimidine de novo pathways [16,17]. The loss of this biosynthetic function alone means de novo synthesis is not possible. Other key enzymes are also absent [18] (Fig 3), including IMP </w:t>
+      </w:r>
+      <w:r>
+        <w:lastRenderedPageBreak/>
+        <w:t>cyclohydrolase that makes inosine monophosphate (IMP)—the first purine nucleotide in the de novo pathway—and UMP synthase [18], which makes the first pyrimidine nucleotide, uri- dine monophosphate (UMP)</w:t>
+      </w:r>
+      <w:r>
+        <w:t xml:space="preserve">. </w:t>
+      </w:r>
+      <w:r>
+        <w:t>Fig 2. Nucleotide biosynthesis in microsporidia.</w:t>
+      </w:r>
+      <w:r>
+        <w:t xml:space="preserve"> </w:t>
+      </w:r>
+      <w:r>
+        <w:fldChar w:fldCharType="begin" w:fldLock="1"/>
+      </w:r>
+      <w:r>
+        <w:instrText>ADDIN CSL_CITATION { "citationItems" : [ { "id" : "ITEM-1", "itemData" : { "DOI" : "10.1371/journal.ppat.1005870", "ISSN" : "15537374", "abstract" : "Microsporidia are strict obligate intracellular parasites that infect a wide range of eukaryotes including humans and economically important fish and insects. Surviving and flourishing inside another eukaryotic cell is a very specialised lifestyle that requires evolutionary inno-vation. Genome sequence analyses show that microsporidia have lost most of the genes needed for making primary metabolites, such as amino acids and nucleotides, and also that they have only a limited capacity for making adenosine triphosphate (ATP). Since microsporidia cannot grow and replicate without the enormous amounts of energy and nucleotide building blocks needed for protein, DNA, and RNA biosynthesis, they must have evolved ways of stealing these substrates from the infected host cell. Providing they can do this, genome analyses suggest that microsporidia have the enzyme repertoire needed to use and regenerate the imported nucleotides efficiently. Recent functional studies suggest that a critical innovation for adapting to intracellular life was the acquisition by lateral gene transfer of nucleotide transport (NTT) proteins that are now present in multiple copies in all microsporidian genomes. These proteins are expressed on the parasite surface and allow microsporidia to steal ATP and other purine nucleotides for energy and biosynthesis from their host. However, it remains unclear how other essential metabolites, such as pyrimidine nucleotides, are acquired. Transcriptomic and experimental studies suggest that micro-sporidia might manipulate host cell metabolism and cell biological processes to promote nucleotide synthesis and to maximise the potential for ATP and nucleotide import. In this review, we summarise recent genomic and functional data relating to how microsporidia exploit their hosts for energy and building blocks needed for growth and nucleic acid metab-olism and we identify some remaining outstanding questions.", "author" : [ { "dropping-particle" : "", "family" : "Dean", "given" : "Paul", "non-dropping-particle" : "", "parse-names" : false, "suffix" : "" }, { "dropping-particle" : "", "family" : "Hirt", "given" : "Robert P.", "non-dropping-particle" : "", "parse-names" : false, "suffix" : "" }, { "dropping-particle" : "", "family" : "Embley", "given" : "T. Martin", "non-dropping-particle" : "", "parse-names" : false, "suffix" : "" } ], "container-title" : "PLoS Pathogens", "id" : "ITEM-1", "issue" : "11", "issued" : { "date-parts" : [ [ "2016" ] ] }, "title" : "Microsporidia: Why Make Nucleotides if You Can Steal Them?", "type" : "article", "volume" : "12" }, "uris" : [ "http://www.mendeley.com/documents/?uuid=14be3a6e-af99-4e1a-9df7-13041748eb80" ] } ], "mendeley" : { "formattedCitation" : "(Dean et al. 2016)", "plainTextFormattedCitation" : "(Dean et al. 2016)", "previouslyFormattedCitation" : "(Dean et al. 2016)" }, "properties" : {  }, "schema" : "https://github.com/citation-style-language/schema/raw/master/csl-citation.json" }</w:instrText>
+      </w:r>
+      <w:r>
+        <w:fldChar w:fldCharType="separate"/>
+      </w:r>
+      <w:r>
+        <w:rPr>
+          <w:noProof/>
+        </w:rPr>
+        <w:t>(Dean et al. 2016)</w:t>
+      </w:r>
+      <w:r>
+        <w:fldChar w:fldCharType="end"/>
+      </w:r>
+    </w:p>
+    <w:p>
+      <w:r>
+        <w:t>Phylogenetic analyses [18,37,38] suggest that a single NTT gene was probably acquired by horizontal transfer from bacteria into the microsporidian common ancestor.</w:t>
+      </w:r>
+      <w:r>
+        <w:t xml:space="preserve"> This was followed </w:t>
+      </w:r>
+      <w:r>
+        <w:t>by lineage-specific gene duplications to generate the multiple copies of NTT genes found in contemporary microsporidian genomes [4,6,18]. For example, the microsporidia T. hominis, E. cuniculi, and E. bieneusi have four NTTs while Spraguea lophii has six [39]</w:t>
+      </w:r>
+      <w:r>
+        <w:t xml:space="preserve"> </w:t>
+      </w:r>
+      <w:r>
+        <w:fldChar w:fldCharType="begin" w:fldLock="1"/>
+      </w:r>
+      <w:r>
+        <w:instrText>ADDIN CSL_CITATION { "citationItems" : [ { "id" : "ITEM-1", "itemData" : { "DOI" : "10.1371/journal.ppat.1005870", "ISSN" : "15537374", "abstract" : "Microsporidia are strict obligate intracellular parasites that infect a wide range of eukaryotes including humans and economically important fish and insects. Surviving and flourishing inside another eukaryotic cell is a very specialised lifestyle that requires evolutionary inno-vation. Genome sequence analyses show that microsporidia have lost most of the genes needed for making primary metabolites, such as amino acids and nucleotides, and also that they have only a limited capacity for making adenosine triphosphate (ATP). Since microsporidia cannot grow and replicate without the enormous amounts of energy and nucleotide building blocks needed for protein, DNA, and RNA biosynthesis, they must have evolved ways of stealing these substrates from the infected host cell. Providing they can do this, genome analyses suggest that microsporidia have the enzyme repertoire needed to use and regenerate the imported nucleotides efficiently. Recent functional studies suggest that a critical innovation for adapting to intracellular life was the acquisition by lateral gene transfer of nucleotide transport (NTT) proteins that are now present in multiple copies in all microsporidian genomes. These proteins are expressed on the parasite surface and allow microsporidia to steal ATP and other purine nucleotides for energy and biosynthesis from their host. However, it remains unclear how other essential metabolites, such as pyrimidine nucleotides, are acquired. Transcriptomic and experimental studies suggest that micro-sporidia might manipulate host cell metabolism and cell biological processes to promote nucleotide synthesis and to maximise the potential for ATP and nucleotide import. In this review, we summarise recent genomic and functional data relating to how microsporidia exploit their hosts for energy and building blocks needed for growth and nucleic acid metab-olism and we identify some remaining outstanding questions.", "author" : [ { "dropping-particle" : "", "family" : "Dean", "given" : "Paul", "non-dropping-particle" : "", "parse-names" : false, "suffix" : "" }, { "dropping-particle" : "", "family" : "Hirt", "given" : "Robert P.", "non-dropping-particle" : "", "parse-names" : false, "suffix" : "" }, { "dropping-particle" : "", "family" : "Embley", "given" : "T. Martin", "non-dropping-particle" : "", "parse-names" : false, "suffix" : "" } ], "container-title" : "PLoS Pathogens", "id" : "ITEM-1", "issue" : "11", "issued" : { "date-parts" : [ [ "2016" ] ] }, "title" : "Microsporidia: Why Make Nucleotides if You Can Steal Them?", "type" : "article", "volume" : "12" }, "uris" : [ "http://www.mendeley.com/documents/?uuid=14be3a6e-af99-4e1a-9df7-13041748eb80" ] } ], "mendeley" : { "formattedCitation" : "(Dean et al. 2016)", "plainTextFormattedCitation" : "(Dean et al. 2016)", "previouslyFormattedCitation" : "(Dean et al. 2016)" }, "properties" : {  }, "schema" : "https://github.com/citation-style-language/schema/raw/master/csl-citation.json" }</w:instrText>
+      </w:r>
+      <w:r>
+        <w:fldChar w:fldCharType="separate"/>
+      </w:r>
+      <w:r>
+        <w:rPr>
+          <w:noProof/>
+        </w:rPr>
+        <w:t>(Dean et al. 2016)</w:t>
+      </w:r>
+      <w:r>
+        <w:fldChar w:fldCharType="end"/>
+      </w:r>
+      <w:r>
+        <w:t xml:space="preserve"> =&gt; find this!! (and check if the annotation come from bacteria)</w:t>
       </w:r>
     </w:p>
     <w:p/>
+    <w:p>
+      <w:r>
+        <w:t>can replace extant microsporidia by contemporary microsporidia</w:t>
+      </w:r>
+    </w:p>
     <w:p>
       <w:r>
         <w:t>Discussion</w:t>
@@ -10768,7 +12021,13 @@
         <w:t xml:space="preserve">: </w:t>
       </w:r>
       <w:r>
-        <w:t xml:space="preserve">Eleven extant Microsporidia species </w:t>
+        <w:t xml:space="preserve">Eleven extant </w:t>
+      </w:r>
+      <w:r>
+        <w:t>microsporidia</w:t>
+      </w:r>
+      <w:r>
+        <w:t xml:space="preserve"> species </w:t>
       </w:r>
     </w:p>
     <w:tbl>
@@ -13934,7 +15193,13 @@
         <w:t>:</w:t>
       </w:r>
       <w:r>
-        <w:t xml:space="preserve"> Mean length of orthologous and orphan proteins in 11 Microsporidia.</w:t>
+        <w:t xml:space="preserve"> Mean length of orthologous and orphan proteins in 11 </w:t>
+      </w:r>
+      <w:r>
+        <w:t>microsporidia</w:t>
+      </w:r>
+      <w:r>
+        <w:t>.</w:t>
       </w:r>
       <w:r>
         <w:t xml:space="preserve"> We used Wilcoxon-Mann-Whitney U-Test to compare the length of those two protein groups.</w:t>
@@ -15041,7 +16306,28 @@
         <w:t>:</w:t>
       </w:r>
       <w:r>
-        <w:t xml:space="preserve"> List of species we used for the distribution analysis of Microsporidia last common ancestor proteins.</w:t>
+        <w:t xml:space="preserve"> </w:t>
+      </w:r>
+      <w:r>
+        <w:t>(</w:t>
+      </w:r>
+      <w:r>
+        <w:rPr>
+          <w:highlight w:val="yellow"/>
+        </w:rPr>
+        <w:t>AGAIN!!</w:t>
+      </w:r>
+      <w:r>
+        <w:t xml:space="preserve">) </w:t>
+      </w:r>
+      <w:r>
+        <w:t xml:space="preserve">List of species we used for the distribution analysis of </w:t>
+      </w:r>
+      <w:r>
+        <w:t>microsporidia</w:t>
+      </w:r>
+      <w:r>
+        <w:t xml:space="preserve"> last common ancestor proteins.</w:t>
       </w:r>
     </w:p>
     <w:tbl>
@@ -21653,20 +22939,20 @@
           </w:tcPr>
           <w:p>
             <w:r>
-              <w:t>Microsporidia</w:t>
-            </w:r>
-          </w:p>
-        </w:tc>
-        <w:tc>
-          <w:tcPr>
-            <w:tcW w:w="0" w:type="auto"/>
-          </w:tcPr>
-          <w:p>
-            <w:r>
               <w:t>microsporidia</w:t>
             </w:r>
           </w:p>
         </w:tc>
+        <w:tc>
+          <w:tcPr>
+            <w:tcW w:w="0" w:type="auto"/>
+          </w:tcPr>
+          <w:p>
+            <w:r>
+              <w:t>microsporidia</w:t>
+            </w:r>
+          </w:p>
+        </w:tc>
       </w:tr>
       <w:tr>
         <w:tc>
@@ -21698,20 +22984,20 @@
           </w:tcPr>
           <w:p>
             <w:r>
-              <w:t>Microsporidia</w:t>
-            </w:r>
-          </w:p>
-        </w:tc>
-        <w:tc>
-          <w:tcPr>
-            <w:tcW w:w="0" w:type="auto"/>
-          </w:tcPr>
-          <w:p>
-            <w:r>
               <w:t>microsporidia</w:t>
             </w:r>
           </w:p>
         </w:tc>
+        <w:tc>
+          <w:tcPr>
+            <w:tcW w:w="0" w:type="auto"/>
+          </w:tcPr>
+          <w:p>
+            <w:r>
+              <w:t>microsporidia</w:t>
+            </w:r>
+          </w:p>
+        </w:tc>
       </w:tr>
       <w:tr>
         <w:tc>
@@ -21743,20 +23029,20 @@
           </w:tcPr>
           <w:p>
             <w:r>
-              <w:t>Microsporidia</w:t>
-            </w:r>
-          </w:p>
-        </w:tc>
-        <w:tc>
-          <w:tcPr>
-            <w:tcW w:w="0" w:type="auto"/>
-          </w:tcPr>
-          <w:p>
-            <w:r>
               <w:t>microsporidia</w:t>
             </w:r>
           </w:p>
         </w:tc>
+        <w:tc>
+          <w:tcPr>
+            <w:tcW w:w="0" w:type="auto"/>
+          </w:tcPr>
+          <w:p>
+            <w:r>
+              <w:t>microsporidia</w:t>
+            </w:r>
+          </w:p>
+        </w:tc>
       </w:tr>
       <w:tr>
         <w:tc>
@@ -21788,20 +23074,20 @@
           </w:tcPr>
           <w:p>
             <w:r>
-              <w:t>Microsporidia</w:t>
-            </w:r>
-          </w:p>
-        </w:tc>
-        <w:tc>
-          <w:tcPr>
-            <w:tcW w:w="0" w:type="auto"/>
-          </w:tcPr>
-          <w:p>
-            <w:r>
               <w:t>microsporidia</w:t>
             </w:r>
           </w:p>
         </w:tc>
+        <w:tc>
+          <w:tcPr>
+            <w:tcW w:w="0" w:type="auto"/>
+          </w:tcPr>
+          <w:p>
+            <w:r>
+              <w:t>microsporidia</w:t>
+            </w:r>
+          </w:p>
+        </w:tc>
       </w:tr>
       <w:tr>
         <w:tc>
@@ -21833,20 +23119,20 @@
           </w:tcPr>
           <w:p>
             <w:r>
-              <w:t>Microsporidia</w:t>
-            </w:r>
-          </w:p>
-        </w:tc>
-        <w:tc>
-          <w:tcPr>
-            <w:tcW w:w="0" w:type="auto"/>
-          </w:tcPr>
-          <w:p>
-            <w:r>
               <w:t>microsporidia</w:t>
             </w:r>
           </w:p>
         </w:tc>
+        <w:tc>
+          <w:tcPr>
+            <w:tcW w:w="0" w:type="auto"/>
+          </w:tcPr>
+          <w:p>
+            <w:r>
+              <w:t>microsporidia</w:t>
+            </w:r>
+          </w:p>
+        </w:tc>
       </w:tr>
       <w:tr>
         <w:tc>
@@ -21878,20 +23164,20 @@
           </w:tcPr>
           <w:p>
             <w:r>
-              <w:t>Microsporidia</w:t>
-            </w:r>
-          </w:p>
-        </w:tc>
-        <w:tc>
-          <w:tcPr>
-            <w:tcW w:w="0" w:type="auto"/>
-          </w:tcPr>
-          <w:p>
-            <w:r>
               <w:t>microsporidia</w:t>
             </w:r>
           </w:p>
         </w:tc>
+        <w:tc>
+          <w:tcPr>
+            <w:tcW w:w="0" w:type="auto"/>
+          </w:tcPr>
+          <w:p>
+            <w:r>
+              <w:t>microsporidia</w:t>
+            </w:r>
+          </w:p>
+        </w:tc>
       </w:tr>
       <w:tr>
         <w:tc>
@@ -21923,20 +23209,20 @@
           </w:tcPr>
           <w:p>
             <w:r>
-              <w:t>Microsporidia</w:t>
-            </w:r>
-          </w:p>
-        </w:tc>
-        <w:tc>
-          <w:tcPr>
-            <w:tcW w:w="0" w:type="auto"/>
-          </w:tcPr>
-          <w:p>
-            <w:r>
               <w:t>microsporidia</w:t>
             </w:r>
           </w:p>
         </w:tc>
+        <w:tc>
+          <w:tcPr>
+            <w:tcW w:w="0" w:type="auto"/>
+          </w:tcPr>
+          <w:p>
+            <w:r>
+              <w:t>microsporidia</w:t>
+            </w:r>
+          </w:p>
+        </w:tc>
       </w:tr>
       <w:tr>
         <w:tc>
@@ -21968,20 +23254,20 @@
           </w:tcPr>
           <w:p>
             <w:r>
-              <w:t>Microsporidia</w:t>
-            </w:r>
-          </w:p>
-        </w:tc>
-        <w:tc>
-          <w:tcPr>
-            <w:tcW w:w="0" w:type="auto"/>
-          </w:tcPr>
-          <w:p>
-            <w:r>
               <w:t>microsporidia</w:t>
             </w:r>
           </w:p>
         </w:tc>
+        <w:tc>
+          <w:tcPr>
+            <w:tcW w:w="0" w:type="auto"/>
+          </w:tcPr>
+          <w:p>
+            <w:r>
+              <w:t>microsporidia</w:t>
+            </w:r>
+          </w:p>
+        </w:tc>
       </w:tr>
       <w:tr>
         <w:tc>
@@ -22013,20 +23299,20 @@
           </w:tcPr>
           <w:p>
             <w:r>
-              <w:t>Microsporidia</w:t>
-            </w:r>
-          </w:p>
-        </w:tc>
-        <w:tc>
-          <w:tcPr>
-            <w:tcW w:w="0" w:type="auto"/>
-          </w:tcPr>
-          <w:p>
-            <w:r>
               <w:t>microsporidia</w:t>
             </w:r>
           </w:p>
         </w:tc>
+        <w:tc>
+          <w:tcPr>
+            <w:tcW w:w="0" w:type="auto"/>
+          </w:tcPr>
+          <w:p>
+            <w:r>
+              <w:t>microsporidia</w:t>
+            </w:r>
+          </w:p>
+        </w:tc>
       </w:tr>
       <w:tr>
         <w:tc>
@@ -22058,20 +23344,20 @@
           </w:tcPr>
           <w:p>
             <w:r>
-              <w:t>Microsporidia</w:t>
-            </w:r>
-          </w:p>
-        </w:tc>
-        <w:tc>
-          <w:tcPr>
-            <w:tcW w:w="0" w:type="auto"/>
-          </w:tcPr>
-          <w:p>
-            <w:r>
               <w:t>microsporidia</w:t>
             </w:r>
           </w:p>
         </w:tc>
+        <w:tc>
+          <w:tcPr>
+            <w:tcW w:w="0" w:type="auto"/>
+          </w:tcPr>
+          <w:p>
+            <w:r>
+              <w:t>microsporidia</w:t>
+            </w:r>
+          </w:p>
+        </w:tc>
       </w:tr>
       <w:tr>
         <w:tc>
@@ -22103,7 +23389,7 @@
           </w:tcPr>
           <w:p>
             <w:r>
-              <w:t>Microsporidia</w:t>
+              <w:t>microsporidia</w:t>
             </w:r>
           </w:p>
         </w:tc>
@@ -44363,7 +45649,7 @@
 </file>
 
 <file path=customXml/itemProps1.xml><?xml version="1.0" encoding="utf-8"?>
-<ds:datastoreItem xmlns:ds="http://schemas.openxmlformats.org/officeDocument/2006/customXml" ds:itemID="{88088D03-2856-3648-92C7-29ABE077CD1B}">
+<ds:datastoreItem xmlns:ds="http://schemas.openxmlformats.org/officeDocument/2006/customXml" ds:itemID="{F42DBF96-765C-8147-B6B4-2A0FF1C4DAF6}">
   <ds:schemaRefs>
     <ds:schemaRef ds:uri="http://schemas.openxmlformats.org/officeDocument/2006/bibliography"/>
   </ds:schemaRefs>

</xml_diff>